<commit_message>
All that's left is to finish up the Intro and to do the Non-Functional Requirements. Also, the Users and their goals.
</commit_message>
<xml_diff>
--- a/Planning/Requirements Definition.docx
+++ b/Planning/Requirements Definition.docx
@@ -45,11 +45,15 @@
         <w:ind w:left="360"/>
         <w:rPr>
           <w:b/>
+          <w:sz w:val="24"/>
+          <w:szCs w:val="24"/>
         </w:rPr>
       </w:pPr>
       <w:r>
         <w:rPr>
           <w:b/>
+          <w:sz w:val="24"/>
+          <w:szCs w:val="24"/>
         </w:rPr>
         <w:t>Introduction and Context</w:t>
       </w:r>
@@ -58,43 +62,63 @@
       <w:pPr>
         <w:pStyle w:val="Body"/>
         <w:ind w:firstLine="360"/>
-      </w:pPr>
-      <w:r>
-        <w:t xml:space="preserve">Oftentimes, someone will purchase a movie, book, or other media thing only to find that another friend has already purchased it. </w:t>
-      </w:r>
-      <w:r>
-        <w:t xml:space="preserve">In cases like these, </w:t>
-      </w:r>
-      <w:r>
-        <w:t xml:space="preserve">it can be difficult to coordinate the loan of the media. They may ask to borrow the </w:t>
-      </w:r>
-      <w:proofErr w:type="gramStart"/>
-      <w:r>
-        <w:t>media, and</w:t>
-      </w:r>
-      <w:proofErr w:type="gramEnd"/>
-      <w:r>
-        <w:t xml:space="preserve"> be informed that someone else has already borrowed it. </w:t>
-      </w:r>
+        <w:rPr>
+          <w:sz w:val="24"/>
+          <w:szCs w:val="24"/>
+        </w:rPr>
+      </w:pPr>
+      <w:r>
+        <w:rPr>
+          <w:sz w:val="24"/>
+          <w:szCs w:val="24"/>
+        </w:rPr>
+        <w:t xml:space="preserve">Oftentimes, someone will purchase a movie or book simply so they can read/watch it once, only to find out that a friend already has it. Alternatively, someone may own </w:t>
+      </w:r>
+      <w:bookmarkStart w:id="0" w:name="_GoBack"/>
+      <w:bookmarkEnd w:id="0"/>
     </w:p>
     <w:p>
       <w:pPr>
         <w:pStyle w:val="Body"/>
         <w:ind w:firstLine="360"/>
-      </w:pPr>
-      <w:r>
+        <w:rPr>
+          <w:sz w:val="24"/>
+          <w:szCs w:val="24"/>
+        </w:rPr>
+      </w:pPr>
+      <w:r>
+        <w:rPr>
+          <w:sz w:val="24"/>
+          <w:szCs w:val="24"/>
+        </w:rPr>
         <w:t xml:space="preserve">This project aims to build an app that helps people manage and keep track of different kinds of media owned by themselves </w:t>
       </w:r>
       <w:r>
+        <w:rPr>
+          <w:sz w:val="24"/>
+          <w:szCs w:val="24"/>
+        </w:rPr>
         <w:t>and</w:t>
       </w:r>
       <w:r>
+        <w:rPr>
+          <w:sz w:val="24"/>
+          <w:szCs w:val="24"/>
+        </w:rPr>
         <w:t xml:space="preserve"> others. In order to reduce duplicate purchases of movies and other media, this app will allow a group of users to store titles and details relating to their media collection. Each user will them be able to search for titles in each other’s libraries in order to share this media amongst themselves. This would also allow a user to purchase a gift for a friend without worrying about </w:t>
       </w:r>
       <w:r>
+        <w:rPr>
+          <w:sz w:val="24"/>
+          <w:szCs w:val="24"/>
+        </w:rPr>
         <w:t>whether</w:t>
       </w:r>
       <w:r>
+        <w:rPr>
+          <w:sz w:val="24"/>
+          <w:szCs w:val="24"/>
+        </w:rPr>
         <w:t xml:space="preserve"> that friend already has the gift. </w:t>
       </w:r>
     </w:p>
@@ -103,17 +127,41 @@
         <w:jc w:val="left"/>
         <w:rPr>
           <w:i/>
+          <w:sz w:val="24"/>
+          <w:szCs w:val="24"/>
         </w:rPr>
       </w:pPr>
       <w:r>
         <w:rPr>
           <w:i/>
-        </w:rPr>
-        <w:t>This is a brief introduction to the purpose system that describes the environment or context of the proposed system, the problem it addresses, and how the proposed system will solve that problem.  It should be less than a page.  A couple of paragraphs to a ½ of page would sufficient in most cases.</w:t>
-      </w:r>
+          <w:sz w:val="24"/>
+          <w:szCs w:val="24"/>
+        </w:rPr>
+        <w:t xml:space="preserve">This is a brief introduction to the purpose system that describes the environment or context of the proposed system, the problem it addresses, and how the proposed system will solve that problem.  It should be less than a page.  A couple of paragraphs to a ½ of page would </w:t>
+      </w:r>
+      <w:proofErr w:type="gramStart"/>
       <w:r>
         <w:rPr>
           <w:i/>
+          <w:sz w:val="24"/>
+          <w:szCs w:val="24"/>
+        </w:rPr>
+        <w:t>sufficient</w:t>
+      </w:r>
+      <w:proofErr w:type="gramEnd"/>
+      <w:r>
+        <w:rPr>
+          <w:i/>
+          <w:sz w:val="24"/>
+          <w:szCs w:val="24"/>
+        </w:rPr>
+        <w:t xml:space="preserve"> in most cases.</w:t>
+      </w:r>
+      <w:r>
+        <w:rPr>
+          <w:i/>
+          <w:sz w:val="24"/>
+          <w:szCs w:val="24"/>
         </w:rPr>
         <w:t xml:space="preserve">  For the most part, this description should be very similar to the project over in the project plan </w:t>
       </w:r>
@@ -127,19 +175,17 @@
         <w:ind w:left="360"/>
         <w:rPr>
           <w:b/>
+          <w:sz w:val="24"/>
+          <w:szCs w:val="24"/>
         </w:rPr>
       </w:pPr>
       <w:r>
         <w:rPr>
           <w:b/>
-        </w:rPr>
-        <w:t>Users</w:t>
-      </w:r>
-      <w:r>
-        <w:rPr>
-          <w:b/>
-        </w:rPr>
-        <w:t xml:space="preserve"> and their Goals</w:t>
+          <w:sz w:val="24"/>
+          <w:szCs w:val="24"/>
+        </w:rPr>
+        <w:t>Users and their Goals</w:t>
       </w:r>
     </w:p>
     <w:p>
@@ -147,65 +193,87 @@
         <w:ind w:left="360"/>
         <w:rPr>
           <w:i/>
+          <w:sz w:val="24"/>
+          <w:szCs w:val="24"/>
         </w:rPr>
       </w:pPr>
       <w:r>
         <w:rPr>
           <w:i/>
+          <w:sz w:val="24"/>
+          <w:szCs w:val="24"/>
         </w:rPr>
         <w:t xml:space="preserve">This section contains </w:t>
       </w:r>
       <w:r>
         <w:rPr>
           <w:i/>
+          <w:sz w:val="24"/>
+          <w:szCs w:val="24"/>
         </w:rPr>
         <w:t>identifies</w:t>
       </w:r>
       <w:r>
         <w:rPr>
           <w:i/>
+          <w:sz w:val="24"/>
+          <w:szCs w:val="24"/>
         </w:rPr>
         <w:t xml:space="preserve"> of the user</w:t>
       </w:r>
       <w:r>
         <w:rPr>
           <w:i/>
+          <w:sz w:val="24"/>
+          <w:szCs w:val="24"/>
         </w:rPr>
         <w:t>s</w:t>
       </w:r>
       <w:r>
         <w:rPr>
           <w:i/>
+          <w:sz w:val="24"/>
+          <w:szCs w:val="24"/>
         </w:rPr>
         <w:t xml:space="preserve"> of the proposed system </w:t>
       </w:r>
       <w:r>
         <w:rPr>
           <w:i/>
+          <w:sz w:val="24"/>
+          <w:szCs w:val="24"/>
         </w:rPr>
         <w:t xml:space="preserve">and their goals, illustrated and </w:t>
       </w:r>
       <w:r>
         <w:rPr>
           <w:i/>
+          <w:sz w:val="24"/>
+          <w:szCs w:val="24"/>
         </w:rPr>
         <w:t>supported by Use Case diagrams</w:t>
       </w:r>
       <w:r>
         <w:rPr>
           <w:i/>
+          <w:sz w:val="24"/>
+          <w:szCs w:val="24"/>
         </w:rPr>
         <w:t xml:space="preserve">. </w:t>
       </w:r>
       <w:r>
         <w:rPr>
           <w:i/>
+          <w:sz w:val="24"/>
+          <w:szCs w:val="24"/>
         </w:rPr>
         <w:t xml:space="preserve"> </w:t>
       </w:r>
       <w:r>
         <w:rPr>
           <w:i/>
+          <w:sz w:val="24"/>
+          <w:szCs w:val="24"/>
         </w:rPr>
         <w:t xml:space="preserve"> Here “users” is a board term that could include other software systems.</w:t>
       </w:r>
@@ -219,11 +287,15 @@
         <w:ind w:left="360"/>
         <w:rPr>
           <w:b/>
+          <w:sz w:val="24"/>
+          <w:szCs w:val="24"/>
         </w:rPr>
       </w:pPr>
       <w:r>
         <w:rPr>
           <w:b/>
+          <w:sz w:val="24"/>
+          <w:szCs w:val="24"/>
         </w:rPr>
         <w:t>Functional Requirements</w:t>
       </w:r>
@@ -235,8 +307,16 @@
           <w:ilvl w:val="0"/>
           <w:numId w:val="3"/>
         </w:numPr>
-      </w:pPr>
-      <w:r>
+        <w:rPr>
+          <w:sz w:val="24"/>
+          <w:szCs w:val="24"/>
+        </w:rPr>
+      </w:pPr>
+      <w:r>
+        <w:rPr>
+          <w:sz w:val="24"/>
+          <w:szCs w:val="24"/>
+        </w:rPr>
         <w:t>User Authentication</w:t>
       </w:r>
     </w:p>
@@ -247,16 +327,32 @@
           <w:ilvl w:val="1"/>
           <w:numId w:val="3"/>
         </w:numPr>
-      </w:pPr>
-      <w:r>
+        <w:rPr>
+          <w:sz w:val="24"/>
+          <w:szCs w:val="24"/>
+        </w:rPr>
+      </w:pPr>
+      <w:r>
+        <w:rPr>
+          <w:sz w:val="24"/>
+          <w:szCs w:val="24"/>
+        </w:rPr>
         <w:t xml:space="preserve">The system must require all users to authenticate themselves before giving them access to view or take actions on </w:t>
       </w:r>
       <w:proofErr w:type="spellStart"/>
       <w:r>
+        <w:rPr>
+          <w:sz w:val="24"/>
+          <w:szCs w:val="24"/>
+        </w:rPr>
         <w:t>Movshare</w:t>
       </w:r>
       <w:proofErr w:type="spellEnd"/>
       <w:r>
+        <w:rPr>
+          <w:sz w:val="24"/>
+          <w:szCs w:val="24"/>
+        </w:rPr>
         <w:t xml:space="preserve">. </w:t>
       </w:r>
     </w:p>
@@ -267,12 +363,24 @@
           <w:ilvl w:val="2"/>
           <w:numId w:val="3"/>
         </w:numPr>
-      </w:pPr>
-      <w:r>
+        <w:rPr>
+          <w:sz w:val="24"/>
+          <w:szCs w:val="24"/>
+        </w:rPr>
+      </w:pPr>
+      <w:r>
+        <w:rPr>
+          <w:sz w:val="24"/>
+          <w:szCs w:val="24"/>
+        </w:rPr>
         <w:t xml:space="preserve">They must be able to create an account with a username and password the first time they access </w:t>
       </w:r>
       <w:proofErr w:type="spellStart"/>
       <w:r>
+        <w:rPr>
+          <w:sz w:val="24"/>
+          <w:szCs w:val="24"/>
+        </w:rPr>
         <w:t>Movshare</w:t>
       </w:r>
       <w:proofErr w:type="spellEnd"/>
@@ -284,24 +392,48 @@
           <w:ilvl w:val="2"/>
           <w:numId w:val="3"/>
         </w:numPr>
-      </w:pPr>
-      <w:r>
+        <w:rPr>
+          <w:sz w:val="24"/>
+          <w:szCs w:val="24"/>
+        </w:rPr>
+      </w:pPr>
+      <w:r>
+        <w:rPr>
+          <w:sz w:val="24"/>
+          <w:szCs w:val="24"/>
+        </w:rPr>
         <w:t xml:space="preserve">They must be able to log in on subsequent visits to </w:t>
       </w:r>
       <w:proofErr w:type="spellStart"/>
       <w:r>
+        <w:rPr>
+          <w:sz w:val="24"/>
+          <w:szCs w:val="24"/>
+        </w:rPr>
         <w:t>Movshare</w:t>
       </w:r>
       <w:proofErr w:type="spellEnd"/>
       <w:r>
+        <w:rPr>
+          <w:sz w:val="24"/>
+          <w:szCs w:val="24"/>
+        </w:rPr>
         <w:t xml:space="preserve"> using the same username and password. If they log in successfully, they should gain access to </w:t>
       </w:r>
       <w:proofErr w:type="spellStart"/>
       <w:r>
+        <w:rPr>
+          <w:sz w:val="24"/>
+          <w:szCs w:val="24"/>
+        </w:rPr>
         <w:t>Movshare</w:t>
       </w:r>
       <w:proofErr w:type="spellEnd"/>
       <w:r>
+        <w:rPr>
+          <w:sz w:val="24"/>
+          <w:szCs w:val="24"/>
+        </w:rPr>
         <w:t>. If they did it incorrectly, they should be prompted to try again.</w:t>
       </w:r>
     </w:p>
@@ -312,11 +444,23 @@
           <w:ilvl w:val="0"/>
           <w:numId w:val="3"/>
         </w:numPr>
-      </w:pPr>
-      <w:r>
+        <w:rPr>
+          <w:sz w:val="24"/>
+          <w:szCs w:val="24"/>
+        </w:rPr>
+      </w:pPr>
+      <w:r>
+        <w:rPr>
+          <w:sz w:val="24"/>
+          <w:szCs w:val="24"/>
+        </w:rPr>
         <w:t>User Librar</w:t>
       </w:r>
       <w:r>
+        <w:rPr>
+          <w:sz w:val="24"/>
+          <w:szCs w:val="24"/>
+        </w:rPr>
         <w:t>ies</w:t>
       </w:r>
     </w:p>
@@ -327,8 +471,16 @@
           <w:ilvl w:val="1"/>
           <w:numId w:val="3"/>
         </w:numPr>
-      </w:pPr>
-      <w:r>
+        <w:rPr>
+          <w:sz w:val="24"/>
+          <w:szCs w:val="24"/>
+        </w:rPr>
+      </w:pPr>
+      <w:r>
+        <w:rPr>
+          <w:sz w:val="24"/>
+          <w:szCs w:val="24"/>
+        </w:rPr>
         <w:t>The system should allow users to add media entries to their User Library.</w:t>
       </w:r>
     </w:p>
@@ -339,23 +491,52 @@
           <w:ilvl w:val="2"/>
           <w:numId w:val="3"/>
         </w:numPr>
-      </w:pPr>
-      <w:r>
+        <w:rPr>
+          <w:sz w:val="24"/>
+          <w:szCs w:val="24"/>
+        </w:rPr>
+      </w:pPr>
+      <w:r>
+        <w:rPr>
+          <w:sz w:val="24"/>
+          <w:szCs w:val="24"/>
+        </w:rPr>
+        <w:lastRenderedPageBreak/>
         <w:t xml:space="preserve">When an entry is created, users will be required to list a title, media format, </w:t>
       </w:r>
       <w:r>
+        <w:rPr>
+          <w:sz w:val="24"/>
+          <w:szCs w:val="24"/>
+        </w:rPr>
         <w:t xml:space="preserve">and </w:t>
       </w:r>
       <w:r>
+        <w:rPr>
+          <w:sz w:val="24"/>
+          <w:szCs w:val="24"/>
+        </w:rPr>
         <w:t>whether</w:t>
       </w:r>
       <w:r>
+        <w:rPr>
+          <w:sz w:val="24"/>
+          <w:szCs w:val="24"/>
+        </w:rPr>
         <w:t xml:space="preserve"> the item is available. </w:t>
       </w:r>
       <w:r>
+        <w:rPr>
+          <w:sz w:val="24"/>
+          <w:szCs w:val="24"/>
+        </w:rPr>
         <w:t xml:space="preserve">They should also have the option of list additional information under an ‘additional notes’ category. </w:t>
       </w:r>
       <w:r>
+        <w:rPr>
+          <w:sz w:val="24"/>
+          <w:szCs w:val="24"/>
+        </w:rPr>
         <w:t>Entries will also have a ‘scheduled loans’ category.</w:t>
       </w:r>
     </w:p>
@@ -367,15 +548,24 @@
           <w:numId w:val="3"/>
         </w:numPr>
         <w:jc w:val="left"/>
-      </w:pPr>
-      <w:r>
+        <w:rPr>
+          <w:sz w:val="24"/>
+          <w:szCs w:val="24"/>
+        </w:rPr>
+      </w:pPr>
+      <w:r>
+        <w:rPr>
+          <w:sz w:val="24"/>
+          <w:szCs w:val="24"/>
+        </w:rPr>
         <w:t xml:space="preserve">If the item is unavailable, the </w:t>
       </w:r>
       <w:r>
+        <w:rPr>
+          <w:sz w:val="24"/>
+          <w:szCs w:val="24"/>
+        </w:rPr>
         <w:t>user should be prompted (but not required) to enter an estimated availability date.</w:t>
-      </w:r>
-      <w:r>
-        <w:br/>
       </w:r>
     </w:p>
     <w:p>
@@ -385,12 +575,23 @@
           <w:ilvl w:val="1"/>
           <w:numId w:val="3"/>
         </w:numPr>
-      </w:pPr>
-      <w:r>
-        <w:lastRenderedPageBreak/>
+        <w:rPr>
+          <w:sz w:val="24"/>
+          <w:szCs w:val="24"/>
+        </w:rPr>
+      </w:pPr>
+      <w:r>
+        <w:rPr>
+          <w:sz w:val="24"/>
+          <w:szCs w:val="24"/>
+        </w:rPr>
         <w:t xml:space="preserve">After entry creation, the system should allow users to edit any </w:t>
       </w:r>
       <w:r>
+        <w:rPr>
+          <w:sz w:val="24"/>
+          <w:szCs w:val="24"/>
+        </w:rPr>
         <w:t xml:space="preserve">element of a media entry. </w:t>
       </w:r>
     </w:p>
@@ -401,8 +602,16 @@
           <w:ilvl w:val="2"/>
           <w:numId w:val="3"/>
         </w:numPr>
-      </w:pPr>
-      <w:r>
+        <w:rPr>
+          <w:sz w:val="24"/>
+          <w:szCs w:val="24"/>
+        </w:rPr>
+      </w:pPr>
+      <w:r>
+        <w:rPr>
+          <w:sz w:val="24"/>
+          <w:szCs w:val="24"/>
+        </w:rPr>
         <w:t>The system should allow users to edit anything in the entry by using an ‘edit entry’ button.</w:t>
       </w:r>
     </w:p>
@@ -413,8 +622,16 @@
           <w:ilvl w:val="2"/>
           <w:numId w:val="3"/>
         </w:numPr>
-      </w:pPr>
-      <w:r>
+        <w:rPr>
+          <w:sz w:val="24"/>
+          <w:szCs w:val="24"/>
+        </w:rPr>
+      </w:pPr>
+      <w:r>
+        <w:rPr>
+          <w:sz w:val="24"/>
+          <w:szCs w:val="24"/>
+        </w:rPr>
         <w:t xml:space="preserve">The system should allow users to quickly change the availability of the entry via a ‘loan entry’ button. This will allow them to change the estimated availability date, and optionally provide the name of the person they are loaning the media to. </w:t>
       </w:r>
     </w:p>
@@ -425,14 +642,30 @@
           <w:ilvl w:val="0"/>
           <w:numId w:val="3"/>
         </w:numPr>
-      </w:pPr>
-      <w:r>
+        <w:rPr>
+          <w:sz w:val="24"/>
+          <w:szCs w:val="24"/>
+        </w:rPr>
+      </w:pPr>
+      <w:r>
+        <w:rPr>
+          <w:sz w:val="24"/>
+          <w:szCs w:val="24"/>
+        </w:rPr>
         <w:t>Search</w:t>
       </w:r>
       <w:r>
+        <w:rPr>
+          <w:sz w:val="24"/>
+          <w:szCs w:val="24"/>
+        </w:rPr>
         <w:t xml:space="preserve"> and Request</w:t>
       </w:r>
       <w:r>
+        <w:rPr>
+          <w:sz w:val="24"/>
+          <w:szCs w:val="24"/>
+        </w:rPr>
         <w:t xml:space="preserve"> Function</w:t>
       </w:r>
     </w:p>
@@ -443,11 +676,23 @@
           <w:ilvl w:val="1"/>
           <w:numId w:val="3"/>
         </w:numPr>
-      </w:pPr>
-      <w:r>
+        <w:rPr>
+          <w:sz w:val="24"/>
+          <w:szCs w:val="24"/>
+        </w:rPr>
+      </w:pPr>
+      <w:r>
+        <w:rPr>
+          <w:sz w:val="24"/>
+          <w:szCs w:val="24"/>
+        </w:rPr>
         <w:t xml:space="preserve">The system should allow users to browse </w:t>
       </w:r>
       <w:r>
+        <w:rPr>
+          <w:sz w:val="24"/>
+          <w:szCs w:val="24"/>
+        </w:rPr>
         <w:t>other user’s libraries.</w:t>
       </w:r>
     </w:p>
@@ -458,11 +703,23 @@
           <w:ilvl w:val="2"/>
           <w:numId w:val="3"/>
         </w:numPr>
-      </w:pPr>
-      <w:r>
+        <w:rPr>
+          <w:sz w:val="24"/>
+          <w:szCs w:val="24"/>
+        </w:rPr>
+      </w:pPr>
+      <w:r>
+        <w:rPr>
+          <w:sz w:val="24"/>
+          <w:szCs w:val="24"/>
+        </w:rPr>
         <w:t xml:space="preserve">Users should be able to </w:t>
       </w:r>
       <w:r>
+        <w:rPr>
+          <w:sz w:val="24"/>
+          <w:szCs w:val="24"/>
+        </w:rPr>
         <w:t>browse libraries by user.</w:t>
       </w:r>
     </w:p>
@@ -473,8 +730,16 @@
           <w:ilvl w:val="2"/>
           <w:numId w:val="3"/>
         </w:numPr>
-      </w:pPr>
-      <w:r>
+        <w:rPr>
+          <w:sz w:val="24"/>
+          <w:szCs w:val="24"/>
+        </w:rPr>
+      </w:pPr>
+      <w:r>
+        <w:rPr>
+          <w:sz w:val="24"/>
+          <w:szCs w:val="24"/>
+        </w:rPr>
         <w:t>Users should be able to search all libraries by title and media format.</w:t>
       </w:r>
     </w:p>
@@ -485,8 +750,16 @@
           <w:ilvl w:val="2"/>
           <w:numId w:val="3"/>
         </w:numPr>
-      </w:pPr>
-      <w:r>
+        <w:rPr>
+          <w:sz w:val="24"/>
+          <w:szCs w:val="24"/>
+        </w:rPr>
+      </w:pPr>
+      <w:r>
+        <w:rPr>
+          <w:sz w:val="24"/>
+          <w:szCs w:val="24"/>
+        </w:rPr>
         <w:t>Users should be able to filter search results by availability.</w:t>
       </w:r>
     </w:p>
@@ -497,8 +770,16 @@
           <w:ilvl w:val="2"/>
           <w:numId w:val="3"/>
         </w:numPr>
-      </w:pPr>
-      <w:r>
+        <w:rPr>
+          <w:sz w:val="24"/>
+          <w:szCs w:val="24"/>
+        </w:rPr>
+      </w:pPr>
+      <w:r>
+        <w:rPr>
+          <w:sz w:val="24"/>
+          <w:szCs w:val="24"/>
+        </w:rPr>
         <w:t xml:space="preserve">Searches should show all information stored in the media entry in a search. </w:t>
       </w:r>
     </w:p>
@@ -509,8 +790,16 @@
           <w:ilvl w:val="1"/>
           <w:numId w:val="3"/>
         </w:numPr>
-      </w:pPr>
-      <w:r>
+        <w:rPr>
+          <w:sz w:val="24"/>
+          <w:szCs w:val="24"/>
+        </w:rPr>
+      </w:pPr>
+      <w:r>
+        <w:rPr>
+          <w:sz w:val="24"/>
+          <w:szCs w:val="24"/>
+        </w:rPr>
         <w:t>The system should allow users to ‘request’ a title from another user.</w:t>
       </w:r>
     </w:p>
@@ -521,8 +810,16 @@
           <w:ilvl w:val="2"/>
           <w:numId w:val="3"/>
         </w:numPr>
-      </w:pPr>
-      <w:r>
+        <w:rPr>
+          <w:sz w:val="24"/>
+          <w:szCs w:val="24"/>
+        </w:rPr>
+      </w:pPr>
+      <w:r>
+        <w:rPr>
+          <w:sz w:val="24"/>
+          <w:szCs w:val="24"/>
+        </w:rPr>
         <w:t>When requesting a title, the requester will be prompted to enter a date range and a message.</w:t>
       </w:r>
     </w:p>
@@ -533,27 +830,31 @@
           <w:ilvl w:val="2"/>
           <w:numId w:val="3"/>
         </w:numPr>
-      </w:pPr>
-      <w:r>
+        <w:rPr>
+          <w:sz w:val="24"/>
+          <w:szCs w:val="24"/>
+        </w:rPr>
+      </w:pPr>
+      <w:r>
+        <w:rPr>
+          <w:sz w:val="24"/>
+          <w:szCs w:val="24"/>
+        </w:rPr>
         <w:t>The media owner should receive a</w:t>
       </w:r>
       <w:r>
+        <w:rPr>
+          <w:sz w:val="24"/>
+          <w:szCs w:val="24"/>
+        </w:rPr>
         <w:t xml:space="preserve">n alert </w:t>
       </w:r>
       <w:r>
+        <w:rPr>
+          <w:sz w:val="24"/>
+          <w:szCs w:val="24"/>
+        </w:rPr>
         <w:t>containing the date range and the message entered by the requester.</w:t>
-      </w:r>
-    </w:p>
-    <w:p>
-      <w:pPr>
-        <w:pStyle w:val="ListParagraph"/>
-        <w:numPr>
-          <w:ilvl w:val="3"/>
-          <w:numId w:val="3"/>
-        </w:numPr>
-      </w:pPr>
-      <w:r>
-        <w:t>The media owner should be able to accept or deny the request.</w:t>
       </w:r>
     </w:p>
     <w:p>
@@ -563,8 +864,36 @@
           <w:ilvl w:val="4"/>
           <w:numId w:val="3"/>
         </w:numPr>
-      </w:pPr>
-      <w:r>
+        <w:rPr>
+          <w:sz w:val="24"/>
+          <w:szCs w:val="24"/>
+        </w:rPr>
+      </w:pPr>
+      <w:r>
+        <w:rPr>
+          <w:sz w:val="24"/>
+          <w:szCs w:val="24"/>
+        </w:rPr>
+        <w:t>The media owner should be able to accept or deny the request.</w:t>
+      </w:r>
+    </w:p>
+    <w:p>
+      <w:pPr>
+        <w:pStyle w:val="ListParagraph"/>
+        <w:numPr>
+          <w:ilvl w:val="5"/>
+          <w:numId w:val="3"/>
+        </w:numPr>
+        <w:rPr>
+          <w:sz w:val="24"/>
+          <w:szCs w:val="24"/>
+        </w:rPr>
+      </w:pPr>
+      <w:r>
+        <w:rPr>
+          <w:sz w:val="24"/>
+          <w:szCs w:val="24"/>
+        </w:rPr>
         <w:t>If the request is accepted, the system should add the date range to the ‘scheduled loans’ category of the requested media.</w:t>
       </w:r>
     </w:p>
@@ -575,70 +904,17 @@
           <w:ilvl w:val="4"/>
           <w:numId w:val="3"/>
         </w:numPr>
-      </w:pPr>
-      <w:r>
+        <w:rPr>
+          <w:sz w:val="24"/>
+          <w:szCs w:val="24"/>
+        </w:rPr>
+      </w:pPr>
+      <w:r>
+        <w:rPr>
+          <w:sz w:val="24"/>
+          <w:szCs w:val="24"/>
+        </w:rPr>
         <w:t>The system should send an alert to the requester informing them whether the owner refused or denied their request.</w:t>
-      </w:r>
-    </w:p>
-    <w:p>
-      <w:pPr>
-        <w:pStyle w:val="ListParagraph"/>
-        <w:numPr>
-          <w:ilvl w:val="0"/>
-          <w:numId w:val="3"/>
-        </w:numPr>
-      </w:pPr>
-      <w:r>
-        <w:t>What else?</w:t>
-      </w:r>
-      <w:bookmarkStart w:id="0" w:name="_GoBack"/>
-      <w:bookmarkEnd w:id="0"/>
-    </w:p>
-    <w:p>
-      <w:pPr>
-        <w:ind w:left="360"/>
-      </w:pPr>
-      <w:r>
-        <w:rPr>
-          <w:i/>
-        </w:rPr>
-        <w:t>This section contains requirements or constraints on the functioning of the proposed system, written in way that doesn’t pre-suppose “how” the system will accomplish those requirements.  The requirements should be organized in hierarchy of increasing specificity and presented in outline form so they are easy to refe</w:t>
-      </w:r>
-      <w:r>
-        <w:rPr>
-          <w:i/>
-        </w:rPr>
-        <w:t xml:space="preserve">rence.  Each requirement must </w:t>
-      </w:r>
-      <w:r>
-        <w:rPr>
-          <w:i/>
-        </w:rPr>
-        <w:t>stand on its own</w:t>
-      </w:r>
-      <w:r>
-        <w:rPr>
-          <w:i/>
-        </w:rPr>
-        <w:t xml:space="preserve"> because it could be referenced or quoted in other documents without the benefit contextual information</w:t>
-      </w:r>
-      <w:r>
-        <w:rPr>
-          <w:i/>
-        </w:rPr>
-        <w:t xml:space="preserve">.  Where appropriate, the requirements could include statements about of the rationale </w:t>
-      </w:r>
-      <w:r>
-        <w:rPr>
-          <w:i/>
-        </w:rPr>
-        <w:t xml:space="preserve">(motivation) and/or </w:t>
-      </w:r>
-      <w:r>
-        <w:rPr>
-          <w:i/>
-        </w:rPr>
-        <w:t>priority (importance to the client.)</w:t>
       </w:r>
     </w:p>
     <w:p>
@@ -650,11 +926,15 @@
         <w:ind w:left="360"/>
         <w:rPr>
           <w:b/>
+          <w:sz w:val="24"/>
+          <w:szCs w:val="24"/>
         </w:rPr>
       </w:pPr>
       <w:r>
         <w:rPr>
           <w:b/>
+          <w:sz w:val="24"/>
+          <w:szCs w:val="24"/>
         </w:rPr>
         <w:t>Non-functional Requirements</w:t>
       </w:r>
@@ -662,46 +942,73 @@
     <w:p>
       <w:pPr>
         <w:ind w:left="360"/>
+        <w:rPr>
+          <w:sz w:val="24"/>
+          <w:szCs w:val="24"/>
+        </w:rPr>
+      </w:pPr>
+    </w:p>
+    <w:p>
+      <w:pPr>
+        <w:ind w:left="360"/>
+        <w:rPr>
+          <w:sz w:val="24"/>
+          <w:szCs w:val="24"/>
+        </w:rPr>
       </w:pPr>
       <w:r>
         <w:rPr>
           <w:i/>
+          <w:sz w:val="24"/>
+          <w:szCs w:val="24"/>
         </w:rPr>
         <w:t xml:space="preserve">This section contains requirements that </w:t>
       </w:r>
       <w:r>
         <w:rPr>
           <w:i/>
+          <w:sz w:val="24"/>
+          <w:szCs w:val="24"/>
         </w:rPr>
         <w:t xml:space="preserve">describe and/or </w:t>
       </w:r>
       <w:r>
         <w:rPr>
           <w:i/>
+          <w:sz w:val="24"/>
+          <w:szCs w:val="24"/>
         </w:rPr>
         <w:t xml:space="preserve">constrain the development process.  For example, </w:t>
       </w:r>
       <w:r>
         <w:rPr>
           <w:i/>
+          <w:sz w:val="24"/>
+          <w:szCs w:val="24"/>
         </w:rPr>
         <w:t>a</w:t>
       </w:r>
       <w:r>
         <w:rPr>
           <w:i/>
+          <w:sz w:val="24"/>
+          <w:szCs w:val="24"/>
         </w:rPr>
         <w:t xml:space="preserve"> non-functional requiremen</w:t>
       </w:r>
       <w:r>
         <w:rPr>
           <w:i/>
+          <w:sz w:val="24"/>
+          <w:szCs w:val="24"/>
         </w:rPr>
         <w:t>t may</w:t>
       </w:r>
       <w:r>
         <w:rPr>
           <w:i/>
+          <w:sz w:val="24"/>
+          <w:szCs w:val="24"/>
         </w:rPr>
         <w:t xml:space="preserve"> state that development will follow an Agile method with weekly iteration meetings.</w:t>
       </w:r>
@@ -715,27 +1022,38 @@
         <w:ind w:left="360"/>
         <w:rPr>
           <w:b/>
+          <w:sz w:val="24"/>
+          <w:szCs w:val="24"/>
         </w:rPr>
       </w:pPr>
       <w:r>
         <w:rPr>
           <w:b/>
+          <w:sz w:val="24"/>
+          <w:szCs w:val="24"/>
         </w:rPr>
         <w:t>Future Features</w:t>
       </w:r>
     </w:p>
     <w:p>
       <w:pPr>
-        <w:ind w:left="360"/>
-        <w:rPr>
-          <w:i/>
-        </w:rPr>
-      </w:pPr>
-      <w:r>
-        <w:rPr>
-          <w:i/>
-        </w:rPr>
-        <w:t>This section contains a list of ideas or features that are beyond the scope of the project</w:t>
+        <w:pStyle w:val="ListParagraph"/>
+        <w:numPr>
+          <w:ilvl w:val="0"/>
+          <w:numId w:val="4"/>
+        </w:numPr>
+        <w:rPr>
+          <w:sz w:val="24"/>
+          <w:szCs w:val="24"/>
+        </w:rPr>
+      </w:pPr>
+      <w:r>
+        <w:rPr>
+          <w:sz w:val="24"/>
+          <w:szCs w:val="24"/>
+        </w:rPr>
+        <w:lastRenderedPageBreak/>
+        <w:t>Integration with a mobile app that includes support for scanning barcodes. Scanning the barcode of a piece of media might allow a user to search for that media in other user libraries, or to add the media to their own library.</w:t>
       </w:r>
     </w:p>
     <w:p>
@@ -747,11 +1065,15 @@
         <w:ind w:left="360"/>
         <w:rPr>
           <w:b/>
+          <w:sz w:val="24"/>
+          <w:szCs w:val="24"/>
         </w:rPr>
       </w:pPr>
       <w:r>
         <w:rPr>
           <w:b/>
+          <w:sz w:val="24"/>
+          <w:szCs w:val="24"/>
         </w:rPr>
         <w:t>Glossary</w:t>
       </w:r>
@@ -760,26 +1082,116 @@
       <w:pPr>
         <w:ind w:firstLine="360"/>
         <w:rPr>
-          <w:i/>
-        </w:rPr>
-      </w:pPr>
-      <w:r>
-        <w:rPr>
-          <w:i/>
-        </w:rPr>
-        <w:t xml:space="preserve">This section contains a list </w:t>
-      </w:r>
-      <w:r>
-        <w:rPr>
-          <w:i/>
-        </w:rPr>
-        <w:t>important terms and their definition</w:t>
+          <w:sz w:val="24"/>
+          <w:szCs w:val="24"/>
+        </w:rPr>
+      </w:pPr>
+      <w:r>
+        <w:rPr>
+          <w:sz w:val="24"/>
+          <w:szCs w:val="24"/>
+        </w:rPr>
+        <w:t xml:space="preserve">User – A generic person who uses </w:t>
+      </w:r>
+      <w:proofErr w:type="spellStart"/>
+      <w:r>
+        <w:rPr>
+          <w:sz w:val="24"/>
+          <w:szCs w:val="24"/>
+        </w:rPr>
+        <w:t>Movshare</w:t>
+      </w:r>
+      <w:proofErr w:type="spellEnd"/>
+      <w:r>
+        <w:rPr>
+          <w:sz w:val="24"/>
+          <w:szCs w:val="24"/>
+        </w:rPr>
+        <w:t>.</w:t>
+      </w:r>
+    </w:p>
+    <w:p>
+      <w:pPr>
+        <w:ind w:firstLine="360"/>
+        <w:rPr>
+          <w:sz w:val="24"/>
+          <w:szCs w:val="24"/>
+        </w:rPr>
+      </w:pPr>
+      <w:r>
+        <w:rPr>
+          <w:sz w:val="24"/>
+          <w:szCs w:val="24"/>
+        </w:rPr>
+        <w:t>Media – A movie, book, magazine etc. that is owned by a user</w:t>
+      </w:r>
+    </w:p>
+    <w:p>
+      <w:pPr>
+        <w:ind w:firstLine="360"/>
+        <w:rPr>
+          <w:sz w:val="24"/>
+          <w:szCs w:val="24"/>
+        </w:rPr>
+      </w:pPr>
+      <w:r>
+        <w:rPr>
+          <w:sz w:val="24"/>
+          <w:szCs w:val="24"/>
+        </w:rPr>
+        <w:t>Media Collection – The physical collection of all pieces of media owned by a user</w:t>
+      </w:r>
+    </w:p>
+    <w:p>
+      <w:pPr>
+        <w:ind w:firstLine="360"/>
+        <w:rPr>
+          <w:sz w:val="24"/>
+          <w:szCs w:val="24"/>
+        </w:rPr>
+      </w:pPr>
+      <w:r>
+        <w:rPr>
+          <w:sz w:val="24"/>
+          <w:szCs w:val="24"/>
+        </w:rPr>
+        <w:t xml:space="preserve">User Library </w:t>
+      </w:r>
+      <w:r>
+        <w:rPr>
+          <w:sz w:val="24"/>
+          <w:szCs w:val="24"/>
+        </w:rPr>
+        <w:t>–</w:t>
+      </w:r>
+      <w:r>
+        <w:rPr>
+          <w:sz w:val="24"/>
+          <w:szCs w:val="24"/>
+        </w:rPr>
+        <w:t xml:space="preserve"> </w:t>
+      </w:r>
+      <w:r>
+        <w:rPr>
+          <w:sz w:val="24"/>
+          <w:szCs w:val="24"/>
+        </w:rPr>
+        <w:t>A databas</w:t>
+      </w:r>
+      <w:r>
+        <w:rPr>
+          <w:sz w:val="24"/>
+          <w:szCs w:val="24"/>
+        </w:rPr>
+        <w:t>e that users may add media titles to, which may then be searched by other users.</w:t>
       </w:r>
     </w:p>
     <w:p>
       <w:pPr>
         <w:rPr>
           <w:b/>
+          <w:sz w:val="24"/>
+          <w:szCs w:val="24"/>
         </w:rPr>
       </w:pPr>
     </w:p>
@@ -972,6 +1384,95 @@
     </w:lvl>
   </w:abstractNum>
   <w:abstractNum w:abstractNumId="2" w15:restartNumberingAfterBreak="0">
+    <w:nsid w:val="746D504E"/>
+    <w:multiLevelType w:val="hybridMultilevel"/>
+    <w:tmpl w:val="55E476CA"/>
+    <w:lvl w:ilvl="0" w:tplc="0409000F">
+      <w:start w:val="1"/>
+      <w:numFmt w:val="decimal"/>
+      <w:lvlText w:val="%1."/>
+      <w:lvlJc w:val="left"/>
+      <w:pPr>
+        <w:ind w:left="720" w:hanging="360"/>
+      </w:pPr>
+      <w:rPr>
+        <w:rFonts w:hint="default"/>
+      </w:rPr>
+    </w:lvl>
+    <w:lvl w:ilvl="1" w:tplc="04090019" w:tentative="1">
+      <w:start w:val="1"/>
+      <w:numFmt w:val="lowerLetter"/>
+      <w:lvlText w:val="%2."/>
+      <w:lvlJc w:val="left"/>
+      <w:pPr>
+        <w:ind w:left="1440" w:hanging="360"/>
+      </w:pPr>
+    </w:lvl>
+    <w:lvl w:ilvl="2" w:tplc="0409001B" w:tentative="1">
+      <w:start w:val="1"/>
+      <w:numFmt w:val="lowerRoman"/>
+      <w:lvlText w:val="%3."/>
+      <w:lvlJc w:val="right"/>
+      <w:pPr>
+        <w:ind w:left="2160" w:hanging="180"/>
+      </w:pPr>
+    </w:lvl>
+    <w:lvl w:ilvl="3" w:tplc="0409000F" w:tentative="1">
+      <w:start w:val="1"/>
+      <w:numFmt w:val="decimal"/>
+      <w:lvlText w:val="%4."/>
+      <w:lvlJc w:val="left"/>
+      <w:pPr>
+        <w:ind w:left="2880" w:hanging="360"/>
+      </w:pPr>
+    </w:lvl>
+    <w:lvl w:ilvl="4" w:tplc="04090019" w:tentative="1">
+      <w:start w:val="1"/>
+      <w:numFmt w:val="lowerLetter"/>
+      <w:lvlText w:val="%5."/>
+      <w:lvlJc w:val="left"/>
+      <w:pPr>
+        <w:ind w:left="3600" w:hanging="360"/>
+      </w:pPr>
+    </w:lvl>
+    <w:lvl w:ilvl="5" w:tplc="0409001B" w:tentative="1">
+      <w:start w:val="1"/>
+      <w:numFmt w:val="lowerRoman"/>
+      <w:lvlText w:val="%6."/>
+      <w:lvlJc w:val="right"/>
+      <w:pPr>
+        <w:ind w:left="4320" w:hanging="180"/>
+      </w:pPr>
+    </w:lvl>
+    <w:lvl w:ilvl="6" w:tplc="0409000F" w:tentative="1">
+      <w:start w:val="1"/>
+      <w:numFmt w:val="decimal"/>
+      <w:lvlText w:val="%7."/>
+      <w:lvlJc w:val="left"/>
+      <w:pPr>
+        <w:ind w:left="5040" w:hanging="360"/>
+      </w:pPr>
+    </w:lvl>
+    <w:lvl w:ilvl="7" w:tplc="04090019" w:tentative="1">
+      <w:start w:val="1"/>
+      <w:numFmt w:val="lowerLetter"/>
+      <w:lvlText w:val="%8."/>
+      <w:lvlJc w:val="left"/>
+      <w:pPr>
+        <w:ind w:left="5760" w:hanging="360"/>
+      </w:pPr>
+    </w:lvl>
+    <w:lvl w:ilvl="8" w:tplc="0409001B" w:tentative="1">
+      <w:start w:val="1"/>
+      <w:numFmt w:val="lowerRoman"/>
+      <w:lvlText w:val="%9."/>
+      <w:lvlJc w:val="right"/>
+      <w:pPr>
+        <w:ind w:left="6480" w:hanging="180"/>
+      </w:pPr>
+    </w:lvl>
+  </w:abstractNum>
+  <w:abstractNum w:abstractNumId="3" w15:restartNumberingAfterBreak="0">
     <w:nsid w:val="78495F7A"/>
     <w:multiLevelType w:val="multilevel"/>
     <w:tmpl w:val="0409001F"/>
@@ -1061,10 +1562,13 @@
     <w:abstractNumId w:val="0"/>
   </w:num>
   <w:num w:numId="2">
-    <w:abstractNumId w:val="2"/>
+    <w:abstractNumId w:val="3"/>
   </w:num>
   <w:num w:numId="3">
     <w:abstractNumId w:val="1"/>
+  </w:num>
+  <w:num w:numId="4">
+    <w:abstractNumId w:val="2"/>
   </w:num>
 </w:numbering>
 </file>
@@ -1887,4 +2391,16 @@
   <a:objectDefaults/>
   <a:extraClrSchemeLst/>
 </a:theme>
+</file>
+
+<file path=customXml/item1.xml><?xml version="1.0" encoding="utf-8"?>
+<b:Sources xmlns:b="http://schemas.openxmlformats.org/officeDocument/2006/bibliography" xmlns="http://schemas.openxmlformats.org/officeDocument/2006/bibliography" SelectedStyle="\APASixthEditionOfficeOnline.xsl" StyleName="APA" Version="6"/>
+</file>
+
+<file path=customXml/itemProps1.xml><?xml version="1.0" encoding="utf-8"?>
+<ds:datastoreItem xmlns:ds="http://schemas.openxmlformats.org/officeDocument/2006/customXml" ds:itemID="{04115EA7-E47D-44C8-BA6A-AEE7D9A6F6A5}">
+  <ds:schemaRefs>
+    <ds:schemaRef ds:uri="http://schemas.openxmlformats.org/officeDocument/2006/bibliography"/>
+  </ds:schemaRefs>
+</ds:datastoreItem>
 </file>
</xml_diff>

<commit_message>
Intro is basically done. Non-functional requirements require a few touch-ups, but is coming along nicely. I still have not touched 'Users and their Goals' section.
</commit_message>
<xml_diff>
--- a/Planning/Requirements Definition.docx
+++ b/Planning/Requirements Definition.docx
@@ -74,88 +74,940 @@
         </w:rPr>
         <w:t xml:space="preserve">Oftentimes, someone will purchase a movie or book simply so they can read/watch it once, only to find out that a friend already has it. Alternatively, someone may own </w:t>
       </w:r>
+      <w:r>
+        <w:rPr>
+          <w:sz w:val="24"/>
+          <w:szCs w:val="24"/>
+        </w:rPr>
+        <w:t xml:space="preserve">a popular movie and be constantly inundated with requests from friends to borrow it, making it difficult to keep track of who is in possession at any given time. </w:t>
+      </w:r>
+    </w:p>
+    <w:p>
+      <w:pPr>
+        <w:pStyle w:val="Body"/>
+        <w:ind w:firstLine="360"/>
+        <w:rPr>
+          <w:sz w:val="24"/>
+          <w:szCs w:val="24"/>
+        </w:rPr>
+      </w:pPr>
+      <w:r>
+        <w:rPr>
+          <w:sz w:val="24"/>
+          <w:szCs w:val="24"/>
+        </w:rPr>
+        <w:t xml:space="preserve">This project aims to build an app that helps people manage and keep track of different kinds of media owned by themselves </w:t>
+      </w:r>
+      <w:r>
+        <w:rPr>
+          <w:sz w:val="24"/>
+          <w:szCs w:val="24"/>
+        </w:rPr>
+        <w:t>and</w:t>
+      </w:r>
+      <w:r>
+        <w:rPr>
+          <w:sz w:val="24"/>
+          <w:szCs w:val="24"/>
+        </w:rPr>
+        <w:t xml:space="preserve"> others. In order to reduce duplicate purchases of movies and other media, this app will allow a group of users to store titles and details relating to their media collection. Each user will them be able to search for titles in each other’s libraries in order to share this media amongst themselves. This would also allow a user to purchase a gift for a friend without worrying about </w:t>
+      </w:r>
+      <w:r>
+        <w:rPr>
+          <w:sz w:val="24"/>
+          <w:szCs w:val="24"/>
+        </w:rPr>
+        <w:t>whether</w:t>
+      </w:r>
+      <w:r>
+        <w:rPr>
+          <w:sz w:val="24"/>
+          <w:szCs w:val="24"/>
+        </w:rPr>
+        <w:t xml:space="preserve"> that friend already has the gift. </w:t>
+      </w:r>
+      <w:r>
+        <w:rPr>
+          <w:sz w:val="24"/>
+          <w:szCs w:val="24"/>
+        </w:rPr>
+        <w:t>The system will also allow for better record-keeping and accountability when loaning out titles.</w:t>
+      </w:r>
+    </w:p>
+    <w:p>
+      <w:pPr>
+        <w:numPr>
+          <w:ilvl w:val="0"/>
+          <w:numId w:val="1"/>
+        </w:numPr>
+        <w:ind w:left="360"/>
+        <w:rPr>
+          <w:b/>
+          <w:sz w:val="24"/>
+          <w:szCs w:val="24"/>
+        </w:rPr>
+      </w:pPr>
+      <w:r>
+        <w:rPr>
+          <w:b/>
+          <w:sz w:val="24"/>
+          <w:szCs w:val="24"/>
+        </w:rPr>
+        <w:t>Users and their Goals</w:t>
+      </w:r>
+    </w:p>
+    <w:p>
+      <w:pPr>
+        <w:ind w:left="360"/>
+        <w:rPr>
+          <w:i/>
+          <w:sz w:val="24"/>
+          <w:szCs w:val="24"/>
+        </w:rPr>
+      </w:pPr>
+      <w:r>
+        <w:rPr>
+          <w:i/>
+          <w:sz w:val="24"/>
+          <w:szCs w:val="24"/>
+        </w:rPr>
+        <w:t xml:space="preserve">This section contains </w:t>
+      </w:r>
+      <w:r>
+        <w:rPr>
+          <w:i/>
+          <w:sz w:val="24"/>
+          <w:szCs w:val="24"/>
+        </w:rPr>
+        <w:t>identifies</w:t>
+      </w:r>
+      <w:r>
+        <w:rPr>
+          <w:i/>
+          <w:sz w:val="24"/>
+          <w:szCs w:val="24"/>
+        </w:rPr>
+        <w:t xml:space="preserve"> of the user</w:t>
+      </w:r>
+      <w:r>
+        <w:rPr>
+          <w:i/>
+          <w:sz w:val="24"/>
+          <w:szCs w:val="24"/>
+        </w:rPr>
+        <w:t>s</w:t>
+      </w:r>
+      <w:r>
+        <w:rPr>
+          <w:i/>
+          <w:sz w:val="24"/>
+          <w:szCs w:val="24"/>
+        </w:rPr>
+        <w:t xml:space="preserve"> of the proposed system </w:t>
+      </w:r>
+      <w:r>
+        <w:rPr>
+          <w:i/>
+          <w:sz w:val="24"/>
+          <w:szCs w:val="24"/>
+        </w:rPr>
+        <w:t xml:space="preserve">and their goals, illustrated and </w:t>
+      </w:r>
+      <w:r>
+        <w:rPr>
+          <w:i/>
+          <w:sz w:val="24"/>
+          <w:szCs w:val="24"/>
+        </w:rPr>
+        <w:t>supported by Use Case diagrams</w:t>
+      </w:r>
+      <w:r>
+        <w:rPr>
+          <w:i/>
+          <w:sz w:val="24"/>
+          <w:szCs w:val="24"/>
+        </w:rPr>
+        <w:t xml:space="preserve">. </w:t>
+      </w:r>
+      <w:r>
+        <w:rPr>
+          <w:i/>
+          <w:sz w:val="24"/>
+          <w:szCs w:val="24"/>
+        </w:rPr>
+        <w:t xml:space="preserve"> </w:t>
+      </w:r>
+      <w:r>
+        <w:rPr>
+          <w:i/>
+          <w:sz w:val="24"/>
+          <w:szCs w:val="24"/>
+        </w:rPr>
+        <w:t xml:space="preserve"> Here “users” is a board term that could include other software systems.</w:t>
+      </w:r>
+    </w:p>
+    <w:p>
+      <w:pPr>
+        <w:numPr>
+          <w:ilvl w:val="0"/>
+          <w:numId w:val="1"/>
+        </w:numPr>
+        <w:ind w:left="360"/>
+        <w:rPr>
+          <w:b/>
+          <w:sz w:val="24"/>
+          <w:szCs w:val="24"/>
+        </w:rPr>
+      </w:pPr>
+      <w:r>
+        <w:rPr>
+          <w:b/>
+          <w:sz w:val="24"/>
+          <w:szCs w:val="24"/>
+        </w:rPr>
+        <w:t>Functional Requirements</w:t>
+      </w:r>
+    </w:p>
+    <w:p>
+      <w:pPr>
+        <w:pStyle w:val="ListParagraph"/>
+        <w:numPr>
+          <w:ilvl w:val="0"/>
+          <w:numId w:val="3"/>
+        </w:numPr>
+        <w:rPr>
+          <w:sz w:val="24"/>
+          <w:szCs w:val="24"/>
+        </w:rPr>
+      </w:pPr>
+      <w:r>
+        <w:rPr>
+          <w:sz w:val="24"/>
+          <w:szCs w:val="24"/>
+        </w:rPr>
+        <w:t>User Authentication</w:t>
+      </w:r>
+    </w:p>
+    <w:p>
+      <w:pPr>
+        <w:pStyle w:val="ListParagraph"/>
+        <w:numPr>
+          <w:ilvl w:val="1"/>
+          <w:numId w:val="3"/>
+        </w:numPr>
+        <w:rPr>
+          <w:sz w:val="24"/>
+          <w:szCs w:val="24"/>
+        </w:rPr>
+      </w:pPr>
+      <w:r>
+        <w:rPr>
+          <w:sz w:val="24"/>
+          <w:szCs w:val="24"/>
+        </w:rPr>
+        <w:t xml:space="preserve">The system must require all users to authenticate themselves before giving them access to view or take actions on </w:t>
+      </w:r>
+      <w:proofErr w:type="spellStart"/>
+      <w:r>
+        <w:rPr>
+          <w:sz w:val="24"/>
+          <w:szCs w:val="24"/>
+        </w:rPr>
+        <w:t>Movshare</w:t>
+      </w:r>
+      <w:proofErr w:type="spellEnd"/>
+      <w:r>
+        <w:rPr>
+          <w:sz w:val="24"/>
+          <w:szCs w:val="24"/>
+        </w:rPr>
+        <w:t xml:space="preserve">. </w:t>
+      </w:r>
+    </w:p>
+    <w:p>
+      <w:pPr>
+        <w:pStyle w:val="ListParagraph"/>
+        <w:numPr>
+          <w:ilvl w:val="2"/>
+          <w:numId w:val="3"/>
+        </w:numPr>
+        <w:rPr>
+          <w:sz w:val="24"/>
+          <w:szCs w:val="24"/>
+        </w:rPr>
+      </w:pPr>
+      <w:r>
+        <w:rPr>
+          <w:sz w:val="24"/>
+          <w:szCs w:val="24"/>
+        </w:rPr>
+        <w:t xml:space="preserve">They must be able to create an account with a username and password the first time they access </w:t>
+      </w:r>
+      <w:proofErr w:type="spellStart"/>
+      <w:r>
+        <w:rPr>
+          <w:sz w:val="24"/>
+          <w:szCs w:val="24"/>
+        </w:rPr>
+        <w:t>Movshare</w:t>
+      </w:r>
+      <w:proofErr w:type="spellEnd"/>
+    </w:p>
+    <w:p>
+      <w:pPr>
+        <w:pStyle w:val="ListParagraph"/>
+        <w:numPr>
+          <w:ilvl w:val="2"/>
+          <w:numId w:val="3"/>
+        </w:numPr>
+        <w:rPr>
+          <w:sz w:val="24"/>
+          <w:szCs w:val="24"/>
+        </w:rPr>
+      </w:pPr>
+      <w:r>
+        <w:rPr>
+          <w:sz w:val="24"/>
+          <w:szCs w:val="24"/>
+        </w:rPr>
+        <w:t xml:space="preserve">They must be able to log in on subsequent visits to </w:t>
+      </w:r>
+      <w:proofErr w:type="spellStart"/>
+      <w:r>
+        <w:rPr>
+          <w:sz w:val="24"/>
+          <w:szCs w:val="24"/>
+        </w:rPr>
+        <w:t>Movshare</w:t>
+      </w:r>
+      <w:proofErr w:type="spellEnd"/>
+      <w:r>
+        <w:rPr>
+          <w:sz w:val="24"/>
+          <w:szCs w:val="24"/>
+        </w:rPr>
+        <w:t xml:space="preserve"> using the same username and password. If they log in successfully, they should gain access to </w:t>
+      </w:r>
+      <w:proofErr w:type="spellStart"/>
+      <w:r>
+        <w:rPr>
+          <w:sz w:val="24"/>
+          <w:szCs w:val="24"/>
+        </w:rPr>
+        <w:t>Movshare</w:t>
+      </w:r>
+      <w:proofErr w:type="spellEnd"/>
+      <w:r>
+        <w:rPr>
+          <w:sz w:val="24"/>
+          <w:szCs w:val="24"/>
+        </w:rPr>
+        <w:t>. If they did it incorrectly, they should be prompted to try again.</w:t>
+      </w:r>
+    </w:p>
+    <w:p>
+      <w:pPr>
+        <w:pStyle w:val="ListParagraph"/>
+        <w:numPr>
+          <w:ilvl w:val="0"/>
+          <w:numId w:val="3"/>
+        </w:numPr>
+        <w:rPr>
+          <w:sz w:val="24"/>
+          <w:szCs w:val="24"/>
+        </w:rPr>
+      </w:pPr>
+      <w:r>
+        <w:rPr>
+          <w:sz w:val="24"/>
+          <w:szCs w:val="24"/>
+        </w:rPr>
+        <w:t>User Librar</w:t>
+      </w:r>
+      <w:r>
+        <w:rPr>
+          <w:sz w:val="24"/>
+          <w:szCs w:val="24"/>
+        </w:rPr>
+        <w:t>ies</w:t>
+      </w:r>
+    </w:p>
+    <w:p>
+      <w:pPr>
+        <w:pStyle w:val="ListParagraph"/>
+        <w:numPr>
+          <w:ilvl w:val="1"/>
+          <w:numId w:val="3"/>
+        </w:numPr>
+        <w:rPr>
+          <w:sz w:val="24"/>
+          <w:szCs w:val="24"/>
+        </w:rPr>
+      </w:pPr>
+      <w:r>
+        <w:rPr>
+          <w:sz w:val="24"/>
+          <w:szCs w:val="24"/>
+        </w:rPr>
+        <w:t>The system should allow users to add media entries to their User Library.</w:t>
+      </w:r>
+    </w:p>
+    <w:p>
+      <w:pPr>
+        <w:pStyle w:val="ListParagraph"/>
+        <w:numPr>
+          <w:ilvl w:val="2"/>
+          <w:numId w:val="3"/>
+        </w:numPr>
+        <w:rPr>
+          <w:sz w:val="24"/>
+          <w:szCs w:val="24"/>
+        </w:rPr>
+      </w:pPr>
+      <w:r>
+        <w:rPr>
+          <w:sz w:val="24"/>
+          <w:szCs w:val="24"/>
+        </w:rPr>
+        <w:t xml:space="preserve">When an entry is created, users will be required to list a title, media format, </w:t>
+      </w:r>
+      <w:r>
+        <w:rPr>
+          <w:sz w:val="24"/>
+          <w:szCs w:val="24"/>
+        </w:rPr>
+        <w:t xml:space="preserve">and </w:t>
+      </w:r>
+      <w:r>
+        <w:rPr>
+          <w:sz w:val="24"/>
+          <w:szCs w:val="24"/>
+        </w:rPr>
+        <w:t>whether</w:t>
+      </w:r>
+      <w:r>
+        <w:rPr>
+          <w:sz w:val="24"/>
+          <w:szCs w:val="24"/>
+        </w:rPr>
+        <w:t xml:space="preserve"> the item is available. </w:t>
+      </w:r>
+      <w:r>
+        <w:rPr>
+          <w:sz w:val="24"/>
+          <w:szCs w:val="24"/>
+        </w:rPr>
+        <w:t xml:space="preserve">They should also have the option of list additional </w:t>
+      </w:r>
+      <w:r>
+        <w:rPr>
+          <w:sz w:val="24"/>
+          <w:szCs w:val="24"/>
+        </w:rPr>
+        <w:lastRenderedPageBreak/>
+        <w:t xml:space="preserve">information under an ‘additional notes’ category. </w:t>
+      </w:r>
+      <w:r>
+        <w:rPr>
+          <w:sz w:val="24"/>
+          <w:szCs w:val="24"/>
+        </w:rPr>
+        <w:t>Entries will also have a ‘scheduled loans’ category.</w:t>
+      </w:r>
+    </w:p>
+    <w:p>
+      <w:pPr>
+        <w:pStyle w:val="ListParagraph"/>
+        <w:numPr>
+          <w:ilvl w:val="3"/>
+          <w:numId w:val="3"/>
+        </w:numPr>
+        <w:jc w:val="left"/>
+        <w:rPr>
+          <w:sz w:val="24"/>
+          <w:szCs w:val="24"/>
+        </w:rPr>
+      </w:pPr>
+      <w:r>
+        <w:rPr>
+          <w:sz w:val="24"/>
+          <w:szCs w:val="24"/>
+        </w:rPr>
+        <w:t xml:space="preserve">If the item is unavailable, the </w:t>
+      </w:r>
+      <w:r>
+        <w:rPr>
+          <w:sz w:val="24"/>
+          <w:szCs w:val="24"/>
+        </w:rPr>
+        <w:t>user should be prompted (but not required) to enter an estimated availability date.</w:t>
+      </w:r>
+    </w:p>
+    <w:p>
+      <w:pPr>
+        <w:pStyle w:val="ListParagraph"/>
+        <w:numPr>
+          <w:ilvl w:val="1"/>
+          <w:numId w:val="3"/>
+        </w:numPr>
+        <w:rPr>
+          <w:sz w:val="24"/>
+          <w:szCs w:val="24"/>
+        </w:rPr>
+      </w:pPr>
+      <w:r>
+        <w:rPr>
+          <w:sz w:val="24"/>
+          <w:szCs w:val="24"/>
+        </w:rPr>
+        <w:t xml:space="preserve">After entry creation, the system should allow users to edit any </w:t>
+      </w:r>
+      <w:r>
+        <w:rPr>
+          <w:sz w:val="24"/>
+          <w:szCs w:val="24"/>
+        </w:rPr>
+        <w:t xml:space="preserve">element of a media entry. </w:t>
+      </w:r>
+    </w:p>
+    <w:p>
+      <w:pPr>
+        <w:pStyle w:val="ListParagraph"/>
+        <w:numPr>
+          <w:ilvl w:val="2"/>
+          <w:numId w:val="3"/>
+        </w:numPr>
+        <w:rPr>
+          <w:sz w:val="24"/>
+          <w:szCs w:val="24"/>
+        </w:rPr>
+      </w:pPr>
+      <w:r>
+        <w:rPr>
+          <w:sz w:val="24"/>
+          <w:szCs w:val="24"/>
+        </w:rPr>
+        <w:t>The system should allow users to edit anything in the entry by using an ‘edit entry’ button.</w:t>
+      </w:r>
+    </w:p>
+    <w:p>
+      <w:pPr>
+        <w:pStyle w:val="ListParagraph"/>
+        <w:numPr>
+          <w:ilvl w:val="2"/>
+          <w:numId w:val="3"/>
+        </w:numPr>
+        <w:rPr>
+          <w:sz w:val="24"/>
+          <w:szCs w:val="24"/>
+        </w:rPr>
+      </w:pPr>
+      <w:r>
+        <w:rPr>
+          <w:sz w:val="24"/>
+          <w:szCs w:val="24"/>
+        </w:rPr>
+        <w:t xml:space="preserve">The system should allow users to quickly change the availability of the entry via a ‘loan entry’ button. This will allow them to change the estimated availability date, and optionally provide the name of the person they are loaning the media to. </w:t>
+      </w:r>
+    </w:p>
+    <w:p>
+      <w:pPr>
+        <w:pStyle w:val="ListParagraph"/>
+        <w:numPr>
+          <w:ilvl w:val="0"/>
+          <w:numId w:val="3"/>
+        </w:numPr>
+        <w:rPr>
+          <w:sz w:val="24"/>
+          <w:szCs w:val="24"/>
+        </w:rPr>
+      </w:pPr>
+      <w:r>
+        <w:rPr>
+          <w:sz w:val="24"/>
+          <w:szCs w:val="24"/>
+        </w:rPr>
+        <w:t>Search</w:t>
+      </w:r>
+      <w:r>
+        <w:rPr>
+          <w:sz w:val="24"/>
+          <w:szCs w:val="24"/>
+        </w:rPr>
+        <w:t xml:space="preserve"> and Request</w:t>
+      </w:r>
+      <w:r>
+        <w:rPr>
+          <w:sz w:val="24"/>
+          <w:szCs w:val="24"/>
+        </w:rPr>
+        <w:t xml:space="preserve"> Function</w:t>
+      </w:r>
+    </w:p>
+    <w:p>
+      <w:pPr>
+        <w:pStyle w:val="ListParagraph"/>
+        <w:numPr>
+          <w:ilvl w:val="1"/>
+          <w:numId w:val="3"/>
+        </w:numPr>
+        <w:rPr>
+          <w:sz w:val="24"/>
+          <w:szCs w:val="24"/>
+        </w:rPr>
+      </w:pPr>
+      <w:r>
+        <w:rPr>
+          <w:sz w:val="24"/>
+          <w:szCs w:val="24"/>
+        </w:rPr>
+        <w:t xml:space="preserve">The system should allow users to browse </w:t>
+      </w:r>
+      <w:r>
+        <w:rPr>
+          <w:sz w:val="24"/>
+          <w:szCs w:val="24"/>
+        </w:rPr>
+        <w:t>other user’s libraries.</w:t>
+      </w:r>
+    </w:p>
+    <w:p>
+      <w:pPr>
+        <w:pStyle w:val="ListParagraph"/>
+        <w:numPr>
+          <w:ilvl w:val="2"/>
+          <w:numId w:val="3"/>
+        </w:numPr>
+        <w:rPr>
+          <w:sz w:val="24"/>
+          <w:szCs w:val="24"/>
+        </w:rPr>
+      </w:pPr>
+      <w:r>
+        <w:rPr>
+          <w:sz w:val="24"/>
+          <w:szCs w:val="24"/>
+        </w:rPr>
+        <w:t xml:space="preserve">Users should be able to </w:t>
+      </w:r>
+      <w:r>
+        <w:rPr>
+          <w:sz w:val="24"/>
+          <w:szCs w:val="24"/>
+        </w:rPr>
+        <w:t>browse libraries by user.</w:t>
+      </w:r>
+    </w:p>
+    <w:p>
+      <w:pPr>
+        <w:pStyle w:val="ListParagraph"/>
+        <w:numPr>
+          <w:ilvl w:val="2"/>
+          <w:numId w:val="3"/>
+        </w:numPr>
+        <w:rPr>
+          <w:sz w:val="24"/>
+          <w:szCs w:val="24"/>
+        </w:rPr>
+      </w:pPr>
+      <w:r>
+        <w:rPr>
+          <w:sz w:val="24"/>
+          <w:szCs w:val="24"/>
+        </w:rPr>
+        <w:t>Users should be able to search all libraries by title and media format.</w:t>
+      </w:r>
+    </w:p>
+    <w:p>
+      <w:pPr>
+        <w:pStyle w:val="ListParagraph"/>
+        <w:numPr>
+          <w:ilvl w:val="2"/>
+          <w:numId w:val="3"/>
+        </w:numPr>
+        <w:rPr>
+          <w:sz w:val="24"/>
+          <w:szCs w:val="24"/>
+        </w:rPr>
+      </w:pPr>
+      <w:r>
+        <w:rPr>
+          <w:sz w:val="24"/>
+          <w:szCs w:val="24"/>
+        </w:rPr>
+        <w:t>Users should be able to filter search results by availability.</w:t>
+      </w:r>
+    </w:p>
+    <w:p>
+      <w:pPr>
+        <w:pStyle w:val="ListParagraph"/>
+        <w:numPr>
+          <w:ilvl w:val="2"/>
+          <w:numId w:val="3"/>
+        </w:numPr>
+        <w:rPr>
+          <w:sz w:val="24"/>
+          <w:szCs w:val="24"/>
+        </w:rPr>
+      </w:pPr>
+      <w:r>
+        <w:rPr>
+          <w:sz w:val="24"/>
+          <w:szCs w:val="24"/>
+        </w:rPr>
+        <w:t xml:space="preserve">Searches should show all information stored in the media entry in a search. </w:t>
+      </w:r>
+    </w:p>
+    <w:p>
+      <w:pPr>
+        <w:pStyle w:val="ListParagraph"/>
+        <w:numPr>
+          <w:ilvl w:val="1"/>
+          <w:numId w:val="3"/>
+        </w:numPr>
+        <w:rPr>
+          <w:sz w:val="24"/>
+          <w:szCs w:val="24"/>
+        </w:rPr>
+      </w:pPr>
+      <w:r>
+        <w:rPr>
+          <w:sz w:val="24"/>
+          <w:szCs w:val="24"/>
+        </w:rPr>
+        <w:t>The system should allow users to ‘request’ a title from another user.</w:t>
+      </w:r>
+    </w:p>
+    <w:p>
+      <w:pPr>
+        <w:pStyle w:val="ListParagraph"/>
+        <w:numPr>
+          <w:ilvl w:val="2"/>
+          <w:numId w:val="3"/>
+        </w:numPr>
+        <w:rPr>
+          <w:sz w:val="24"/>
+          <w:szCs w:val="24"/>
+        </w:rPr>
+      </w:pPr>
+      <w:r>
+        <w:rPr>
+          <w:sz w:val="24"/>
+          <w:szCs w:val="24"/>
+        </w:rPr>
+        <w:t>When requesting a title, the requester will be prompted to enter a date range and a message.</w:t>
+      </w:r>
+    </w:p>
+    <w:p>
+      <w:pPr>
+        <w:pStyle w:val="ListParagraph"/>
+        <w:numPr>
+          <w:ilvl w:val="2"/>
+          <w:numId w:val="3"/>
+        </w:numPr>
+        <w:rPr>
+          <w:sz w:val="24"/>
+          <w:szCs w:val="24"/>
+        </w:rPr>
+      </w:pPr>
+      <w:r>
+        <w:rPr>
+          <w:sz w:val="24"/>
+          <w:szCs w:val="24"/>
+        </w:rPr>
+        <w:t>The media owner should receive a</w:t>
+      </w:r>
+      <w:r>
+        <w:rPr>
+          <w:sz w:val="24"/>
+          <w:szCs w:val="24"/>
+        </w:rPr>
+        <w:t xml:space="preserve">n alert </w:t>
+      </w:r>
+      <w:r>
+        <w:rPr>
+          <w:sz w:val="24"/>
+          <w:szCs w:val="24"/>
+        </w:rPr>
+        <w:t>containing the date range and the message entered by the requester.</w:t>
+      </w:r>
+    </w:p>
+    <w:p>
+      <w:pPr>
+        <w:pStyle w:val="ListParagraph"/>
+        <w:numPr>
+          <w:ilvl w:val="4"/>
+          <w:numId w:val="3"/>
+        </w:numPr>
+        <w:rPr>
+          <w:sz w:val="24"/>
+          <w:szCs w:val="24"/>
+        </w:rPr>
+      </w:pPr>
+      <w:r>
+        <w:rPr>
+          <w:sz w:val="24"/>
+          <w:szCs w:val="24"/>
+        </w:rPr>
+        <w:t>The media owner should be able to accept or deny the request.</w:t>
+      </w:r>
+    </w:p>
+    <w:p>
+      <w:pPr>
+        <w:pStyle w:val="ListParagraph"/>
+        <w:numPr>
+          <w:ilvl w:val="5"/>
+          <w:numId w:val="3"/>
+        </w:numPr>
+        <w:rPr>
+          <w:sz w:val="24"/>
+          <w:szCs w:val="24"/>
+        </w:rPr>
+      </w:pPr>
+      <w:r>
+        <w:rPr>
+          <w:sz w:val="24"/>
+          <w:szCs w:val="24"/>
+        </w:rPr>
+        <w:t>If the request is accepted, the system should add the date range to the ‘scheduled loans’ category of the requested media.</w:t>
+      </w:r>
+    </w:p>
+    <w:p>
+      <w:pPr>
+        <w:pStyle w:val="ListParagraph"/>
+        <w:numPr>
+          <w:ilvl w:val="4"/>
+          <w:numId w:val="3"/>
+        </w:numPr>
+        <w:rPr>
+          <w:sz w:val="24"/>
+          <w:szCs w:val="24"/>
+        </w:rPr>
+      </w:pPr>
+      <w:r>
+        <w:rPr>
+          <w:sz w:val="24"/>
+          <w:szCs w:val="24"/>
+        </w:rPr>
+        <w:t>The system should send an alert to the requester informing them whether the owner refused or denied their request.</w:t>
+      </w:r>
+    </w:p>
+    <w:p>
+      <w:pPr>
+        <w:numPr>
+          <w:ilvl w:val="0"/>
+          <w:numId w:val="1"/>
+        </w:numPr>
+        <w:ind w:left="360"/>
+        <w:rPr>
+          <w:b/>
+          <w:sz w:val="24"/>
+          <w:szCs w:val="24"/>
+        </w:rPr>
+      </w:pPr>
+      <w:r>
+        <w:rPr>
+          <w:b/>
+          <w:sz w:val="24"/>
+          <w:szCs w:val="24"/>
+        </w:rPr>
+        <w:t>Non-functional Requirements</w:t>
+      </w:r>
+    </w:p>
+    <w:p>
+      <w:pPr>
+        <w:pStyle w:val="ListParagraph"/>
+        <w:numPr>
+          <w:ilvl w:val="0"/>
+          <w:numId w:val="5"/>
+        </w:numPr>
+        <w:rPr>
+          <w:sz w:val="24"/>
+          <w:szCs w:val="24"/>
+        </w:rPr>
+      </w:pPr>
+      <w:r>
+        <w:rPr>
+          <w:sz w:val="24"/>
+          <w:szCs w:val="24"/>
+        </w:rPr>
+        <w:t xml:space="preserve">Development will follow an Agile/Scrum-like process, a Scrum board and Sprints lasting roughly a month. Scrum meetings will occur on Mondays, Wednesdays, and Fridays after class. </w:t>
+      </w:r>
+    </w:p>
+    <w:p>
+      <w:pPr>
+        <w:pStyle w:val="ListParagraph"/>
+        <w:numPr>
+          <w:ilvl w:val="0"/>
+          <w:numId w:val="5"/>
+        </w:numPr>
+        <w:rPr>
+          <w:sz w:val="24"/>
+          <w:szCs w:val="24"/>
+        </w:rPr>
+      </w:pPr>
+      <w:r>
+        <w:rPr>
+          <w:sz w:val="24"/>
+          <w:szCs w:val="24"/>
+        </w:rPr>
+        <w:t xml:space="preserve">Team members will use Slack to communicate in-between scrum meetings. </w:t>
+      </w:r>
+    </w:p>
+    <w:p>
+      <w:pPr>
+        <w:pStyle w:val="ListParagraph"/>
+        <w:numPr>
+          <w:ilvl w:val="0"/>
+          <w:numId w:val="5"/>
+        </w:numPr>
+        <w:rPr>
+          <w:sz w:val="24"/>
+          <w:szCs w:val="24"/>
+        </w:rPr>
+      </w:pPr>
       <w:bookmarkStart w:id="0" w:name="_GoBack"/>
       <w:bookmarkEnd w:id="0"/>
     </w:p>
     <w:p>
       <w:pPr>
-        <w:pStyle w:val="Body"/>
-        <w:ind w:firstLine="360"/>
-        <w:rPr>
-          <w:sz w:val="24"/>
-          <w:szCs w:val="24"/>
-        </w:rPr>
-      </w:pPr>
-      <w:r>
-        <w:rPr>
-          <w:sz w:val="24"/>
-          <w:szCs w:val="24"/>
-        </w:rPr>
-        <w:t xml:space="preserve">This project aims to build an app that helps people manage and keep track of different kinds of media owned by themselves </w:t>
-      </w:r>
-      <w:r>
-        <w:rPr>
-          <w:sz w:val="24"/>
-          <w:szCs w:val="24"/>
-        </w:rPr>
-        <w:t>and</w:t>
-      </w:r>
-      <w:r>
-        <w:rPr>
-          <w:sz w:val="24"/>
-          <w:szCs w:val="24"/>
-        </w:rPr>
-        <w:t xml:space="preserve"> others. In order to reduce duplicate purchases of movies and other media, this app will allow a group of users to store titles and details relating to their media collection. Each user will them be able to search for titles in each other’s libraries in order to share this media amongst themselves. This would also allow a user to purchase a gift for a friend without worrying about </w:t>
-      </w:r>
-      <w:r>
-        <w:rPr>
-          <w:sz w:val="24"/>
-          <w:szCs w:val="24"/>
-        </w:rPr>
-        <w:t>whether</w:t>
-      </w:r>
-      <w:r>
-        <w:rPr>
-          <w:sz w:val="24"/>
-          <w:szCs w:val="24"/>
-        </w:rPr>
-        <w:t xml:space="preserve"> that friend already has the gift. </w:t>
-      </w:r>
-    </w:p>
-    <w:p>
-      <w:pPr>
-        <w:jc w:val="left"/>
+        <w:ind w:left="360"/>
+        <w:rPr>
+          <w:sz w:val="24"/>
+          <w:szCs w:val="24"/>
+        </w:rPr>
+      </w:pPr>
+      <w:r>
         <w:rPr>
           <w:i/>
           <w:sz w:val="24"/>
           <w:szCs w:val="24"/>
         </w:rPr>
-      </w:pPr>
+        <w:t xml:space="preserve">This section contains requirements that </w:t>
+      </w:r>
       <w:r>
         <w:rPr>
           <w:i/>
           <w:sz w:val="24"/>
           <w:szCs w:val="24"/>
         </w:rPr>
-        <w:t xml:space="preserve">This is a brief introduction to the purpose system that describes the environment or context of the proposed system, the problem it addresses, and how the proposed system will solve that problem.  It should be less than a page.  A couple of paragraphs to a ½ of page would </w:t>
-      </w:r>
-      <w:proofErr w:type="gramStart"/>
+        <w:t xml:space="preserve">describe and/or </w:t>
+      </w:r>
       <w:r>
         <w:rPr>
           <w:i/>
           <w:sz w:val="24"/>
           <w:szCs w:val="24"/>
         </w:rPr>
-        <w:t>sufficient</w:t>
-      </w:r>
-      <w:proofErr w:type="gramEnd"/>
+        <w:t xml:space="preserve">constrain the development process.  For example, </w:t>
+      </w:r>
       <w:r>
         <w:rPr>
           <w:i/>
           <w:sz w:val="24"/>
           <w:szCs w:val="24"/>
         </w:rPr>
-        <w:t xml:space="preserve"> in most cases.</w:t>
+        <w:t>a</w:t>
       </w:r>
       <w:r>
         <w:rPr>
@@ -163,7 +1015,23 @@
           <w:sz w:val="24"/>
           <w:szCs w:val="24"/>
         </w:rPr>
-        <w:t xml:space="preserve">  For the most part, this description should be very similar to the project over in the project plan </w:t>
+        <w:t xml:space="preserve"> non-functional requiremen</w:t>
+      </w:r>
+      <w:r>
+        <w:rPr>
+          <w:i/>
+          <w:sz w:val="24"/>
+          <w:szCs w:val="24"/>
+        </w:rPr>
+        <w:t>t may</w:t>
+      </w:r>
+      <w:r>
+        <w:rPr>
+          <w:i/>
+          <w:sz w:val="24"/>
+          <w:szCs w:val="24"/>
+        </w:rPr>
+        <w:t xml:space="preserve"> state that development will follow an Agile method with weekly iteration meetings.</w:t>
       </w:r>
     </w:p>
     <w:p>
@@ -185,853 +1053,6 @@
           <w:sz w:val="24"/>
           <w:szCs w:val="24"/>
         </w:rPr>
-        <w:t>Users and their Goals</w:t>
-      </w:r>
-    </w:p>
-    <w:p>
-      <w:pPr>
-        <w:ind w:left="360"/>
-        <w:rPr>
-          <w:i/>
-          <w:sz w:val="24"/>
-          <w:szCs w:val="24"/>
-        </w:rPr>
-      </w:pPr>
-      <w:r>
-        <w:rPr>
-          <w:i/>
-          <w:sz w:val="24"/>
-          <w:szCs w:val="24"/>
-        </w:rPr>
-        <w:t xml:space="preserve">This section contains </w:t>
-      </w:r>
-      <w:r>
-        <w:rPr>
-          <w:i/>
-          <w:sz w:val="24"/>
-          <w:szCs w:val="24"/>
-        </w:rPr>
-        <w:t>identifies</w:t>
-      </w:r>
-      <w:r>
-        <w:rPr>
-          <w:i/>
-          <w:sz w:val="24"/>
-          <w:szCs w:val="24"/>
-        </w:rPr>
-        <w:t xml:space="preserve"> of the user</w:t>
-      </w:r>
-      <w:r>
-        <w:rPr>
-          <w:i/>
-          <w:sz w:val="24"/>
-          <w:szCs w:val="24"/>
-        </w:rPr>
-        <w:t>s</w:t>
-      </w:r>
-      <w:r>
-        <w:rPr>
-          <w:i/>
-          <w:sz w:val="24"/>
-          <w:szCs w:val="24"/>
-        </w:rPr>
-        <w:t xml:space="preserve"> of the proposed system </w:t>
-      </w:r>
-      <w:r>
-        <w:rPr>
-          <w:i/>
-          <w:sz w:val="24"/>
-          <w:szCs w:val="24"/>
-        </w:rPr>
-        <w:t xml:space="preserve">and their goals, illustrated and </w:t>
-      </w:r>
-      <w:r>
-        <w:rPr>
-          <w:i/>
-          <w:sz w:val="24"/>
-          <w:szCs w:val="24"/>
-        </w:rPr>
-        <w:t>supported by Use Case diagrams</w:t>
-      </w:r>
-      <w:r>
-        <w:rPr>
-          <w:i/>
-          <w:sz w:val="24"/>
-          <w:szCs w:val="24"/>
-        </w:rPr>
-        <w:t xml:space="preserve">. </w:t>
-      </w:r>
-      <w:r>
-        <w:rPr>
-          <w:i/>
-          <w:sz w:val="24"/>
-          <w:szCs w:val="24"/>
-        </w:rPr>
-        <w:t xml:space="preserve"> </w:t>
-      </w:r>
-      <w:r>
-        <w:rPr>
-          <w:i/>
-          <w:sz w:val="24"/>
-          <w:szCs w:val="24"/>
-        </w:rPr>
-        <w:t xml:space="preserve"> Here “users” is a board term that could include other software systems.</w:t>
-      </w:r>
-    </w:p>
-    <w:p>
-      <w:pPr>
-        <w:numPr>
-          <w:ilvl w:val="0"/>
-          <w:numId w:val="1"/>
-        </w:numPr>
-        <w:ind w:left="360"/>
-        <w:rPr>
-          <w:b/>
-          <w:sz w:val="24"/>
-          <w:szCs w:val="24"/>
-        </w:rPr>
-      </w:pPr>
-      <w:r>
-        <w:rPr>
-          <w:b/>
-          <w:sz w:val="24"/>
-          <w:szCs w:val="24"/>
-        </w:rPr>
-        <w:t>Functional Requirements</w:t>
-      </w:r>
-    </w:p>
-    <w:p>
-      <w:pPr>
-        <w:pStyle w:val="ListParagraph"/>
-        <w:numPr>
-          <w:ilvl w:val="0"/>
-          <w:numId w:val="3"/>
-        </w:numPr>
-        <w:rPr>
-          <w:sz w:val="24"/>
-          <w:szCs w:val="24"/>
-        </w:rPr>
-      </w:pPr>
-      <w:r>
-        <w:rPr>
-          <w:sz w:val="24"/>
-          <w:szCs w:val="24"/>
-        </w:rPr>
-        <w:t>User Authentication</w:t>
-      </w:r>
-    </w:p>
-    <w:p>
-      <w:pPr>
-        <w:pStyle w:val="ListParagraph"/>
-        <w:numPr>
-          <w:ilvl w:val="1"/>
-          <w:numId w:val="3"/>
-        </w:numPr>
-        <w:rPr>
-          <w:sz w:val="24"/>
-          <w:szCs w:val="24"/>
-        </w:rPr>
-      </w:pPr>
-      <w:r>
-        <w:rPr>
-          <w:sz w:val="24"/>
-          <w:szCs w:val="24"/>
-        </w:rPr>
-        <w:t xml:space="preserve">The system must require all users to authenticate themselves before giving them access to view or take actions on </w:t>
-      </w:r>
-      <w:proofErr w:type="spellStart"/>
-      <w:r>
-        <w:rPr>
-          <w:sz w:val="24"/>
-          <w:szCs w:val="24"/>
-        </w:rPr>
-        <w:t>Movshare</w:t>
-      </w:r>
-      <w:proofErr w:type="spellEnd"/>
-      <w:r>
-        <w:rPr>
-          <w:sz w:val="24"/>
-          <w:szCs w:val="24"/>
-        </w:rPr>
-        <w:t xml:space="preserve">. </w:t>
-      </w:r>
-    </w:p>
-    <w:p>
-      <w:pPr>
-        <w:pStyle w:val="ListParagraph"/>
-        <w:numPr>
-          <w:ilvl w:val="2"/>
-          <w:numId w:val="3"/>
-        </w:numPr>
-        <w:rPr>
-          <w:sz w:val="24"/>
-          <w:szCs w:val="24"/>
-        </w:rPr>
-      </w:pPr>
-      <w:r>
-        <w:rPr>
-          <w:sz w:val="24"/>
-          <w:szCs w:val="24"/>
-        </w:rPr>
-        <w:t xml:space="preserve">They must be able to create an account with a username and password the first time they access </w:t>
-      </w:r>
-      <w:proofErr w:type="spellStart"/>
-      <w:r>
-        <w:rPr>
-          <w:sz w:val="24"/>
-          <w:szCs w:val="24"/>
-        </w:rPr>
-        <w:t>Movshare</w:t>
-      </w:r>
-      <w:proofErr w:type="spellEnd"/>
-    </w:p>
-    <w:p>
-      <w:pPr>
-        <w:pStyle w:val="ListParagraph"/>
-        <w:numPr>
-          <w:ilvl w:val="2"/>
-          <w:numId w:val="3"/>
-        </w:numPr>
-        <w:rPr>
-          <w:sz w:val="24"/>
-          <w:szCs w:val="24"/>
-        </w:rPr>
-      </w:pPr>
-      <w:r>
-        <w:rPr>
-          <w:sz w:val="24"/>
-          <w:szCs w:val="24"/>
-        </w:rPr>
-        <w:t xml:space="preserve">They must be able to log in on subsequent visits to </w:t>
-      </w:r>
-      <w:proofErr w:type="spellStart"/>
-      <w:r>
-        <w:rPr>
-          <w:sz w:val="24"/>
-          <w:szCs w:val="24"/>
-        </w:rPr>
-        <w:t>Movshare</w:t>
-      </w:r>
-      <w:proofErr w:type="spellEnd"/>
-      <w:r>
-        <w:rPr>
-          <w:sz w:val="24"/>
-          <w:szCs w:val="24"/>
-        </w:rPr>
-        <w:t xml:space="preserve"> using the same username and password. If they log in successfully, they should gain access to </w:t>
-      </w:r>
-      <w:proofErr w:type="spellStart"/>
-      <w:r>
-        <w:rPr>
-          <w:sz w:val="24"/>
-          <w:szCs w:val="24"/>
-        </w:rPr>
-        <w:t>Movshare</w:t>
-      </w:r>
-      <w:proofErr w:type="spellEnd"/>
-      <w:r>
-        <w:rPr>
-          <w:sz w:val="24"/>
-          <w:szCs w:val="24"/>
-        </w:rPr>
-        <w:t>. If they did it incorrectly, they should be prompted to try again.</w:t>
-      </w:r>
-    </w:p>
-    <w:p>
-      <w:pPr>
-        <w:pStyle w:val="ListParagraph"/>
-        <w:numPr>
-          <w:ilvl w:val="0"/>
-          <w:numId w:val="3"/>
-        </w:numPr>
-        <w:rPr>
-          <w:sz w:val="24"/>
-          <w:szCs w:val="24"/>
-        </w:rPr>
-      </w:pPr>
-      <w:r>
-        <w:rPr>
-          <w:sz w:val="24"/>
-          <w:szCs w:val="24"/>
-        </w:rPr>
-        <w:t>User Librar</w:t>
-      </w:r>
-      <w:r>
-        <w:rPr>
-          <w:sz w:val="24"/>
-          <w:szCs w:val="24"/>
-        </w:rPr>
-        <w:t>ies</w:t>
-      </w:r>
-    </w:p>
-    <w:p>
-      <w:pPr>
-        <w:pStyle w:val="ListParagraph"/>
-        <w:numPr>
-          <w:ilvl w:val="1"/>
-          <w:numId w:val="3"/>
-        </w:numPr>
-        <w:rPr>
-          <w:sz w:val="24"/>
-          <w:szCs w:val="24"/>
-        </w:rPr>
-      </w:pPr>
-      <w:r>
-        <w:rPr>
-          <w:sz w:val="24"/>
-          <w:szCs w:val="24"/>
-        </w:rPr>
-        <w:t>The system should allow users to add media entries to their User Library.</w:t>
-      </w:r>
-    </w:p>
-    <w:p>
-      <w:pPr>
-        <w:pStyle w:val="ListParagraph"/>
-        <w:numPr>
-          <w:ilvl w:val="2"/>
-          <w:numId w:val="3"/>
-        </w:numPr>
-        <w:rPr>
-          <w:sz w:val="24"/>
-          <w:szCs w:val="24"/>
-        </w:rPr>
-      </w:pPr>
-      <w:r>
-        <w:rPr>
-          <w:sz w:val="24"/>
-          <w:szCs w:val="24"/>
-        </w:rPr>
-        <w:lastRenderedPageBreak/>
-        <w:t xml:space="preserve">When an entry is created, users will be required to list a title, media format, </w:t>
-      </w:r>
-      <w:r>
-        <w:rPr>
-          <w:sz w:val="24"/>
-          <w:szCs w:val="24"/>
-        </w:rPr>
-        <w:t xml:space="preserve">and </w:t>
-      </w:r>
-      <w:r>
-        <w:rPr>
-          <w:sz w:val="24"/>
-          <w:szCs w:val="24"/>
-        </w:rPr>
-        <w:t>whether</w:t>
-      </w:r>
-      <w:r>
-        <w:rPr>
-          <w:sz w:val="24"/>
-          <w:szCs w:val="24"/>
-        </w:rPr>
-        <w:t xml:space="preserve"> the item is available. </w:t>
-      </w:r>
-      <w:r>
-        <w:rPr>
-          <w:sz w:val="24"/>
-          <w:szCs w:val="24"/>
-        </w:rPr>
-        <w:t xml:space="preserve">They should also have the option of list additional information under an ‘additional notes’ category. </w:t>
-      </w:r>
-      <w:r>
-        <w:rPr>
-          <w:sz w:val="24"/>
-          <w:szCs w:val="24"/>
-        </w:rPr>
-        <w:t>Entries will also have a ‘scheduled loans’ category.</w:t>
-      </w:r>
-    </w:p>
-    <w:p>
-      <w:pPr>
-        <w:pStyle w:val="ListParagraph"/>
-        <w:numPr>
-          <w:ilvl w:val="3"/>
-          <w:numId w:val="3"/>
-        </w:numPr>
-        <w:jc w:val="left"/>
-        <w:rPr>
-          <w:sz w:val="24"/>
-          <w:szCs w:val="24"/>
-        </w:rPr>
-      </w:pPr>
-      <w:r>
-        <w:rPr>
-          <w:sz w:val="24"/>
-          <w:szCs w:val="24"/>
-        </w:rPr>
-        <w:t xml:space="preserve">If the item is unavailable, the </w:t>
-      </w:r>
-      <w:r>
-        <w:rPr>
-          <w:sz w:val="24"/>
-          <w:szCs w:val="24"/>
-        </w:rPr>
-        <w:t>user should be prompted (but not required) to enter an estimated availability date.</w:t>
-      </w:r>
-    </w:p>
-    <w:p>
-      <w:pPr>
-        <w:pStyle w:val="ListParagraph"/>
-        <w:numPr>
-          <w:ilvl w:val="1"/>
-          <w:numId w:val="3"/>
-        </w:numPr>
-        <w:rPr>
-          <w:sz w:val="24"/>
-          <w:szCs w:val="24"/>
-        </w:rPr>
-      </w:pPr>
-      <w:r>
-        <w:rPr>
-          <w:sz w:val="24"/>
-          <w:szCs w:val="24"/>
-        </w:rPr>
-        <w:t xml:space="preserve">After entry creation, the system should allow users to edit any </w:t>
-      </w:r>
-      <w:r>
-        <w:rPr>
-          <w:sz w:val="24"/>
-          <w:szCs w:val="24"/>
-        </w:rPr>
-        <w:t xml:space="preserve">element of a media entry. </w:t>
-      </w:r>
-    </w:p>
-    <w:p>
-      <w:pPr>
-        <w:pStyle w:val="ListParagraph"/>
-        <w:numPr>
-          <w:ilvl w:val="2"/>
-          <w:numId w:val="3"/>
-        </w:numPr>
-        <w:rPr>
-          <w:sz w:val="24"/>
-          <w:szCs w:val="24"/>
-        </w:rPr>
-      </w:pPr>
-      <w:r>
-        <w:rPr>
-          <w:sz w:val="24"/>
-          <w:szCs w:val="24"/>
-        </w:rPr>
-        <w:t>The system should allow users to edit anything in the entry by using an ‘edit entry’ button.</w:t>
-      </w:r>
-    </w:p>
-    <w:p>
-      <w:pPr>
-        <w:pStyle w:val="ListParagraph"/>
-        <w:numPr>
-          <w:ilvl w:val="2"/>
-          <w:numId w:val="3"/>
-        </w:numPr>
-        <w:rPr>
-          <w:sz w:val="24"/>
-          <w:szCs w:val="24"/>
-        </w:rPr>
-      </w:pPr>
-      <w:r>
-        <w:rPr>
-          <w:sz w:val="24"/>
-          <w:szCs w:val="24"/>
-        </w:rPr>
-        <w:t xml:space="preserve">The system should allow users to quickly change the availability of the entry via a ‘loan entry’ button. This will allow them to change the estimated availability date, and optionally provide the name of the person they are loaning the media to. </w:t>
-      </w:r>
-    </w:p>
-    <w:p>
-      <w:pPr>
-        <w:pStyle w:val="ListParagraph"/>
-        <w:numPr>
-          <w:ilvl w:val="0"/>
-          <w:numId w:val="3"/>
-        </w:numPr>
-        <w:rPr>
-          <w:sz w:val="24"/>
-          <w:szCs w:val="24"/>
-        </w:rPr>
-      </w:pPr>
-      <w:r>
-        <w:rPr>
-          <w:sz w:val="24"/>
-          <w:szCs w:val="24"/>
-        </w:rPr>
-        <w:t>Search</w:t>
-      </w:r>
-      <w:r>
-        <w:rPr>
-          <w:sz w:val="24"/>
-          <w:szCs w:val="24"/>
-        </w:rPr>
-        <w:t xml:space="preserve"> and Request</w:t>
-      </w:r>
-      <w:r>
-        <w:rPr>
-          <w:sz w:val="24"/>
-          <w:szCs w:val="24"/>
-        </w:rPr>
-        <w:t xml:space="preserve"> Function</w:t>
-      </w:r>
-    </w:p>
-    <w:p>
-      <w:pPr>
-        <w:pStyle w:val="ListParagraph"/>
-        <w:numPr>
-          <w:ilvl w:val="1"/>
-          <w:numId w:val="3"/>
-        </w:numPr>
-        <w:rPr>
-          <w:sz w:val="24"/>
-          <w:szCs w:val="24"/>
-        </w:rPr>
-      </w:pPr>
-      <w:r>
-        <w:rPr>
-          <w:sz w:val="24"/>
-          <w:szCs w:val="24"/>
-        </w:rPr>
-        <w:t xml:space="preserve">The system should allow users to browse </w:t>
-      </w:r>
-      <w:r>
-        <w:rPr>
-          <w:sz w:val="24"/>
-          <w:szCs w:val="24"/>
-        </w:rPr>
-        <w:t>other user’s libraries.</w:t>
-      </w:r>
-    </w:p>
-    <w:p>
-      <w:pPr>
-        <w:pStyle w:val="ListParagraph"/>
-        <w:numPr>
-          <w:ilvl w:val="2"/>
-          <w:numId w:val="3"/>
-        </w:numPr>
-        <w:rPr>
-          <w:sz w:val="24"/>
-          <w:szCs w:val="24"/>
-        </w:rPr>
-      </w:pPr>
-      <w:r>
-        <w:rPr>
-          <w:sz w:val="24"/>
-          <w:szCs w:val="24"/>
-        </w:rPr>
-        <w:t xml:space="preserve">Users should be able to </w:t>
-      </w:r>
-      <w:r>
-        <w:rPr>
-          <w:sz w:val="24"/>
-          <w:szCs w:val="24"/>
-        </w:rPr>
-        <w:t>browse libraries by user.</w:t>
-      </w:r>
-    </w:p>
-    <w:p>
-      <w:pPr>
-        <w:pStyle w:val="ListParagraph"/>
-        <w:numPr>
-          <w:ilvl w:val="2"/>
-          <w:numId w:val="3"/>
-        </w:numPr>
-        <w:rPr>
-          <w:sz w:val="24"/>
-          <w:szCs w:val="24"/>
-        </w:rPr>
-      </w:pPr>
-      <w:r>
-        <w:rPr>
-          <w:sz w:val="24"/>
-          <w:szCs w:val="24"/>
-        </w:rPr>
-        <w:t>Users should be able to search all libraries by title and media format.</w:t>
-      </w:r>
-    </w:p>
-    <w:p>
-      <w:pPr>
-        <w:pStyle w:val="ListParagraph"/>
-        <w:numPr>
-          <w:ilvl w:val="2"/>
-          <w:numId w:val="3"/>
-        </w:numPr>
-        <w:rPr>
-          <w:sz w:val="24"/>
-          <w:szCs w:val="24"/>
-        </w:rPr>
-      </w:pPr>
-      <w:r>
-        <w:rPr>
-          <w:sz w:val="24"/>
-          <w:szCs w:val="24"/>
-        </w:rPr>
-        <w:t>Users should be able to filter search results by availability.</w:t>
-      </w:r>
-    </w:p>
-    <w:p>
-      <w:pPr>
-        <w:pStyle w:val="ListParagraph"/>
-        <w:numPr>
-          <w:ilvl w:val="2"/>
-          <w:numId w:val="3"/>
-        </w:numPr>
-        <w:rPr>
-          <w:sz w:val="24"/>
-          <w:szCs w:val="24"/>
-        </w:rPr>
-      </w:pPr>
-      <w:r>
-        <w:rPr>
-          <w:sz w:val="24"/>
-          <w:szCs w:val="24"/>
-        </w:rPr>
-        <w:t xml:space="preserve">Searches should show all information stored in the media entry in a search. </w:t>
-      </w:r>
-    </w:p>
-    <w:p>
-      <w:pPr>
-        <w:pStyle w:val="ListParagraph"/>
-        <w:numPr>
-          <w:ilvl w:val="1"/>
-          <w:numId w:val="3"/>
-        </w:numPr>
-        <w:rPr>
-          <w:sz w:val="24"/>
-          <w:szCs w:val="24"/>
-        </w:rPr>
-      </w:pPr>
-      <w:r>
-        <w:rPr>
-          <w:sz w:val="24"/>
-          <w:szCs w:val="24"/>
-        </w:rPr>
-        <w:t>The system should allow users to ‘request’ a title from another user.</w:t>
-      </w:r>
-    </w:p>
-    <w:p>
-      <w:pPr>
-        <w:pStyle w:val="ListParagraph"/>
-        <w:numPr>
-          <w:ilvl w:val="2"/>
-          <w:numId w:val="3"/>
-        </w:numPr>
-        <w:rPr>
-          <w:sz w:val="24"/>
-          <w:szCs w:val="24"/>
-        </w:rPr>
-      </w:pPr>
-      <w:r>
-        <w:rPr>
-          <w:sz w:val="24"/>
-          <w:szCs w:val="24"/>
-        </w:rPr>
-        <w:t>When requesting a title, the requester will be prompted to enter a date range and a message.</w:t>
-      </w:r>
-    </w:p>
-    <w:p>
-      <w:pPr>
-        <w:pStyle w:val="ListParagraph"/>
-        <w:numPr>
-          <w:ilvl w:val="2"/>
-          <w:numId w:val="3"/>
-        </w:numPr>
-        <w:rPr>
-          <w:sz w:val="24"/>
-          <w:szCs w:val="24"/>
-        </w:rPr>
-      </w:pPr>
-      <w:r>
-        <w:rPr>
-          <w:sz w:val="24"/>
-          <w:szCs w:val="24"/>
-        </w:rPr>
-        <w:t>The media owner should receive a</w:t>
-      </w:r>
-      <w:r>
-        <w:rPr>
-          <w:sz w:val="24"/>
-          <w:szCs w:val="24"/>
-        </w:rPr>
-        <w:t xml:space="preserve">n alert </w:t>
-      </w:r>
-      <w:r>
-        <w:rPr>
-          <w:sz w:val="24"/>
-          <w:szCs w:val="24"/>
-        </w:rPr>
-        <w:t>containing the date range and the message entered by the requester.</w:t>
-      </w:r>
-    </w:p>
-    <w:p>
-      <w:pPr>
-        <w:pStyle w:val="ListParagraph"/>
-        <w:numPr>
-          <w:ilvl w:val="4"/>
-          <w:numId w:val="3"/>
-        </w:numPr>
-        <w:rPr>
-          <w:sz w:val="24"/>
-          <w:szCs w:val="24"/>
-        </w:rPr>
-      </w:pPr>
-      <w:r>
-        <w:rPr>
-          <w:sz w:val="24"/>
-          <w:szCs w:val="24"/>
-        </w:rPr>
-        <w:t>The media owner should be able to accept or deny the request.</w:t>
-      </w:r>
-    </w:p>
-    <w:p>
-      <w:pPr>
-        <w:pStyle w:val="ListParagraph"/>
-        <w:numPr>
-          <w:ilvl w:val="5"/>
-          <w:numId w:val="3"/>
-        </w:numPr>
-        <w:rPr>
-          <w:sz w:val="24"/>
-          <w:szCs w:val="24"/>
-        </w:rPr>
-      </w:pPr>
-      <w:r>
-        <w:rPr>
-          <w:sz w:val="24"/>
-          <w:szCs w:val="24"/>
-        </w:rPr>
-        <w:t>If the request is accepted, the system should add the date range to the ‘scheduled loans’ category of the requested media.</w:t>
-      </w:r>
-    </w:p>
-    <w:p>
-      <w:pPr>
-        <w:pStyle w:val="ListParagraph"/>
-        <w:numPr>
-          <w:ilvl w:val="4"/>
-          <w:numId w:val="3"/>
-        </w:numPr>
-        <w:rPr>
-          <w:sz w:val="24"/>
-          <w:szCs w:val="24"/>
-        </w:rPr>
-      </w:pPr>
-      <w:r>
-        <w:rPr>
-          <w:sz w:val="24"/>
-          <w:szCs w:val="24"/>
-        </w:rPr>
-        <w:t>The system should send an alert to the requester informing them whether the owner refused or denied their request.</w:t>
-      </w:r>
-    </w:p>
-    <w:p>
-      <w:pPr>
-        <w:numPr>
-          <w:ilvl w:val="0"/>
-          <w:numId w:val="1"/>
-        </w:numPr>
-        <w:ind w:left="360"/>
-        <w:rPr>
-          <w:b/>
-          <w:sz w:val="24"/>
-          <w:szCs w:val="24"/>
-        </w:rPr>
-      </w:pPr>
-      <w:r>
-        <w:rPr>
-          <w:b/>
-          <w:sz w:val="24"/>
-          <w:szCs w:val="24"/>
-        </w:rPr>
-        <w:t>Non-functional Requirements</w:t>
-      </w:r>
-    </w:p>
-    <w:p>
-      <w:pPr>
-        <w:ind w:left="360"/>
-        <w:rPr>
-          <w:sz w:val="24"/>
-          <w:szCs w:val="24"/>
-        </w:rPr>
-      </w:pPr>
-    </w:p>
-    <w:p>
-      <w:pPr>
-        <w:ind w:left="360"/>
-        <w:rPr>
-          <w:sz w:val="24"/>
-          <w:szCs w:val="24"/>
-        </w:rPr>
-      </w:pPr>
-      <w:r>
-        <w:rPr>
-          <w:i/>
-          <w:sz w:val="24"/>
-          <w:szCs w:val="24"/>
-        </w:rPr>
-        <w:t xml:space="preserve">This section contains requirements that </w:t>
-      </w:r>
-      <w:r>
-        <w:rPr>
-          <w:i/>
-          <w:sz w:val="24"/>
-          <w:szCs w:val="24"/>
-        </w:rPr>
-        <w:t xml:space="preserve">describe and/or </w:t>
-      </w:r>
-      <w:r>
-        <w:rPr>
-          <w:i/>
-          <w:sz w:val="24"/>
-          <w:szCs w:val="24"/>
-        </w:rPr>
-        <w:t xml:space="preserve">constrain the development process.  For example, </w:t>
-      </w:r>
-      <w:r>
-        <w:rPr>
-          <w:i/>
-          <w:sz w:val="24"/>
-          <w:szCs w:val="24"/>
-        </w:rPr>
-        <w:t>a</w:t>
-      </w:r>
-      <w:r>
-        <w:rPr>
-          <w:i/>
-          <w:sz w:val="24"/>
-          <w:szCs w:val="24"/>
-        </w:rPr>
-        <w:t xml:space="preserve"> non-functional requiremen</w:t>
-      </w:r>
-      <w:r>
-        <w:rPr>
-          <w:i/>
-          <w:sz w:val="24"/>
-          <w:szCs w:val="24"/>
-        </w:rPr>
-        <w:t>t may</w:t>
-      </w:r>
-      <w:r>
-        <w:rPr>
-          <w:i/>
-          <w:sz w:val="24"/>
-          <w:szCs w:val="24"/>
-        </w:rPr>
-        <w:t xml:space="preserve"> state that development will follow an Agile method with weekly iteration meetings.</w:t>
-      </w:r>
-    </w:p>
-    <w:p>
-      <w:pPr>
-        <w:numPr>
-          <w:ilvl w:val="0"/>
-          <w:numId w:val="1"/>
-        </w:numPr>
-        <w:ind w:left="360"/>
-        <w:rPr>
-          <w:b/>
-          <w:sz w:val="24"/>
-          <w:szCs w:val="24"/>
-        </w:rPr>
-      </w:pPr>
-      <w:r>
-        <w:rPr>
-          <w:b/>
-          <w:sz w:val="24"/>
-          <w:szCs w:val="24"/>
-        </w:rPr>
         <w:t>Future Features</w:t>
       </w:r>
     </w:p>
@@ -1054,6 +1075,42 @@
         </w:rPr>
         <w:lastRenderedPageBreak/>
         <w:t>Integration with a mobile app that includes support for scanning barcodes. Scanning the barcode of a piece of media might allow a user to search for that media in other user libraries, or to add the media to their own library.</w:t>
+      </w:r>
+    </w:p>
+    <w:p>
+      <w:pPr>
+        <w:pStyle w:val="ListParagraph"/>
+        <w:numPr>
+          <w:ilvl w:val="0"/>
+          <w:numId w:val="4"/>
+        </w:numPr>
+        <w:rPr>
+          <w:sz w:val="24"/>
+          <w:szCs w:val="24"/>
+        </w:rPr>
+      </w:pPr>
+      <w:r>
+        <w:rPr>
+          <w:sz w:val="24"/>
+          <w:szCs w:val="24"/>
+        </w:rPr>
+        <w:t xml:space="preserve">A </w:t>
+      </w:r>
+      <w:proofErr w:type="spellStart"/>
+      <w:r>
+        <w:rPr>
+          <w:sz w:val="24"/>
+          <w:szCs w:val="24"/>
+        </w:rPr>
+        <w:t>wishlist</w:t>
+      </w:r>
+      <w:proofErr w:type="spellEnd"/>
+      <w:r>
+        <w:rPr>
+          <w:sz w:val="24"/>
+          <w:szCs w:val="24"/>
+        </w:rPr>
+        <w:t xml:space="preserve"> function.</w:t>
       </w:r>
     </w:p>
     <w:p>
@@ -1558,6 +1615,119 @@
       </w:pPr>
     </w:lvl>
   </w:abstractNum>
+  <w:abstractNum w:abstractNumId="4" w15:restartNumberingAfterBreak="0">
+    <w:nsid w:val="7B9675F4"/>
+    <w:multiLevelType w:val="hybridMultilevel"/>
+    <w:tmpl w:val="BE5C63A4"/>
+    <w:lvl w:ilvl="0" w:tplc="04090001">
+      <w:start w:val="1"/>
+      <w:numFmt w:val="bullet"/>
+      <w:lvlText w:val=""/>
+      <w:lvlJc w:val="left"/>
+      <w:pPr>
+        <w:ind w:left="1080" w:hanging="360"/>
+      </w:pPr>
+      <w:rPr>
+        <w:rFonts w:ascii="Symbol" w:hAnsi="Symbol" w:hint="default"/>
+      </w:rPr>
+    </w:lvl>
+    <w:lvl w:ilvl="1" w:tplc="04090003" w:tentative="1">
+      <w:start w:val="1"/>
+      <w:numFmt w:val="bullet"/>
+      <w:lvlText w:val="o"/>
+      <w:lvlJc w:val="left"/>
+      <w:pPr>
+        <w:ind w:left="1800" w:hanging="360"/>
+      </w:pPr>
+      <w:rPr>
+        <w:rFonts w:ascii="Courier New" w:hAnsi="Courier New" w:cs="Courier New" w:hint="default"/>
+      </w:rPr>
+    </w:lvl>
+    <w:lvl w:ilvl="2" w:tplc="04090005" w:tentative="1">
+      <w:start w:val="1"/>
+      <w:numFmt w:val="bullet"/>
+      <w:lvlText w:val=""/>
+      <w:lvlJc w:val="left"/>
+      <w:pPr>
+        <w:ind w:left="2520" w:hanging="360"/>
+      </w:pPr>
+      <w:rPr>
+        <w:rFonts w:ascii="Wingdings" w:hAnsi="Wingdings" w:hint="default"/>
+      </w:rPr>
+    </w:lvl>
+    <w:lvl w:ilvl="3" w:tplc="04090001" w:tentative="1">
+      <w:start w:val="1"/>
+      <w:numFmt w:val="bullet"/>
+      <w:lvlText w:val=""/>
+      <w:lvlJc w:val="left"/>
+      <w:pPr>
+        <w:ind w:left="3240" w:hanging="360"/>
+      </w:pPr>
+      <w:rPr>
+        <w:rFonts w:ascii="Symbol" w:hAnsi="Symbol" w:hint="default"/>
+      </w:rPr>
+    </w:lvl>
+    <w:lvl w:ilvl="4" w:tplc="04090003" w:tentative="1">
+      <w:start w:val="1"/>
+      <w:numFmt w:val="bullet"/>
+      <w:lvlText w:val="o"/>
+      <w:lvlJc w:val="left"/>
+      <w:pPr>
+        <w:ind w:left="3960" w:hanging="360"/>
+      </w:pPr>
+      <w:rPr>
+        <w:rFonts w:ascii="Courier New" w:hAnsi="Courier New" w:cs="Courier New" w:hint="default"/>
+      </w:rPr>
+    </w:lvl>
+    <w:lvl w:ilvl="5" w:tplc="04090005" w:tentative="1">
+      <w:start w:val="1"/>
+      <w:numFmt w:val="bullet"/>
+      <w:lvlText w:val=""/>
+      <w:lvlJc w:val="left"/>
+      <w:pPr>
+        <w:ind w:left="4680" w:hanging="360"/>
+      </w:pPr>
+      <w:rPr>
+        <w:rFonts w:ascii="Wingdings" w:hAnsi="Wingdings" w:hint="default"/>
+      </w:rPr>
+    </w:lvl>
+    <w:lvl w:ilvl="6" w:tplc="04090001" w:tentative="1">
+      <w:start w:val="1"/>
+      <w:numFmt w:val="bullet"/>
+      <w:lvlText w:val=""/>
+      <w:lvlJc w:val="left"/>
+      <w:pPr>
+        <w:ind w:left="5400" w:hanging="360"/>
+      </w:pPr>
+      <w:rPr>
+        <w:rFonts w:ascii="Symbol" w:hAnsi="Symbol" w:hint="default"/>
+      </w:rPr>
+    </w:lvl>
+    <w:lvl w:ilvl="7" w:tplc="04090003" w:tentative="1">
+      <w:start w:val="1"/>
+      <w:numFmt w:val="bullet"/>
+      <w:lvlText w:val="o"/>
+      <w:lvlJc w:val="left"/>
+      <w:pPr>
+        <w:ind w:left="6120" w:hanging="360"/>
+      </w:pPr>
+      <w:rPr>
+        <w:rFonts w:ascii="Courier New" w:hAnsi="Courier New" w:cs="Courier New" w:hint="default"/>
+      </w:rPr>
+    </w:lvl>
+    <w:lvl w:ilvl="8" w:tplc="04090005" w:tentative="1">
+      <w:start w:val="1"/>
+      <w:numFmt w:val="bullet"/>
+      <w:lvlText w:val=""/>
+      <w:lvlJc w:val="left"/>
+      <w:pPr>
+        <w:ind w:left="6840" w:hanging="360"/>
+      </w:pPr>
+      <w:rPr>
+        <w:rFonts w:ascii="Wingdings" w:hAnsi="Wingdings" w:hint="default"/>
+      </w:rPr>
+    </w:lvl>
+  </w:abstractNum>
   <w:num w:numId="1">
     <w:abstractNumId w:val="0"/>
   </w:num>
@@ -1569,6 +1739,9 @@
   </w:num>
   <w:num w:numId="4">
     <w:abstractNumId w:val="2"/>
+  </w:num>
+  <w:num w:numId="5">
+    <w:abstractNumId w:val="4"/>
   </w:num>
 </w:numbering>
 </file>
@@ -2398,7 +2571,7 @@
 </file>
 
 <file path=customXml/itemProps1.xml><?xml version="1.0" encoding="utf-8"?>
-<ds:datastoreItem xmlns:ds="http://schemas.openxmlformats.org/officeDocument/2006/customXml" ds:itemID="{04115EA7-E47D-44C8-BA6A-AEE7D9A6F6A5}">
+<ds:datastoreItem xmlns:ds="http://schemas.openxmlformats.org/officeDocument/2006/customXml" ds:itemID="{07F53CD7-93E3-44BC-9C6D-4F317234F344}">
   <ds:schemaRefs>
     <ds:schemaRef ds:uri="http://schemas.openxmlformats.org/officeDocument/2006/bibliography"/>
   </ds:schemaRefs>

</xml_diff>

<commit_message>
added user portion of requirements definition as well as Use Case Diagram for the project
</commit_message>
<xml_diff>
--- a/Planning/Requirements Definition.docx
+++ b/Planning/Requirements Definition.docx
@@ -159,92 +159,161 @@
     <w:p>
       <w:pPr>
         <w:ind w:left="360"/>
-        <w:rPr>
-          <w:i/>
-          <w:sz w:val="24"/>
-          <w:szCs w:val="24"/>
-        </w:rPr>
-      </w:pPr>
-      <w:r>
-        <w:rPr>
-          <w:i/>
-          <w:sz w:val="24"/>
-          <w:szCs w:val="24"/>
-        </w:rPr>
-        <w:t xml:space="preserve">This section contains </w:t>
-      </w:r>
-      <w:r>
-        <w:rPr>
-          <w:i/>
-          <w:sz w:val="24"/>
-          <w:szCs w:val="24"/>
-        </w:rPr>
-        <w:t>identifies</w:t>
-      </w:r>
-      <w:r>
-        <w:rPr>
-          <w:i/>
-          <w:sz w:val="24"/>
-          <w:szCs w:val="24"/>
-        </w:rPr>
-        <w:t xml:space="preserve"> of the user</w:t>
-      </w:r>
-      <w:r>
-        <w:rPr>
-          <w:i/>
-          <w:sz w:val="24"/>
-          <w:szCs w:val="24"/>
-        </w:rPr>
-        <w:t>s</w:t>
-      </w:r>
-      <w:r>
-        <w:rPr>
-          <w:i/>
-          <w:sz w:val="24"/>
-          <w:szCs w:val="24"/>
-        </w:rPr>
-        <w:t xml:space="preserve"> of the proposed system </w:t>
-      </w:r>
-      <w:r>
-        <w:rPr>
-          <w:i/>
-          <w:sz w:val="24"/>
-          <w:szCs w:val="24"/>
-        </w:rPr>
-        <w:t xml:space="preserve">and their goals, illustrated and </w:t>
-      </w:r>
-      <w:r>
-        <w:rPr>
-          <w:i/>
-          <w:sz w:val="24"/>
-          <w:szCs w:val="24"/>
-        </w:rPr>
-        <w:t>supported by Use Case diagrams</w:t>
-      </w:r>
-      <w:r>
-        <w:rPr>
-          <w:i/>
-          <w:sz w:val="24"/>
-          <w:szCs w:val="24"/>
-        </w:rPr>
-        <w:t xml:space="preserve">. </w:t>
-      </w:r>
-      <w:r>
-        <w:rPr>
-          <w:i/>
-          <w:sz w:val="24"/>
-          <w:szCs w:val="24"/>
-        </w:rPr>
-        <w:t xml:space="preserve"> </w:t>
-      </w:r>
-      <w:r>
-        <w:rPr>
-          <w:i/>
-          <w:sz w:val="24"/>
-          <w:szCs w:val="24"/>
-        </w:rPr>
-        <w:t xml:space="preserve"> Here “users” is a board term that could include other software systems.</w:t>
-      </w:r>
+        <w:jc w:val="left"/>
+        <w:rPr>
+          <w:sz w:val="24"/>
+          <w:szCs w:val="24"/>
+        </w:rPr>
+      </w:pPr>
+      <w:r>
+        <w:rPr>
+          <w:sz w:val="24"/>
+          <w:szCs w:val="24"/>
+        </w:rPr>
+        <w:t>This project has at most three users: a normal user, a movie owner, and an admin. A movie owner has access to all that a user has access to. An admin has access to everything both a user and a movie owner has access to. Therefore, the projects users have the following hierarchy: An admin is a movie owner, who is a normal user.</w:t>
+      </w:r>
+    </w:p>
+    <w:p>
+      <w:pPr>
+        <w:ind w:left="360"/>
+        <w:jc w:val="left"/>
+        <w:rPr>
+          <w:sz w:val="24"/>
+          <w:szCs w:val="24"/>
+        </w:rPr>
+      </w:pPr>
+      <w:r>
+        <w:rPr>
+          <w:sz w:val="24"/>
+          <w:szCs w:val="24"/>
+        </w:rPr>
+        <w:t>Normal User. A normal user needs to be able to request a movie from the database. They also need to see if the movie is available for borrowing, as well as have a tentative date when the movie will become available. They need to be able to select a movie and see details on that specific movie. They also need to manipulate the display of the database with the following functionality namely sort and filter by various categories (i.e. rating, title, genre, etc.).</w:t>
+      </w:r>
+    </w:p>
+    <w:p>
+      <w:pPr>
+        <w:ind w:left="360"/>
+        <w:jc w:val="left"/>
+        <w:rPr>
+          <w:sz w:val="24"/>
+          <w:szCs w:val="24"/>
+        </w:rPr>
+      </w:pPr>
+      <w:r>
+        <w:rPr>
+          <w:sz w:val="24"/>
+          <w:szCs w:val="24"/>
+        </w:rPr>
+        <w:t>M</w:t>
+      </w:r>
+      <w:r>
+        <w:rPr>
+          <w:sz w:val="24"/>
+          <w:szCs w:val="24"/>
+        </w:rPr>
+        <w:t xml:space="preserve">ovie owner. A movie owner needs to </w:t>
+      </w:r>
+      <w:r>
+        <w:rPr>
+          <w:sz w:val="24"/>
+          <w:szCs w:val="24"/>
+        </w:rPr>
+        <w:t>be able to do all a normal user can do in addition to adding and removing movies they own from the database. They also need to be able to approve movie requests made by normal users for a movie they own.</w:t>
+      </w:r>
+    </w:p>
+    <w:p>
+      <w:pPr>
+        <w:ind w:left="360"/>
+        <w:jc w:val="left"/>
+        <w:rPr>
+          <w:sz w:val="24"/>
+          <w:szCs w:val="24"/>
+        </w:rPr>
+      </w:pPr>
+      <w:r>
+        <w:rPr>
+          <w:sz w:val="24"/>
+          <w:szCs w:val="24"/>
+        </w:rPr>
+        <w:t>Admin. An admin is there to be able to edit all aspects of the database regardless of who owns the movie. This account would be separate from the other accounts and would need to have a normal user account to use the program as intended.</w:t>
+      </w:r>
+    </w:p>
+    <w:p>
+      <w:pPr>
+        <w:jc w:val="left"/>
+        <w:rPr>
+          <w:sz w:val="24"/>
+          <w:szCs w:val="24"/>
+        </w:rPr>
+      </w:pPr>
+      <w:r>
+        <w:rPr>
+          <w:sz w:val="24"/>
+          <w:szCs w:val="24"/>
+        </w:rPr>
+        <w:lastRenderedPageBreak/>
+        <w:tab/>
+        <w:t>Use Case Diagram.</w:t>
+      </w:r>
+    </w:p>
+    <w:p>
+      <w:pPr>
+        <w:jc w:val="left"/>
+        <w:rPr>
+          <w:sz w:val="24"/>
+          <w:szCs w:val="24"/>
+        </w:rPr>
+      </w:pPr>
+      <w:r>
+        <w:rPr>
+          <w:noProof/>
+          <w:sz w:val="24"/>
+          <w:szCs w:val="24"/>
+        </w:rPr>
+        <w:drawing>
+          <wp:inline distT="0" distB="0" distL="0" distR="0" wp14:anchorId="7F3D87B0" wp14:editId="5D40F9C2">
+            <wp:extent cx="5695950" cy="5219700"/>
+            <wp:effectExtent l="0" t="0" r="0" b="0"/>
+            <wp:docPr id="1" name="Picture 1"/>
+            <wp:cNvGraphicFramePr>
+              <a:graphicFrameLocks xmlns:a="http://schemas.openxmlformats.org/drawingml/2006/main" noChangeAspect="1"/>
+            </wp:cNvGraphicFramePr>
+            <a:graphic xmlns:a="http://schemas.openxmlformats.org/drawingml/2006/main">
+              <a:graphicData uri="http://schemas.openxmlformats.org/drawingml/2006/picture">
+                <pic:pic xmlns:pic="http://schemas.openxmlformats.org/drawingml/2006/picture">
+                  <pic:nvPicPr>
+                    <pic:cNvPr id="1" name="MovShare_user_diagram.jpg"/>
+                    <pic:cNvPicPr/>
+                  </pic:nvPicPr>
+                  <pic:blipFill>
+                    <a:blip r:embed="rId6">
+                      <a:extLst>
+                        <a:ext uri="{28A0092B-C50C-407E-A947-70E740481C1C}">
+                          <a14:useLocalDpi xmlns:a14="http://schemas.microsoft.com/office/drawing/2010/main" val="0"/>
+                        </a:ext>
+                      </a:extLst>
+                    </a:blip>
+                    <a:stretch>
+                      <a:fillRect/>
+                    </a:stretch>
+                  </pic:blipFill>
+                  <pic:spPr>
+                    <a:xfrm>
+                      <a:off x="0" y="0"/>
+                      <a:ext cx="5695950" cy="5219700"/>
+                    </a:xfrm>
+                    <a:prstGeom prst="rect">
+                      <a:avLst/>
+                    </a:prstGeom>
+                  </pic:spPr>
+                </pic:pic>
+              </a:graphicData>
+            </a:graphic>
+          </wp:inline>
+        </w:drawing>
+      </w:r>
+      <w:bookmarkStart w:id="0" w:name="_GoBack"/>
+      <w:bookmarkEnd w:id="0"/>
     </w:p>
     <w:p>
       <w:pPr>
@@ -469,6 +538,7 @@
           <w:sz w:val="24"/>
           <w:szCs w:val="24"/>
         </w:rPr>
+        <w:lastRenderedPageBreak/>
         <w:t xml:space="preserve">When an entry is created, users will be required to list a title, media format, </w:t>
       </w:r>
       <w:r>
@@ -497,15 +567,7 @@
           <w:sz w:val="24"/>
           <w:szCs w:val="24"/>
         </w:rPr>
-        <w:t xml:space="preserve">They should also have the option of list additional </w:t>
-      </w:r>
-      <w:r>
-        <w:rPr>
-          <w:sz w:val="24"/>
-          <w:szCs w:val="24"/>
-        </w:rPr>
-        <w:lastRenderedPageBreak/>
-        <w:t xml:space="preserve">information under an ‘additional notes’ category. </w:t>
+        <w:t xml:space="preserve">They should also have the option of list additional information under an ‘additional notes’ category. </w:t>
       </w:r>
       <w:r>
         <w:rPr>
@@ -966,8 +1028,6 @@
           <w:szCs w:val="24"/>
         </w:rPr>
       </w:pPr>
-      <w:bookmarkStart w:id="0" w:name="_GoBack"/>
-      <w:bookmarkEnd w:id="0"/>
     </w:p>
     <w:p>
       <w:pPr>
@@ -983,6 +1043,7 @@
           <w:sz w:val="24"/>
           <w:szCs w:val="24"/>
         </w:rPr>
+        <w:lastRenderedPageBreak/>
         <w:t xml:space="preserve">This section contains requirements that </w:t>
       </w:r>
       <w:r>
@@ -1073,7 +1134,6 @@
           <w:sz w:val="24"/>
           <w:szCs w:val="24"/>
         </w:rPr>
-        <w:lastRenderedPageBreak/>
         <w:t>Integration with a mobile app that includes support for scanning barcodes. Scanning the barcode of a piece of media might allow a user to search for that media in other user libraries, or to add the media to their own library.</w:t>
       </w:r>
     </w:p>
@@ -2571,7 +2631,7 @@
 </file>
 
 <file path=customXml/itemProps1.xml><?xml version="1.0" encoding="utf-8"?>
-<ds:datastoreItem xmlns:ds="http://schemas.openxmlformats.org/officeDocument/2006/customXml" ds:itemID="{07F53CD7-93E3-44BC-9C6D-4F317234F344}">
+<ds:datastoreItem xmlns:ds="http://schemas.openxmlformats.org/officeDocument/2006/customXml" ds:itemID="{E9457184-9119-40FF-BB28-2F2E441FBA46}">
   <ds:schemaRefs>
     <ds:schemaRef ds:uri="http://schemas.openxmlformats.org/officeDocument/2006/bibliography"/>
   </ds:schemaRefs>

</xml_diff>

<commit_message>
added some nonfunctional stuff
</commit_message>
<xml_diff>
--- a/Planning/Requirements Definition.docx
+++ b/Planning/Requirements Definition.docx
@@ -110,7 +110,23 @@
           <w:sz w:val="24"/>
           <w:szCs w:val="24"/>
         </w:rPr>
-        <w:t xml:space="preserve"> others. In order to reduce duplicate purchases of movies and other media, this app will allow a group of users to store titles and details relating to their media collection. Each user will them be able to search for titles in each other’s libraries in order to share this media amongst themselves. This would also allow a user to purchase a gift for a friend without worrying about </w:t>
+        <w:t xml:space="preserve"> others. </w:t>
+      </w:r>
+      <w:bookmarkStart w:id="0" w:name="_GoBack"/>
+      <w:r>
+        <w:rPr>
+          <w:sz w:val="24"/>
+          <w:szCs w:val="24"/>
+        </w:rPr>
+        <w:t xml:space="preserve">In order to reduce duplicate purchases of movies and other media, this app will allow a group of users to store titles and details relating to their media collection. </w:t>
+      </w:r>
+      <w:bookmarkEnd w:id="0"/>
+      <w:r>
+        <w:rPr>
+          <w:sz w:val="24"/>
+          <w:szCs w:val="24"/>
+        </w:rPr>
+        <w:t xml:space="preserve">Each user will them be able to search for titles in each other’s libraries in order to share this media amongst themselves. This would also allow a user to purchase a gift for a friend without worrying about </w:t>
       </w:r>
       <w:r>
         <w:rPr>
@@ -158,100 +174,376 @@
     </w:p>
     <w:p>
       <w:pPr>
-        <w:ind w:left="360"/>
-        <w:rPr>
-          <w:i/>
-          <w:sz w:val="24"/>
-          <w:szCs w:val="24"/>
-        </w:rPr>
-      </w:pPr>
-      <w:r>
-        <w:rPr>
-          <w:i/>
-          <w:sz w:val="24"/>
-          <w:szCs w:val="24"/>
-        </w:rPr>
-        <w:t xml:space="preserve">This section contains </w:t>
-      </w:r>
-      <w:r>
-        <w:rPr>
-          <w:i/>
-          <w:sz w:val="24"/>
-          <w:szCs w:val="24"/>
-        </w:rPr>
-        <w:t>identifies</w:t>
-      </w:r>
-      <w:r>
-        <w:rPr>
-          <w:i/>
-          <w:sz w:val="24"/>
-          <w:szCs w:val="24"/>
-        </w:rPr>
-        <w:t xml:space="preserve"> of the user</w:t>
-      </w:r>
-      <w:r>
-        <w:rPr>
-          <w:i/>
-          <w:sz w:val="24"/>
-          <w:szCs w:val="24"/>
-        </w:rPr>
-        <w:t>s</w:t>
-      </w:r>
-      <w:r>
-        <w:rPr>
-          <w:i/>
-          <w:sz w:val="24"/>
-          <w:szCs w:val="24"/>
-        </w:rPr>
-        <w:t xml:space="preserve"> of the proposed system </w:t>
-      </w:r>
-      <w:r>
-        <w:rPr>
-          <w:i/>
-          <w:sz w:val="24"/>
-          <w:szCs w:val="24"/>
-        </w:rPr>
-        <w:t xml:space="preserve">and their goals, illustrated and </w:t>
-      </w:r>
-      <w:r>
-        <w:rPr>
-          <w:i/>
-          <w:sz w:val="24"/>
-          <w:szCs w:val="24"/>
-        </w:rPr>
-        <w:t>supported by Use Case diagrams</w:t>
-      </w:r>
-      <w:r>
-        <w:rPr>
-          <w:i/>
-          <w:sz w:val="24"/>
-          <w:szCs w:val="24"/>
-        </w:rPr>
-        <w:t xml:space="preserve">. </w:t>
-      </w:r>
-      <w:r>
-        <w:rPr>
-          <w:i/>
-          <w:sz w:val="24"/>
-          <w:szCs w:val="24"/>
-        </w:rPr>
-        <w:t xml:space="preserve"> </w:t>
-      </w:r>
-      <w:r>
-        <w:rPr>
-          <w:i/>
-          <w:sz w:val="24"/>
-          <w:szCs w:val="24"/>
-        </w:rPr>
-        <w:t xml:space="preserve"> Here “users” is a board term that could include other software systems.</w:t>
-      </w:r>
-    </w:p>
-    <w:p>
-      <w:pPr>
+        <w:ind w:left="90" w:firstLine="270"/>
+        <w:jc w:val="left"/>
+        <w:rPr>
+          <w:sz w:val="24"/>
+          <w:szCs w:val="24"/>
+        </w:rPr>
+      </w:pPr>
+      <w:r>
+        <w:rPr>
+          <w:sz w:val="24"/>
+          <w:szCs w:val="24"/>
+        </w:rPr>
+        <w:t xml:space="preserve">This project has at most three users: a normal user, a </w:t>
+      </w:r>
+      <w:r>
+        <w:rPr>
+          <w:sz w:val="24"/>
+          <w:szCs w:val="24"/>
+        </w:rPr>
+        <w:t>media</w:t>
+      </w:r>
+      <w:r>
+        <w:rPr>
+          <w:sz w:val="24"/>
+          <w:szCs w:val="24"/>
+        </w:rPr>
+        <w:t xml:space="preserve"> owner, and an admin. A movie owner has access to all that a user has access to. An admin has access to everything both a user and a </w:t>
+      </w:r>
+      <w:r>
+        <w:rPr>
+          <w:sz w:val="24"/>
+          <w:szCs w:val="24"/>
+        </w:rPr>
+        <w:t>media</w:t>
+      </w:r>
+      <w:r>
+        <w:rPr>
+          <w:sz w:val="24"/>
+          <w:szCs w:val="24"/>
+        </w:rPr>
+        <w:t xml:space="preserve"> owner has access to. Therefore, the projects users have the following hierarchy: An admin is a </w:t>
+      </w:r>
+      <w:r>
+        <w:rPr>
+          <w:sz w:val="24"/>
+          <w:szCs w:val="24"/>
+        </w:rPr>
+        <w:t>media</w:t>
+      </w:r>
+      <w:r>
+        <w:rPr>
+          <w:sz w:val="24"/>
+          <w:szCs w:val="24"/>
+        </w:rPr>
+        <w:t xml:space="preserve"> owner, who is a normal user.</w:t>
+      </w:r>
+    </w:p>
+    <w:p>
+      <w:pPr>
+        <w:ind w:left="90" w:firstLine="270"/>
+        <w:jc w:val="left"/>
+        <w:rPr>
+          <w:sz w:val="24"/>
+          <w:szCs w:val="24"/>
+        </w:rPr>
+      </w:pPr>
+      <w:r>
+        <w:rPr>
+          <w:sz w:val="24"/>
+          <w:szCs w:val="24"/>
+        </w:rPr>
+        <w:t xml:space="preserve">Normal User. A normal user needs to be able to request </w:t>
+      </w:r>
+      <w:r>
+        <w:rPr>
+          <w:sz w:val="24"/>
+          <w:szCs w:val="24"/>
+        </w:rPr>
+        <w:t xml:space="preserve">a media title </w:t>
+      </w:r>
+      <w:r>
+        <w:rPr>
+          <w:sz w:val="24"/>
+          <w:szCs w:val="24"/>
+        </w:rPr>
+        <w:t xml:space="preserve">from the database. They also need to see if the </w:t>
+      </w:r>
+      <w:r>
+        <w:rPr>
+          <w:sz w:val="24"/>
+          <w:szCs w:val="24"/>
+        </w:rPr>
+        <w:t>media</w:t>
+      </w:r>
+      <w:r>
+        <w:rPr>
+          <w:sz w:val="24"/>
+          <w:szCs w:val="24"/>
+        </w:rPr>
+        <w:t xml:space="preserve"> is available for borrowing, as well as have a tentative date when the </w:t>
+      </w:r>
+      <w:r>
+        <w:rPr>
+          <w:sz w:val="24"/>
+          <w:szCs w:val="24"/>
+        </w:rPr>
+        <w:t>media</w:t>
+      </w:r>
+      <w:r>
+        <w:rPr>
+          <w:sz w:val="24"/>
+          <w:szCs w:val="24"/>
+        </w:rPr>
+        <w:t xml:space="preserve"> will become available. They need to be able to select </w:t>
+      </w:r>
+      <w:r>
+        <w:rPr>
+          <w:sz w:val="24"/>
+          <w:szCs w:val="24"/>
+        </w:rPr>
+        <w:t>a title and view additional details for that item</w:t>
+      </w:r>
+      <w:r>
+        <w:rPr>
+          <w:sz w:val="24"/>
+          <w:szCs w:val="24"/>
+        </w:rPr>
+        <w:t>. They also need to manipulate the display of the database with the following functionality</w:t>
+      </w:r>
+      <w:r>
+        <w:rPr>
+          <w:sz w:val="24"/>
+          <w:szCs w:val="24"/>
+        </w:rPr>
+        <w:t>,</w:t>
+      </w:r>
+      <w:r>
+        <w:rPr>
+          <w:sz w:val="24"/>
+          <w:szCs w:val="24"/>
+        </w:rPr>
+        <w:t xml:space="preserve"> namely sort and filter by various categories </w:t>
+      </w:r>
+      <w:r>
+        <w:rPr>
+          <w:sz w:val="24"/>
+          <w:szCs w:val="24"/>
+        </w:rPr>
+        <w:t xml:space="preserve">(i.e. title, media type, owner, </w:t>
+      </w:r>
+      <w:proofErr w:type="spellStart"/>
+      <w:r>
+        <w:rPr>
+          <w:sz w:val="24"/>
+          <w:szCs w:val="24"/>
+        </w:rPr>
+        <w:t>etc</w:t>
+      </w:r>
+      <w:proofErr w:type="spellEnd"/>
+      <w:r>
+        <w:rPr>
+          <w:sz w:val="24"/>
+          <w:szCs w:val="24"/>
+        </w:rPr>
+        <w:t>…).</w:t>
+      </w:r>
+    </w:p>
+    <w:p>
+      <w:pPr>
+        <w:ind w:left="90" w:firstLine="270"/>
+        <w:jc w:val="left"/>
+        <w:rPr>
+          <w:sz w:val="24"/>
+          <w:szCs w:val="24"/>
+        </w:rPr>
+      </w:pPr>
+      <w:r>
+        <w:rPr>
+          <w:sz w:val="24"/>
+          <w:szCs w:val="24"/>
+        </w:rPr>
+        <w:t>Media</w:t>
+      </w:r>
+      <w:r>
+        <w:rPr>
+          <w:sz w:val="24"/>
+          <w:szCs w:val="24"/>
+        </w:rPr>
+        <w:t xml:space="preserve"> owner. A </w:t>
+      </w:r>
+      <w:r>
+        <w:rPr>
+          <w:sz w:val="24"/>
+          <w:szCs w:val="24"/>
+        </w:rPr>
+        <w:t>media</w:t>
+      </w:r>
+      <w:r>
+        <w:rPr>
+          <w:sz w:val="24"/>
+          <w:szCs w:val="24"/>
+        </w:rPr>
+        <w:t xml:space="preserve"> owner needs to be able to do all a normal user can do in addition to adding and removing </w:t>
+      </w:r>
+      <w:r>
+        <w:rPr>
+          <w:sz w:val="24"/>
+          <w:szCs w:val="24"/>
+        </w:rPr>
+        <w:t>media</w:t>
+      </w:r>
+      <w:r>
+        <w:rPr>
+          <w:sz w:val="24"/>
+          <w:szCs w:val="24"/>
+        </w:rPr>
+        <w:t xml:space="preserve"> they own from the database. They also need to be able to approve </w:t>
+      </w:r>
+      <w:r>
+        <w:rPr>
+          <w:sz w:val="24"/>
+          <w:szCs w:val="24"/>
+        </w:rPr>
+        <w:t>loan</w:t>
+      </w:r>
+      <w:r>
+        <w:rPr>
+          <w:sz w:val="24"/>
+          <w:szCs w:val="24"/>
+        </w:rPr>
+        <w:t xml:space="preserve"> requests made by normal users for a movie they own.</w:t>
+      </w:r>
+    </w:p>
+    <w:p>
+      <w:pPr>
+        <w:ind w:left="90" w:firstLine="270"/>
+        <w:jc w:val="left"/>
+        <w:rPr>
+          <w:sz w:val="24"/>
+          <w:szCs w:val="24"/>
+        </w:rPr>
+      </w:pPr>
+      <w:r>
+        <w:rPr>
+          <w:sz w:val="24"/>
+          <w:szCs w:val="24"/>
+        </w:rPr>
+        <w:t xml:space="preserve">Admin. An admin is there to be able to edit all aspects of the database regardless of who owns the </w:t>
+      </w:r>
+      <w:r>
+        <w:rPr>
+          <w:sz w:val="24"/>
+          <w:szCs w:val="24"/>
+        </w:rPr>
+        <w:t>media</w:t>
+      </w:r>
+      <w:r>
+        <w:rPr>
+          <w:sz w:val="24"/>
+          <w:szCs w:val="24"/>
+        </w:rPr>
+        <w:t>. This account would be separate from the other accounts and would need to have a normal user account to use the program as intended.</w:t>
+      </w:r>
+    </w:p>
+    <w:p>
+      <w:pPr>
+        <w:pStyle w:val="ListParagraph"/>
         <w:numPr>
           <w:ilvl w:val="0"/>
           <w:numId w:val="1"/>
         </w:numPr>
+        <w:jc w:val="left"/>
+        <w:rPr>
+          <w:sz w:val="24"/>
+          <w:szCs w:val="24"/>
+        </w:rPr>
+      </w:pPr>
+      <w:r>
+        <w:rPr>
+          <w:sz w:val="24"/>
+          <w:szCs w:val="24"/>
+        </w:rPr>
+        <w:lastRenderedPageBreak/>
+        <w:tab/>
+        <w:t>Use Case Diagram.</w:t>
+      </w:r>
+    </w:p>
+    <w:p>
+      <w:pPr>
+        <w:pStyle w:val="ListParagraph"/>
+        <w:numPr>
+          <w:ilvl w:val="0"/>
+          <w:numId w:val="1"/>
+        </w:numPr>
+        <w:jc w:val="left"/>
+        <w:rPr>
+          <w:sz w:val="24"/>
+          <w:szCs w:val="24"/>
+        </w:rPr>
+      </w:pPr>
+      <w:r>
+        <w:rPr>
+          <w:noProof/>
+        </w:rPr>
+        <w:drawing>
+          <wp:inline distT="0" distB="0" distL="0" distR="0" wp14:anchorId="2A441525" wp14:editId="2E0A9E21">
+            <wp:extent cx="5699125" cy="5220335"/>
+            <wp:effectExtent l="0" t="0" r="0" b="0"/>
+            <wp:docPr id="1" name="Picture 1"/>
+            <wp:cNvGraphicFramePr>
+              <a:graphicFrameLocks xmlns:a="http://schemas.openxmlformats.org/drawingml/2006/main" noChangeAspect="1"/>
+            </wp:cNvGraphicFramePr>
+            <a:graphic xmlns:a="http://schemas.openxmlformats.org/drawingml/2006/main">
+              <a:graphicData uri="http://schemas.openxmlformats.org/drawingml/2006/picture">
+                <pic:pic xmlns:pic="http://schemas.openxmlformats.org/drawingml/2006/picture">
+                  <pic:nvPicPr>
+                    <pic:cNvPr id="0" name="Picture 1"/>
+                    <pic:cNvPicPr>
+                      <a:picLocks noChangeAspect="1" noChangeArrowheads="1"/>
+                    </pic:cNvPicPr>
+                  </pic:nvPicPr>
+                  <pic:blipFill>
+                    <a:blip r:embed="rId6">
+                      <a:extLst>
+                        <a:ext uri="{28A0092B-C50C-407E-A947-70E740481C1C}">
+                          <a14:useLocalDpi xmlns:a14="http://schemas.microsoft.com/office/drawing/2010/main" val="0"/>
+                        </a:ext>
+                      </a:extLst>
+                    </a:blip>
+                    <a:srcRect/>
+                    <a:stretch>
+                      <a:fillRect/>
+                    </a:stretch>
+                  </pic:blipFill>
+                  <pic:spPr bwMode="auto">
+                    <a:xfrm>
+                      <a:off x="0" y="0"/>
+                      <a:ext cx="5699125" cy="5220335"/>
+                    </a:xfrm>
+                    <a:prstGeom prst="rect">
+                      <a:avLst/>
+                    </a:prstGeom>
+                    <a:noFill/>
+                    <a:ln>
+                      <a:noFill/>
+                    </a:ln>
+                  </pic:spPr>
+                </pic:pic>
+              </a:graphicData>
+            </a:graphic>
+          </wp:inline>
+        </w:drawing>
+      </w:r>
+    </w:p>
+    <w:p>
+      <w:pPr>
+        <w:ind w:left="360"/>
+        <w:rPr>
+          <w:b/>
+          <w:sz w:val="24"/>
+          <w:szCs w:val="24"/>
+        </w:rPr>
+      </w:pPr>
+    </w:p>
+    <w:p>
+      <w:pPr>
+        <w:numPr>
+          <w:ilvl w:val="0"/>
+          <w:numId w:val="1"/>
+        </w:numPr>
         <w:ind w:left="360"/>
         <w:rPr>
           <w:b/>
@@ -449,6 +741,7 @@
           <w:sz w:val="24"/>
           <w:szCs w:val="24"/>
         </w:rPr>
+        <w:lastRenderedPageBreak/>
         <w:t>The system should allow users to add media entries to their User Library.</w:t>
       </w:r>
     </w:p>
@@ -497,15 +790,7 @@
           <w:sz w:val="24"/>
           <w:szCs w:val="24"/>
         </w:rPr>
-        <w:t xml:space="preserve">They should also have the option of list additional </w:t>
-      </w:r>
-      <w:r>
-        <w:rPr>
-          <w:sz w:val="24"/>
-          <w:szCs w:val="24"/>
-        </w:rPr>
-        <w:lastRenderedPageBreak/>
-        <w:t xml:space="preserve">information under an ‘additional notes’ category. </w:t>
+        <w:t xml:space="preserve">They should also have the option of list additional information under an ‘additional notes’ category. </w:t>
       </w:r>
       <w:r>
         <w:rPr>
@@ -933,6 +1218,13 @@
         </w:rPr>
         <w:t xml:space="preserve">Development will follow an Agile/Scrum-like process, a Scrum board and Sprints lasting roughly a month. Scrum meetings will occur on Mondays, Wednesdays, and Fridays after class. </w:t>
       </w:r>
+      <w:r>
+        <w:rPr>
+          <w:sz w:val="24"/>
+          <w:szCs w:val="24"/>
+        </w:rPr>
+        <w:t xml:space="preserve">There will also be weekly iteration meetings. </w:t>
+      </w:r>
     </w:p>
     <w:p>
       <w:pPr>
@@ -966,72 +1258,62 @@
           <w:szCs w:val="24"/>
         </w:rPr>
       </w:pPr>
-      <w:bookmarkStart w:id="0" w:name="_GoBack"/>
-      <w:bookmarkEnd w:id="0"/>
-    </w:p>
-    <w:p>
-      <w:pPr>
-        <w:ind w:left="360"/>
-        <w:rPr>
-          <w:sz w:val="24"/>
-          <w:szCs w:val="24"/>
-        </w:rPr>
-      </w:pPr>
-      <w:r>
-        <w:rPr>
-          <w:i/>
-          <w:sz w:val="24"/>
-          <w:szCs w:val="24"/>
-        </w:rPr>
-        <w:t xml:space="preserve">This section contains requirements that </w:t>
-      </w:r>
-      <w:r>
-        <w:rPr>
-          <w:i/>
-          <w:sz w:val="24"/>
-          <w:szCs w:val="24"/>
-        </w:rPr>
-        <w:t xml:space="preserve">describe and/or </w:t>
-      </w:r>
-      <w:r>
-        <w:rPr>
-          <w:i/>
-          <w:sz w:val="24"/>
-          <w:szCs w:val="24"/>
-        </w:rPr>
-        <w:t xml:space="preserve">constrain the development process.  For example, </w:t>
-      </w:r>
-      <w:r>
-        <w:rPr>
-          <w:i/>
-          <w:sz w:val="24"/>
-          <w:szCs w:val="24"/>
-        </w:rPr>
-        <w:t>a</w:t>
-      </w:r>
-      <w:r>
-        <w:rPr>
-          <w:i/>
-          <w:sz w:val="24"/>
-          <w:szCs w:val="24"/>
-        </w:rPr>
-        <w:t xml:space="preserve"> non-functional requiremen</w:t>
-      </w:r>
-      <w:r>
-        <w:rPr>
-          <w:i/>
-          <w:sz w:val="24"/>
-          <w:szCs w:val="24"/>
-        </w:rPr>
-        <w:t>t may</w:t>
-      </w:r>
-      <w:r>
-        <w:rPr>
-          <w:i/>
-          <w:sz w:val="24"/>
-          <w:szCs w:val="24"/>
-        </w:rPr>
-        <w:t xml:space="preserve"> state that development will follow an Agile method with weekly iteration meetings.</w:t>
+      <w:r>
+        <w:rPr>
+          <w:sz w:val="24"/>
+          <w:szCs w:val="24"/>
+        </w:rPr>
+        <w:t xml:space="preserve">Git will be used for version control. Pushing directly to the master branch is strictly forbidden. </w:t>
+      </w:r>
+    </w:p>
+    <w:p>
+      <w:pPr>
+        <w:pStyle w:val="ListParagraph"/>
+        <w:numPr>
+          <w:ilvl w:val="0"/>
+          <w:numId w:val="5"/>
+        </w:numPr>
+        <w:rPr>
+          <w:sz w:val="24"/>
+          <w:szCs w:val="24"/>
+        </w:rPr>
+      </w:pPr>
+      <w:r>
+        <w:rPr>
+          <w:sz w:val="24"/>
+          <w:szCs w:val="24"/>
+        </w:rPr>
+        <w:t xml:space="preserve">The project will be built using Django in a Docker container. </w:t>
+      </w:r>
+    </w:p>
+    <w:p>
+      <w:pPr>
+        <w:pStyle w:val="ListParagraph"/>
+        <w:numPr>
+          <w:ilvl w:val="0"/>
+          <w:numId w:val="5"/>
+        </w:numPr>
+        <w:rPr>
+          <w:sz w:val="24"/>
+          <w:szCs w:val="24"/>
+        </w:rPr>
+      </w:pPr>
+      <w:proofErr w:type="spellStart"/>
+      <w:r>
+        <w:rPr>
+          <w:sz w:val="24"/>
+          <w:szCs w:val="24"/>
+        </w:rPr>
+        <w:lastRenderedPageBreak/>
+        <w:t>CircleCI</w:t>
+      </w:r>
+      <w:proofErr w:type="spellEnd"/>
+      <w:r>
+        <w:rPr>
+          <w:sz w:val="24"/>
+          <w:szCs w:val="24"/>
+        </w:rPr>
+        <w:t xml:space="preserve"> will be used to run test cases. </w:t>
       </w:r>
     </w:p>
     <w:p>
@@ -1073,7 +1355,6 @@
           <w:sz w:val="24"/>
           <w:szCs w:val="24"/>
         </w:rPr>
-        <w:lastRenderedPageBreak/>
         <w:t>Integration with a mobile app that includes support for scanning barcodes. Scanning the barcode of a piece of media might allow a user to search for that media in other user libraries, or to add the media to their own library.</w:t>
       </w:r>
     </w:p>
@@ -2571,7 +2852,7 @@
 </file>
 
 <file path=customXml/itemProps1.xml><?xml version="1.0" encoding="utf-8"?>
-<ds:datastoreItem xmlns:ds="http://schemas.openxmlformats.org/officeDocument/2006/customXml" ds:itemID="{07F53CD7-93E3-44BC-9C6D-4F317234F344}">
+<ds:datastoreItem xmlns:ds="http://schemas.openxmlformats.org/officeDocument/2006/customXml" ds:itemID="{45F0495F-8D06-4284-9EF2-6FEF8B49789A}">
   <ds:schemaRefs>
     <ds:schemaRef ds:uri="http://schemas.openxmlformats.org/officeDocument/2006/bibliography"/>
   </ds:schemaRefs>

</xml_diff>

<commit_message>
changed all references of movies to media
</commit_message>
<xml_diff>
--- a/Planning/Requirements Definition.docx
+++ b/Planning/Requirements Definition.docx
@@ -110,23 +110,7 @@
           <w:sz w:val="24"/>
           <w:szCs w:val="24"/>
         </w:rPr>
-        <w:t xml:space="preserve"> others. </w:t>
-      </w:r>
-      <w:bookmarkStart w:id="0" w:name="_GoBack"/>
-      <w:r>
-        <w:rPr>
-          <w:sz w:val="24"/>
-          <w:szCs w:val="24"/>
-        </w:rPr>
-        <w:t xml:space="preserve">In order to reduce duplicate purchases of movies and other media, this app will allow a group of users to store titles and details relating to their media collection. </w:t>
-      </w:r>
-      <w:bookmarkEnd w:id="0"/>
-      <w:r>
-        <w:rPr>
-          <w:sz w:val="24"/>
-          <w:szCs w:val="24"/>
-        </w:rPr>
-        <w:t xml:space="preserve">Each user will them be able to search for titles in each other’s libraries in order to share this media amongst themselves. This would also allow a user to purchase a gift for a friend without worrying about </w:t>
+        <w:t xml:space="preserve"> others. In order to reduce duplicate purchases of movies and other media, this app will allow a group of users to store titles and details relating to their media collection. Each user will them be able to search for titles in each other’s libraries in order to share this media amongst themselves. This would also allow a user to purchase a gift for a friend without worrying about </w:t>
       </w:r>
       <w:r>
         <w:rPr>
@@ -200,7 +184,21 @@
           <w:sz w:val="24"/>
           <w:szCs w:val="24"/>
         </w:rPr>
-        <w:t xml:space="preserve"> owner, and an admin. A movie owner has access to all that a user has access to. An admin has access to everything both a user and a </w:t>
+        <w:t xml:space="preserve"> owner, and an admin. A </w:t>
+      </w:r>
+      <w:r>
+        <w:rPr>
+          <w:sz w:val="24"/>
+          <w:szCs w:val="24"/>
+        </w:rPr>
+        <w:t>media</w:t>
+      </w:r>
+      <w:r>
+        <w:rPr>
+          <w:sz w:val="24"/>
+          <w:szCs w:val="24"/>
+        </w:rPr>
+        <w:t xml:space="preserve"> owner has access to all that a user has access to. An admin has access to everything both a user and a </w:t>
       </w:r>
       <w:r>
         <w:rPr>
@@ -404,7 +402,21 @@
           <w:sz w:val="24"/>
           <w:szCs w:val="24"/>
         </w:rPr>
-        <w:t xml:space="preserve"> requests made by normal users for a movie they own.</w:t>
+        <w:t xml:space="preserve"> requests made by normal users for </w:t>
+      </w:r>
+      <w:r>
+        <w:rPr>
+          <w:sz w:val="24"/>
+          <w:szCs w:val="24"/>
+        </w:rPr>
+        <w:t>media</w:t>
+      </w:r>
+      <w:r>
+        <w:rPr>
+          <w:sz w:val="24"/>
+          <w:szCs w:val="24"/>
+        </w:rPr>
+        <w:t xml:space="preserve"> they own.</w:t>
       </w:r>
     </w:p>
     <w:p>
@@ -464,11 +476,8 @@
     <w:p>
       <w:pPr>
         <w:pStyle w:val="ListParagraph"/>
-        <w:numPr>
-          <w:ilvl w:val="0"/>
-          <w:numId w:val="1"/>
-        </w:numPr>
-        <w:jc w:val="left"/>
+        <w:ind w:left="0"/>
+        <w:jc w:val="center"/>
         <w:rPr>
           <w:sz w:val="24"/>
           <w:szCs w:val="24"/>
@@ -477,12 +486,14 @@
       <w:r>
         <w:rPr>
           <w:noProof/>
+          <w:sz w:val="24"/>
+          <w:szCs w:val="24"/>
         </w:rPr>
         <w:drawing>
-          <wp:inline distT="0" distB="0" distL="0" distR="0" wp14:anchorId="2A441525" wp14:editId="2E0A9E21">
-            <wp:extent cx="5699125" cy="5220335"/>
-            <wp:effectExtent l="0" t="0" r="0" b="0"/>
-            <wp:docPr id="1" name="Picture 1"/>
+          <wp:inline distT="0" distB="0" distL="0" distR="0" wp14:anchorId="34260748" wp14:editId="5B0EEA73">
+            <wp:extent cx="5743575" cy="5219700"/>
+            <wp:effectExtent l="0" t="0" r="9525" b="0"/>
+            <wp:docPr id="3" name="Picture 3"/>
             <wp:cNvGraphicFramePr>
               <a:graphicFrameLocks xmlns:a="http://schemas.openxmlformats.org/drawingml/2006/main" noChangeAspect="1"/>
             </wp:cNvGraphicFramePr>
@@ -490,10 +501,8 @@
               <a:graphicData uri="http://schemas.openxmlformats.org/drawingml/2006/picture">
                 <pic:pic xmlns:pic="http://schemas.openxmlformats.org/drawingml/2006/picture">
                   <pic:nvPicPr>
-                    <pic:cNvPr id="0" name="Picture 1"/>
-                    <pic:cNvPicPr>
-                      <a:picLocks noChangeAspect="1" noChangeArrowheads="1"/>
-                    </pic:cNvPicPr>
+                    <pic:cNvPr id="3" name="MovShare_user_diagram.jpg"/>
+                    <pic:cNvPicPr/>
                   </pic:nvPicPr>
                   <pic:blipFill>
                     <a:blip r:embed="rId6">
@@ -503,23 +512,18 @@
                         </a:ext>
                       </a:extLst>
                     </a:blip>
-                    <a:srcRect/>
                     <a:stretch>
                       <a:fillRect/>
                     </a:stretch>
                   </pic:blipFill>
-                  <pic:spPr bwMode="auto">
+                  <pic:spPr>
                     <a:xfrm>
                       <a:off x="0" y="0"/>
-                      <a:ext cx="5699125" cy="5220335"/>
+                      <a:ext cx="5743575" cy="5219700"/>
                     </a:xfrm>
                     <a:prstGeom prst="rect">
                       <a:avLst/>
                     </a:prstGeom>
-                    <a:noFill/>
-                    <a:ln>
-                      <a:noFill/>
-                    </a:ln>
                   </pic:spPr>
                 </pic:pic>
               </a:graphicData>
@@ -527,6 +531,8 @@
           </wp:inline>
         </w:drawing>
       </w:r>
+      <w:bookmarkStart w:id="0" w:name="_GoBack"/>
+      <w:bookmarkEnd w:id="0"/>
     </w:p>
     <w:p>
       <w:pPr>
@@ -2852,7 +2858,7 @@
 </file>
 
 <file path=customXml/itemProps1.xml><?xml version="1.0" encoding="utf-8"?>
-<ds:datastoreItem xmlns:ds="http://schemas.openxmlformats.org/officeDocument/2006/customXml" ds:itemID="{45F0495F-8D06-4284-9EF2-6FEF8B49789A}">
+<ds:datastoreItem xmlns:ds="http://schemas.openxmlformats.org/officeDocument/2006/customXml" ds:itemID="{93FAD521-31CE-4DD6-AA80-D699F199B0DB}">
   <ds:schemaRefs>
     <ds:schemaRef ds:uri="http://schemas.openxmlformats.org/officeDocument/2006/bibliography"/>
   </ds:schemaRefs>

</xml_diff>

<commit_message>
I'm not sure what changed between this commit and the last, but I'm fairly certain it's not bad.
</commit_message>
<xml_diff>
--- a/Planning/Requirements Definition.docx
+++ b/Planning/Requirements Definition.docx
@@ -531,795 +531,837 @@
           </wp:inline>
         </w:drawing>
       </w:r>
+    </w:p>
+    <w:p>
+      <w:pPr>
+        <w:ind w:left="360"/>
+        <w:rPr>
+          <w:b/>
+          <w:sz w:val="24"/>
+          <w:szCs w:val="24"/>
+        </w:rPr>
+      </w:pPr>
+    </w:p>
+    <w:p>
+      <w:pPr>
+        <w:numPr>
+          <w:ilvl w:val="0"/>
+          <w:numId w:val="1"/>
+        </w:numPr>
+        <w:ind w:left="360"/>
+        <w:rPr>
+          <w:b/>
+          <w:sz w:val="24"/>
+          <w:szCs w:val="24"/>
+        </w:rPr>
+      </w:pPr>
+      <w:r>
+        <w:rPr>
+          <w:b/>
+          <w:sz w:val="24"/>
+          <w:szCs w:val="24"/>
+        </w:rPr>
+        <w:t>Functional Requirements</w:t>
+      </w:r>
+    </w:p>
+    <w:p>
+      <w:pPr>
+        <w:pStyle w:val="ListParagraph"/>
+        <w:numPr>
+          <w:ilvl w:val="0"/>
+          <w:numId w:val="3"/>
+        </w:numPr>
+        <w:rPr>
+          <w:sz w:val="24"/>
+          <w:szCs w:val="24"/>
+        </w:rPr>
+      </w:pPr>
+      <w:r>
+        <w:rPr>
+          <w:sz w:val="24"/>
+          <w:szCs w:val="24"/>
+        </w:rPr>
+        <w:t>User Authentication</w:t>
+      </w:r>
+    </w:p>
+    <w:p>
+      <w:pPr>
+        <w:pStyle w:val="ListParagraph"/>
+        <w:numPr>
+          <w:ilvl w:val="1"/>
+          <w:numId w:val="3"/>
+        </w:numPr>
+        <w:rPr>
+          <w:sz w:val="24"/>
+          <w:szCs w:val="24"/>
+        </w:rPr>
+      </w:pPr>
+      <w:r>
+        <w:rPr>
+          <w:sz w:val="24"/>
+          <w:szCs w:val="24"/>
+        </w:rPr>
+        <w:t xml:space="preserve">The system must require all users to authenticate themselves before giving them access to view or take actions on </w:t>
+      </w:r>
+      <w:proofErr w:type="spellStart"/>
+      <w:r>
+        <w:rPr>
+          <w:sz w:val="24"/>
+          <w:szCs w:val="24"/>
+        </w:rPr>
+        <w:t>Movshare</w:t>
+      </w:r>
+      <w:proofErr w:type="spellEnd"/>
+      <w:r>
+        <w:rPr>
+          <w:sz w:val="24"/>
+          <w:szCs w:val="24"/>
+        </w:rPr>
+        <w:t xml:space="preserve">. </w:t>
+      </w:r>
+    </w:p>
+    <w:p>
+      <w:pPr>
+        <w:pStyle w:val="ListParagraph"/>
+        <w:numPr>
+          <w:ilvl w:val="2"/>
+          <w:numId w:val="3"/>
+        </w:numPr>
+        <w:rPr>
+          <w:sz w:val="24"/>
+          <w:szCs w:val="24"/>
+        </w:rPr>
+      </w:pPr>
+      <w:r>
+        <w:rPr>
+          <w:sz w:val="24"/>
+          <w:szCs w:val="24"/>
+        </w:rPr>
+        <w:t xml:space="preserve">They must be able to create an account with a username and password the first time they access </w:t>
+      </w:r>
+      <w:proofErr w:type="spellStart"/>
+      <w:r>
+        <w:rPr>
+          <w:sz w:val="24"/>
+          <w:szCs w:val="24"/>
+        </w:rPr>
+        <w:t>Movshare</w:t>
+      </w:r>
+      <w:proofErr w:type="spellEnd"/>
+    </w:p>
+    <w:p>
+      <w:pPr>
+        <w:pStyle w:val="ListParagraph"/>
+        <w:numPr>
+          <w:ilvl w:val="2"/>
+          <w:numId w:val="3"/>
+        </w:numPr>
+        <w:rPr>
+          <w:sz w:val="24"/>
+          <w:szCs w:val="24"/>
+        </w:rPr>
+      </w:pPr>
+      <w:r>
+        <w:rPr>
+          <w:sz w:val="24"/>
+          <w:szCs w:val="24"/>
+        </w:rPr>
+        <w:t xml:space="preserve">They must be able to log in on subsequent visits to </w:t>
+      </w:r>
+      <w:proofErr w:type="spellStart"/>
+      <w:r>
+        <w:rPr>
+          <w:sz w:val="24"/>
+          <w:szCs w:val="24"/>
+        </w:rPr>
+        <w:t>Movshare</w:t>
+      </w:r>
+      <w:proofErr w:type="spellEnd"/>
+      <w:r>
+        <w:rPr>
+          <w:sz w:val="24"/>
+          <w:szCs w:val="24"/>
+        </w:rPr>
+        <w:t xml:space="preserve"> using the same username and password. If they log in successfully, they should gain access to </w:t>
+      </w:r>
+      <w:proofErr w:type="spellStart"/>
+      <w:r>
+        <w:rPr>
+          <w:sz w:val="24"/>
+          <w:szCs w:val="24"/>
+        </w:rPr>
+        <w:t>Movshare</w:t>
+      </w:r>
+      <w:proofErr w:type="spellEnd"/>
+      <w:r>
+        <w:rPr>
+          <w:sz w:val="24"/>
+          <w:szCs w:val="24"/>
+        </w:rPr>
+        <w:t>. If they did it incorrectly, they should be prompted to try again.</w:t>
+      </w:r>
+    </w:p>
+    <w:p>
+      <w:pPr>
+        <w:pStyle w:val="ListParagraph"/>
+        <w:numPr>
+          <w:ilvl w:val="0"/>
+          <w:numId w:val="3"/>
+        </w:numPr>
+        <w:rPr>
+          <w:sz w:val="24"/>
+          <w:szCs w:val="24"/>
+        </w:rPr>
+      </w:pPr>
+      <w:r>
+        <w:rPr>
+          <w:sz w:val="24"/>
+          <w:szCs w:val="24"/>
+        </w:rPr>
+        <w:t>User Librar</w:t>
+      </w:r>
+      <w:r>
+        <w:rPr>
+          <w:sz w:val="24"/>
+          <w:szCs w:val="24"/>
+        </w:rPr>
+        <w:t>ies</w:t>
+      </w:r>
+    </w:p>
+    <w:p>
+      <w:pPr>
+        <w:pStyle w:val="ListParagraph"/>
+        <w:numPr>
+          <w:ilvl w:val="1"/>
+          <w:numId w:val="3"/>
+        </w:numPr>
+        <w:rPr>
+          <w:sz w:val="24"/>
+          <w:szCs w:val="24"/>
+        </w:rPr>
+      </w:pPr>
+      <w:r>
+        <w:rPr>
+          <w:sz w:val="24"/>
+          <w:szCs w:val="24"/>
+        </w:rPr>
+        <w:lastRenderedPageBreak/>
+        <w:t>The system should allow users to add media entries to their User Library.</w:t>
+      </w:r>
+    </w:p>
+    <w:p>
+      <w:pPr>
+        <w:pStyle w:val="ListParagraph"/>
+        <w:numPr>
+          <w:ilvl w:val="2"/>
+          <w:numId w:val="3"/>
+        </w:numPr>
+        <w:rPr>
+          <w:sz w:val="24"/>
+          <w:szCs w:val="24"/>
+        </w:rPr>
+      </w:pPr>
+      <w:r>
+        <w:rPr>
+          <w:sz w:val="24"/>
+          <w:szCs w:val="24"/>
+        </w:rPr>
+        <w:t xml:space="preserve">When an entry is created, users will be required to list a title, media format, </w:t>
+      </w:r>
+      <w:r>
+        <w:rPr>
+          <w:sz w:val="24"/>
+          <w:szCs w:val="24"/>
+        </w:rPr>
+        <w:t xml:space="preserve">and </w:t>
+      </w:r>
+      <w:r>
+        <w:rPr>
+          <w:sz w:val="24"/>
+          <w:szCs w:val="24"/>
+        </w:rPr>
+        <w:t>whether</w:t>
+      </w:r>
+      <w:r>
+        <w:rPr>
+          <w:sz w:val="24"/>
+          <w:szCs w:val="24"/>
+        </w:rPr>
+        <w:t xml:space="preserve"> the item is available. </w:t>
+      </w:r>
+      <w:r>
+        <w:rPr>
+          <w:sz w:val="24"/>
+          <w:szCs w:val="24"/>
+        </w:rPr>
+        <w:t xml:space="preserve">They should also have the option of list additional information under an ‘additional notes’ category. </w:t>
+      </w:r>
+      <w:r>
+        <w:rPr>
+          <w:sz w:val="24"/>
+          <w:szCs w:val="24"/>
+        </w:rPr>
+        <w:t>Entries will also have a ‘scheduled loans’ category.</w:t>
+      </w:r>
+    </w:p>
+    <w:p>
+      <w:pPr>
+        <w:pStyle w:val="ListParagraph"/>
+        <w:numPr>
+          <w:ilvl w:val="3"/>
+          <w:numId w:val="3"/>
+        </w:numPr>
+        <w:jc w:val="left"/>
+        <w:rPr>
+          <w:sz w:val="24"/>
+          <w:szCs w:val="24"/>
+        </w:rPr>
+      </w:pPr>
+      <w:r>
+        <w:rPr>
+          <w:sz w:val="24"/>
+          <w:szCs w:val="24"/>
+        </w:rPr>
+        <w:t xml:space="preserve">If the item is unavailable, the </w:t>
+      </w:r>
+      <w:r>
+        <w:rPr>
+          <w:sz w:val="24"/>
+          <w:szCs w:val="24"/>
+        </w:rPr>
+        <w:t>user should be prompted (but not required) to enter an estimated availability date.</w:t>
+      </w:r>
+    </w:p>
+    <w:p>
+      <w:pPr>
+        <w:pStyle w:val="ListParagraph"/>
+        <w:numPr>
+          <w:ilvl w:val="1"/>
+          <w:numId w:val="3"/>
+        </w:numPr>
+        <w:rPr>
+          <w:sz w:val="24"/>
+          <w:szCs w:val="24"/>
+        </w:rPr>
+      </w:pPr>
+      <w:r>
+        <w:rPr>
+          <w:sz w:val="24"/>
+          <w:szCs w:val="24"/>
+        </w:rPr>
+        <w:t xml:space="preserve">After entry creation, the system should allow users to edit any </w:t>
+      </w:r>
+      <w:r>
+        <w:rPr>
+          <w:sz w:val="24"/>
+          <w:szCs w:val="24"/>
+        </w:rPr>
+        <w:t xml:space="preserve">element of a media entry. </w:t>
+      </w:r>
+    </w:p>
+    <w:p>
+      <w:pPr>
+        <w:pStyle w:val="ListParagraph"/>
+        <w:numPr>
+          <w:ilvl w:val="2"/>
+          <w:numId w:val="3"/>
+        </w:numPr>
+        <w:rPr>
+          <w:sz w:val="24"/>
+          <w:szCs w:val="24"/>
+        </w:rPr>
+      </w:pPr>
+      <w:r>
+        <w:rPr>
+          <w:sz w:val="24"/>
+          <w:szCs w:val="24"/>
+        </w:rPr>
+        <w:t>The system should allow users to edit anything in the entry by using an ‘edit entry’ button.</w:t>
+      </w:r>
+    </w:p>
+    <w:p>
+      <w:pPr>
+        <w:pStyle w:val="ListParagraph"/>
+        <w:numPr>
+          <w:ilvl w:val="2"/>
+          <w:numId w:val="3"/>
+        </w:numPr>
+        <w:rPr>
+          <w:sz w:val="24"/>
+          <w:szCs w:val="24"/>
+        </w:rPr>
+      </w:pPr>
+      <w:r>
+        <w:rPr>
+          <w:sz w:val="24"/>
+          <w:szCs w:val="24"/>
+        </w:rPr>
+        <w:t xml:space="preserve">The system should allow users to quickly change the availability of the entry via a ‘loan entry’ button. This will allow them to change the estimated availability date, and optionally provide the name of the person they are loaning the media to. </w:t>
+      </w:r>
+    </w:p>
+    <w:p>
+      <w:pPr>
+        <w:pStyle w:val="ListParagraph"/>
+        <w:numPr>
+          <w:ilvl w:val="0"/>
+          <w:numId w:val="3"/>
+        </w:numPr>
+        <w:rPr>
+          <w:sz w:val="24"/>
+          <w:szCs w:val="24"/>
+        </w:rPr>
+      </w:pPr>
+      <w:r>
+        <w:rPr>
+          <w:sz w:val="24"/>
+          <w:szCs w:val="24"/>
+        </w:rPr>
+        <w:t>Search</w:t>
+      </w:r>
+      <w:r>
+        <w:rPr>
+          <w:sz w:val="24"/>
+          <w:szCs w:val="24"/>
+        </w:rPr>
+        <w:t xml:space="preserve"> and Request</w:t>
+      </w:r>
+      <w:r>
+        <w:rPr>
+          <w:sz w:val="24"/>
+          <w:szCs w:val="24"/>
+        </w:rPr>
+        <w:t xml:space="preserve"> Function</w:t>
+      </w:r>
+    </w:p>
+    <w:p>
+      <w:pPr>
+        <w:pStyle w:val="ListParagraph"/>
+        <w:numPr>
+          <w:ilvl w:val="1"/>
+          <w:numId w:val="3"/>
+        </w:numPr>
+        <w:rPr>
+          <w:sz w:val="24"/>
+          <w:szCs w:val="24"/>
+        </w:rPr>
+      </w:pPr>
+      <w:r>
+        <w:rPr>
+          <w:sz w:val="24"/>
+          <w:szCs w:val="24"/>
+        </w:rPr>
+        <w:t xml:space="preserve">The system should allow users to browse </w:t>
+      </w:r>
+      <w:r>
+        <w:rPr>
+          <w:sz w:val="24"/>
+          <w:szCs w:val="24"/>
+        </w:rPr>
+        <w:t>other user’s libraries.</w:t>
+      </w:r>
+    </w:p>
+    <w:p>
+      <w:pPr>
+        <w:pStyle w:val="ListParagraph"/>
+        <w:numPr>
+          <w:ilvl w:val="2"/>
+          <w:numId w:val="3"/>
+        </w:numPr>
+        <w:rPr>
+          <w:sz w:val="24"/>
+          <w:szCs w:val="24"/>
+        </w:rPr>
+      </w:pPr>
+      <w:r>
+        <w:rPr>
+          <w:sz w:val="24"/>
+          <w:szCs w:val="24"/>
+        </w:rPr>
+        <w:t xml:space="preserve">Users should be able to </w:t>
+      </w:r>
+      <w:r>
+        <w:rPr>
+          <w:sz w:val="24"/>
+          <w:szCs w:val="24"/>
+        </w:rPr>
+        <w:t>browse libraries by user.</w:t>
+      </w:r>
+    </w:p>
+    <w:p>
+      <w:pPr>
+        <w:pStyle w:val="ListParagraph"/>
+        <w:numPr>
+          <w:ilvl w:val="2"/>
+          <w:numId w:val="3"/>
+        </w:numPr>
+        <w:rPr>
+          <w:sz w:val="24"/>
+          <w:szCs w:val="24"/>
+        </w:rPr>
+      </w:pPr>
+      <w:r>
+        <w:rPr>
+          <w:sz w:val="24"/>
+          <w:szCs w:val="24"/>
+        </w:rPr>
+        <w:t>Users should be able to search all libraries by title and media format.</w:t>
+      </w:r>
+    </w:p>
+    <w:p>
+      <w:pPr>
+        <w:pStyle w:val="ListParagraph"/>
+        <w:numPr>
+          <w:ilvl w:val="2"/>
+          <w:numId w:val="3"/>
+        </w:numPr>
+        <w:rPr>
+          <w:sz w:val="24"/>
+          <w:szCs w:val="24"/>
+        </w:rPr>
+      </w:pPr>
+      <w:r>
+        <w:rPr>
+          <w:sz w:val="24"/>
+          <w:szCs w:val="24"/>
+        </w:rPr>
+        <w:t>Users should be able to filter search results by availability.</w:t>
+      </w:r>
+    </w:p>
+    <w:p>
+      <w:pPr>
+        <w:pStyle w:val="ListParagraph"/>
+        <w:numPr>
+          <w:ilvl w:val="2"/>
+          <w:numId w:val="3"/>
+        </w:numPr>
+        <w:rPr>
+          <w:sz w:val="24"/>
+          <w:szCs w:val="24"/>
+        </w:rPr>
+      </w:pPr>
+      <w:r>
+        <w:rPr>
+          <w:sz w:val="24"/>
+          <w:szCs w:val="24"/>
+        </w:rPr>
+        <w:t xml:space="preserve">Searches should show all information stored in the media entry in a search. </w:t>
+      </w:r>
+    </w:p>
+    <w:p>
+      <w:pPr>
+        <w:pStyle w:val="ListParagraph"/>
+        <w:numPr>
+          <w:ilvl w:val="1"/>
+          <w:numId w:val="3"/>
+        </w:numPr>
+        <w:rPr>
+          <w:sz w:val="24"/>
+          <w:szCs w:val="24"/>
+        </w:rPr>
+      </w:pPr>
+      <w:r>
+        <w:rPr>
+          <w:sz w:val="24"/>
+          <w:szCs w:val="24"/>
+        </w:rPr>
+        <w:t>The system should allow users to ‘request’ a title from another user.</w:t>
+      </w:r>
+    </w:p>
+    <w:p>
+      <w:pPr>
+        <w:pStyle w:val="ListParagraph"/>
+        <w:numPr>
+          <w:ilvl w:val="2"/>
+          <w:numId w:val="3"/>
+        </w:numPr>
+        <w:rPr>
+          <w:sz w:val="24"/>
+          <w:szCs w:val="24"/>
+        </w:rPr>
+      </w:pPr>
+      <w:r>
+        <w:rPr>
+          <w:sz w:val="24"/>
+          <w:szCs w:val="24"/>
+        </w:rPr>
+        <w:t>When requesting a title, the requester will be prompted to enter a date range and a message.</w:t>
+      </w:r>
+    </w:p>
+    <w:p>
+      <w:pPr>
+        <w:pStyle w:val="ListParagraph"/>
+        <w:numPr>
+          <w:ilvl w:val="2"/>
+          <w:numId w:val="3"/>
+        </w:numPr>
+        <w:rPr>
+          <w:sz w:val="24"/>
+          <w:szCs w:val="24"/>
+        </w:rPr>
+      </w:pPr>
+      <w:r>
+        <w:rPr>
+          <w:sz w:val="24"/>
+          <w:szCs w:val="24"/>
+        </w:rPr>
+        <w:t>The media owner should receive a</w:t>
+      </w:r>
+      <w:r>
+        <w:rPr>
+          <w:sz w:val="24"/>
+          <w:szCs w:val="24"/>
+        </w:rPr>
+        <w:t xml:space="preserve">n alert </w:t>
+      </w:r>
+      <w:r>
+        <w:rPr>
+          <w:sz w:val="24"/>
+          <w:szCs w:val="24"/>
+        </w:rPr>
+        <w:t>containing the date range and the message entered by the requester.</w:t>
+      </w:r>
+    </w:p>
+    <w:p>
+      <w:pPr>
+        <w:pStyle w:val="ListParagraph"/>
+        <w:numPr>
+          <w:ilvl w:val="4"/>
+          <w:numId w:val="3"/>
+        </w:numPr>
+        <w:rPr>
+          <w:sz w:val="24"/>
+          <w:szCs w:val="24"/>
+        </w:rPr>
+      </w:pPr>
+      <w:r>
+        <w:rPr>
+          <w:sz w:val="24"/>
+          <w:szCs w:val="24"/>
+        </w:rPr>
+        <w:t>The media owner should be able to accept or deny the request.</w:t>
+      </w:r>
+    </w:p>
+    <w:p>
+      <w:pPr>
+        <w:pStyle w:val="ListParagraph"/>
+        <w:numPr>
+          <w:ilvl w:val="5"/>
+          <w:numId w:val="3"/>
+        </w:numPr>
+        <w:rPr>
+          <w:sz w:val="24"/>
+          <w:szCs w:val="24"/>
+        </w:rPr>
+      </w:pPr>
+      <w:r>
+        <w:rPr>
+          <w:sz w:val="24"/>
+          <w:szCs w:val="24"/>
+        </w:rPr>
+        <w:t>If the request is accepted, the system should add the date range to the ‘scheduled loans’ category of the requested media.</w:t>
+      </w:r>
+    </w:p>
+    <w:p>
+      <w:pPr>
+        <w:pStyle w:val="ListParagraph"/>
+        <w:numPr>
+          <w:ilvl w:val="4"/>
+          <w:numId w:val="3"/>
+        </w:numPr>
+        <w:rPr>
+          <w:sz w:val="24"/>
+          <w:szCs w:val="24"/>
+        </w:rPr>
+      </w:pPr>
+      <w:r>
+        <w:rPr>
+          <w:sz w:val="24"/>
+          <w:szCs w:val="24"/>
+        </w:rPr>
+        <w:t>The system should send an alert to the requester informing them whether the owner refused or denied their request.</w:t>
+      </w:r>
+    </w:p>
+    <w:p>
+      <w:pPr>
+        <w:numPr>
+          <w:ilvl w:val="0"/>
+          <w:numId w:val="1"/>
+        </w:numPr>
+        <w:ind w:left="360"/>
+        <w:rPr>
+          <w:b/>
+          <w:sz w:val="24"/>
+          <w:szCs w:val="24"/>
+        </w:rPr>
+      </w:pPr>
+      <w:r>
+        <w:rPr>
+          <w:b/>
+          <w:sz w:val="24"/>
+          <w:szCs w:val="24"/>
+        </w:rPr>
+        <w:t>Non-functional Requirements</w:t>
+      </w:r>
+    </w:p>
+    <w:p>
+      <w:pPr>
+        <w:pStyle w:val="ListParagraph"/>
+        <w:numPr>
+          <w:ilvl w:val="0"/>
+          <w:numId w:val="5"/>
+        </w:numPr>
+        <w:rPr>
+          <w:sz w:val="24"/>
+          <w:szCs w:val="24"/>
+        </w:rPr>
+      </w:pPr>
+      <w:r>
+        <w:rPr>
+          <w:sz w:val="24"/>
+          <w:szCs w:val="24"/>
+        </w:rPr>
+        <w:t>Development will follow a</w:t>
+      </w:r>
+      <w:r>
+        <w:rPr>
+          <w:sz w:val="24"/>
+          <w:szCs w:val="24"/>
+        </w:rPr>
+        <w:t xml:space="preserve"> Scum-based Agile </w:t>
+      </w:r>
+      <w:r>
+        <w:rPr>
+          <w:sz w:val="24"/>
+          <w:szCs w:val="24"/>
+        </w:rPr>
+        <w:t xml:space="preserve">process, a Scrum board and Sprints lasting roughly a month. Scrum meetings will occur on Mondays, Wednesdays, and Fridays after class. </w:t>
+      </w:r>
+      <w:r>
+        <w:rPr>
+          <w:sz w:val="24"/>
+          <w:szCs w:val="24"/>
+        </w:rPr>
+        <w:t xml:space="preserve">There will also be weekly iteration meetings. </w:t>
+      </w:r>
+    </w:p>
+    <w:p>
+      <w:pPr>
+        <w:pStyle w:val="ListParagraph"/>
+        <w:numPr>
+          <w:ilvl w:val="0"/>
+          <w:numId w:val="5"/>
+        </w:numPr>
+        <w:rPr>
+          <w:sz w:val="24"/>
+          <w:szCs w:val="24"/>
+        </w:rPr>
+      </w:pPr>
+      <w:r>
+        <w:rPr>
+          <w:sz w:val="24"/>
+          <w:szCs w:val="24"/>
+        </w:rPr>
+        <w:t xml:space="preserve">Team members will use Slack to communicate in-between scrum meetings. </w:t>
+      </w:r>
+    </w:p>
+    <w:p>
+      <w:pPr>
+        <w:pStyle w:val="ListParagraph"/>
+        <w:numPr>
+          <w:ilvl w:val="0"/>
+          <w:numId w:val="5"/>
+        </w:numPr>
+        <w:rPr>
+          <w:sz w:val="24"/>
+          <w:szCs w:val="24"/>
+        </w:rPr>
+      </w:pPr>
+      <w:r>
+        <w:rPr>
+          <w:sz w:val="24"/>
+          <w:szCs w:val="24"/>
+        </w:rPr>
+        <w:t xml:space="preserve">Git will be used for version control. Pushing directly to the master branch is strictly forbidden. </w:t>
+      </w:r>
+    </w:p>
+    <w:p>
+      <w:pPr>
+        <w:pStyle w:val="ListParagraph"/>
+        <w:numPr>
+          <w:ilvl w:val="0"/>
+          <w:numId w:val="5"/>
+        </w:numPr>
+        <w:rPr>
+          <w:sz w:val="24"/>
+          <w:szCs w:val="24"/>
+        </w:rPr>
+      </w:pPr>
+      <w:r>
+        <w:rPr>
+          <w:sz w:val="24"/>
+          <w:szCs w:val="24"/>
+        </w:rPr>
+        <w:t xml:space="preserve">The project will be built using Django in a Docker container. </w:t>
+      </w:r>
+    </w:p>
+    <w:p>
+      <w:pPr>
+        <w:pStyle w:val="ListParagraph"/>
+        <w:numPr>
+          <w:ilvl w:val="0"/>
+          <w:numId w:val="5"/>
+        </w:numPr>
+        <w:rPr>
+          <w:sz w:val="24"/>
+          <w:szCs w:val="24"/>
+        </w:rPr>
+      </w:pPr>
+      <w:proofErr w:type="spellStart"/>
+      <w:r>
+        <w:rPr>
+          <w:sz w:val="24"/>
+          <w:szCs w:val="24"/>
+        </w:rPr>
+        <w:lastRenderedPageBreak/>
+        <w:t>CircleCI</w:t>
+      </w:r>
+      <w:proofErr w:type="spellEnd"/>
+      <w:r>
+        <w:rPr>
+          <w:sz w:val="24"/>
+          <w:szCs w:val="24"/>
+        </w:rPr>
+        <w:t xml:space="preserve"> will be </w:t>
+      </w:r>
+      <w:r>
+        <w:rPr>
+          <w:sz w:val="24"/>
+          <w:szCs w:val="24"/>
+        </w:rPr>
+        <w:t xml:space="preserve">used </w:t>
+      </w:r>
+      <w:r>
+        <w:rPr>
+          <w:sz w:val="24"/>
+          <w:szCs w:val="24"/>
+        </w:rPr>
+        <w:t>to assist with</w:t>
+      </w:r>
       <w:bookmarkStart w:id="0" w:name="_GoBack"/>
       <w:bookmarkEnd w:id="0"/>
-    </w:p>
-    <w:p>
-      <w:pPr>
-        <w:ind w:left="360"/>
-        <w:rPr>
-          <w:b/>
-          <w:sz w:val="24"/>
-          <w:szCs w:val="24"/>
-        </w:rPr>
-      </w:pPr>
-    </w:p>
-    <w:p>
-      <w:pPr>
-        <w:numPr>
-          <w:ilvl w:val="0"/>
-          <w:numId w:val="1"/>
-        </w:numPr>
-        <w:ind w:left="360"/>
-        <w:rPr>
-          <w:b/>
-          <w:sz w:val="24"/>
-          <w:szCs w:val="24"/>
-        </w:rPr>
-      </w:pPr>
-      <w:r>
-        <w:rPr>
-          <w:b/>
-          <w:sz w:val="24"/>
-          <w:szCs w:val="24"/>
-        </w:rPr>
-        <w:t>Functional Requirements</w:t>
-      </w:r>
-    </w:p>
-    <w:p>
-      <w:pPr>
-        <w:pStyle w:val="ListParagraph"/>
-        <w:numPr>
-          <w:ilvl w:val="0"/>
-          <w:numId w:val="3"/>
-        </w:numPr>
-        <w:rPr>
-          <w:sz w:val="24"/>
-          <w:szCs w:val="24"/>
-        </w:rPr>
-      </w:pPr>
-      <w:r>
-        <w:rPr>
-          <w:sz w:val="24"/>
-          <w:szCs w:val="24"/>
-        </w:rPr>
-        <w:t>User Authentication</w:t>
-      </w:r>
-    </w:p>
-    <w:p>
-      <w:pPr>
-        <w:pStyle w:val="ListParagraph"/>
-        <w:numPr>
-          <w:ilvl w:val="1"/>
-          <w:numId w:val="3"/>
-        </w:numPr>
-        <w:rPr>
-          <w:sz w:val="24"/>
-          <w:szCs w:val="24"/>
-        </w:rPr>
-      </w:pPr>
-      <w:r>
-        <w:rPr>
-          <w:sz w:val="24"/>
-          <w:szCs w:val="24"/>
-        </w:rPr>
-        <w:t xml:space="preserve">The system must require all users to authenticate themselves before giving them access to view or take actions on </w:t>
-      </w:r>
-      <w:proofErr w:type="spellStart"/>
-      <w:r>
-        <w:rPr>
-          <w:sz w:val="24"/>
-          <w:szCs w:val="24"/>
-        </w:rPr>
-        <w:t>Movshare</w:t>
-      </w:r>
-      <w:proofErr w:type="spellEnd"/>
-      <w:r>
-        <w:rPr>
-          <w:sz w:val="24"/>
-          <w:szCs w:val="24"/>
-        </w:rPr>
-        <w:t xml:space="preserve">. </w:t>
-      </w:r>
-    </w:p>
-    <w:p>
-      <w:pPr>
-        <w:pStyle w:val="ListParagraph"/>
-        <w:numPr>
-          <w:ilvl w:val="2"/>
-          <w:numId w:val="3"/>
-        </w:numPr>
-        <w:rPr>
-          <w:sz w:val="24"/>
-          <w:szCs w:val="24"/>
-        </w:rPr>
-      </w:pPr>
-      <w:r>
-        <w:rPr>
-          <w:sz w:val="24"/>
-          <w:szCs w:val="24"/>
-        </w:rPr>
-        <w:t xml:space="preserve">They must be able to create an account with a username and password the first time they access </w:t>
-      </w:r>
-      <w:proofErr w:type="spellStart"/>
-      <w:r>
-        <w:rPr>
-          <w:sz w:val="24"/>
-          <w:szCs w:val="24"/>
-        </w:rPr>
-        <w:t>Movshare</w:t>
-      </w:r>
-      <w:proofErr w:type="spellEnd"/>
-    </w:p>
-    <w:p>
-      <w:pPr>
-        <w:pStyle w:val="ListParagraph"/>
-        <w:numPr>
-          <w:ilvl w:val="2"/>
-          <w:numId w:val="3"/>
-        </w:numPr>
-        <w:rPr>
-          <w:sz w:val="24"/>
-          <w:szCs w:val="24"/>
-        </w:rPr>
-      </w:pPr>
-      <w:r>
-        <w:rPr>
-          <w:sz w:val="24"/>
-          <w:szCs w:val="24"/>
-        </w:rPr>
-        <w:t xml:space="preserve">They must be able to log in on subsequent visits to </w:t>
-      </w:r>
-      <w:proofErr w:type="spellStart"/>
-      <w:r>
-        <w:rPr>
-          <w:sz w:val="24"/>
-          <w:szCs w:val="24"/>
-        </w:rPr>
-        <w:t>Movshare</w:t>
-      </w:r>
-      <w:proofErr w:type="spellEnd"/>
-      <w:r>
-        <w:rPr>
-          <w:sz w:val="24"/>
-          <w:szCs w:val="24"/>
-        </w:rPr>
-        <w:t xml:space="preserve"> using the same username and password. If they log in successfully, they should gain access to </w:t>
-      </w:r>
-      <w:proofErr w:type="spellStart"/>
-      <w:r>
-        <w:rPr>
-          <w:sz w:val="24"/>
-          <w:szCs w:val="24"/>
-        </w:rPr>
-        <w:t>Movshare</w:t>
-      </w:r>
-      <w:proofErr w:type="spellEnd"/>
-      <w:r>
-        <w:rPr>
-          <w:sz w:val="24"/>
-          <w:szCs w:val="24"/>
-        </w:rPr>
-        <w:t>. If they did it incorrectly, they should be prompted to try again.</w:t>
-      </w:r>
-    </w:p>
-    <w:p>
-      <w:pPr>
-        <w:pStyle w:val="ListParagraph"/>
-        <w:numPr>
-          <w:ilvl w:val="0"/>
-          <w:numId w:val="3"/>
-        </w:numPr>
-        <w:rPr>
-          <w:sz w:val="24"/>
-          <w:szCs w:val="24"/>
-        </w:rPr>
-      </w:pPr>
-      <w:r>
-        <w:rPr>
-          <w:sz w:val="24"/>
-          <w:szCs w:val="24"/>
-        </w:rPr>
-        <w:t>User Librar</w:t>
-      </w:r>
-      <w:r>
-        <w:rPr>
-          <w:sz w:val="24"/>
-          <w:szCs w:val="24"/>
-        </w:rPr>
-        <w:t>ies</w:t>
-      </w:r>
-    </w:p>
-    <w:p>
-      <w:pPr>
-        <w:pStyle w:val="ListParagraph"/>
-        <w:numPr>
-          <w:ilvl w:val="1"/>
-          <w:numId w:val="3"/>
-        </w:numPr>
-        <w:rPr>
-          <w:sz w:val="24"/>
-          <w:szCs w:val="24"/>
-        </w:rPr>
-      </w:pPr>
-      <w:r>
-        <w:rPr>
-          <w:sz w:val="24"/>
-          <w:szCs w:val="24"/>
-        </w:rPr>
-        <w:lastRenderedPageBreak/>
-        <w:t>The system should allow users to add media entries to their User Library.</w:t>
-      </w:r>
-    </w:p>
-    <w:p>
-      <w:pPr>
-        <w:pStyle w:val="ListParagraph"/>
-        <w:numPr>
-          <w:ilvl w:val="2"/>
-          <w:numId w:val="3"/>
-        </w:numPr>
-        <w:rPr>
-          <w:sz w:val="24"/>
-          <w:szCs w:val="24"/>
-        </w:rPr>
-      </w:pPr>
-      <w:r>
-        <w:rPr>
-          <w:sz w:val="24"/>
-          <w:szCs w:val="24"/>
-        </w:rPr>
-        <w:t xml:space="preserve">When an entry is created, users will be required to list a title, media format, </w:t>
-      </w:r>
-      <w:r>
-        <w:rPr>
-          <w:sz w:val="24"/>
-          <w:szCs w:val="24"/>
-        </w:rPr>
-        <w:t xml:space="preserve">and </w:t>
-      </w:r>
-      <w:r>
-        <w:rPr>
-          <w:sz w:val="24"/>
-          <w:szCs w:val="24"/>
-        </w:rPr>
-        <w:t>whether</w:t>
-      </w:r>
-      <w:r>
-        <w:rPr>
-          <w:sz w:val="24"/>
-          <w:szCs w:val="24"/>
-        </w:rPr>
-        <w:t xml:space="preserve"> the item is available. </w:t>
-      </w:r>
-      <w:r>
-        <w:rPr>
-          <w:sz w:val="24"/>
-          <w:szCs w:val="24"/>
-        </w:rPr>
-        <w:t xml:space="preserve">They should also have the option of list additional information under an ‘additional notes’ category. </w:t>
-      </w:r>
-      <w:r>
-        <w:rPr>
-          <w:sz w:val="24"/>
-          <w:szCs w:val="24"/>
-        </w:rPr>
-        <w:t>Entries will also have a ‘scheduled loans’ category.</w:t>
-      </w:r>
-    </w:p>
-    <w:p>
-      <w:pPr>
-        <w:pStyle w:val="ListParagraph"/>
-        <w:numPr>
-          <w:ilvl w:val="3"/>
-          <w:numId w:val="3"/>
-        </w:numPr>
-        <w:jc w:val="left"/>
-        <w:rPr>
-          <w:sz w:val="24"/>
-          <w:szCs w:val="24"/>
-        </w:rPr>
-      </w:pPr>
-      <w:r>
-        <w:rPr>
-          <w:sz w:val="24"/>
-          <w:szCs w:val="24"/>
-        </w:rPr>
-        <w:t xml:space="preserve">If the item is unavailable, the </w:t>
-      </w:r>
-      <w:r>
-        <w:rPr>
-          <w:sz w:val="24"/>
-          <w:szCs w:val="24"/>
-        </w:rPr>
-        <w:t>user should be prompted (but not required) to enter an estimated availability date.</w:t>
-      </w:r>
-    </w:p>
-    <w:p>
-      <w:pPr>
-        <w:pStyle w:val="ListParagraph"/>
-        <w:numPr>
-          <w:ilvl w:val="1"/>
-          <w:numId w:val="3"/>
-        </w:numPr>
-        <w:rPr>
-          <w:sz w:val="24"/>
-          <w:szCs w:val="24"/>
-        </w:rPr>
-      </w:pPr>
-      <w:r>
-        <w:rPr>
-          <w:sz w:val="24"/>
-          <w:szCs w:val="24"/>
-        </w:rPr>
-        <w:t xml:space="preserve">After entry creation, the system should allow users to edit any </w:t>
-      </w:r>
-      <w:r>
-        <w:rPr>
-          <w:sz w:val="24"/>
-          <w:szCs w:val="24"/>
-        </w:rPr>
-        <w:t xml:space="preserve">element of a media entry. </w:t>
-      </w:r>
-    </w:p>
-    <w:p>
-      <w:pPr>
-        <w:pStyle w:val="ListParagraph"/>
-        <w:numPr>
-          <w:ilvl w:val="2"/>
-          <w:numId w:val="3"/>
-        </w:numPr>
-        <w:rPr>
-          <w:sz w:val="24"/>
-          <w:szCs w:val="24"/>
-        </w:rPr>
-      </w:pPr>
-      <w:r>
-        <w:rPr>
-          <w:sz w:val="24"/>
-          <w:szCs w:val="24"/>
-        </w:rPr>
-        <w:t>The system should allow users to edit anything in the entry by using an ‘edit entry’ button.</w:t>
-      </w:r>
-    </w:p>
-    <w:p>
-      <w:pPr>
-        <w:pStyle w:val="ListParagraph"/>
-        <w:numPr>
-          <w:ilvl w:val="2"/>
-          <w:numId w:val="3"/>
-        </w:numPr>
-        <w:rPr>
-          <w:sz w:val="24"/>
-          <w:szCs w:val="24"/>
-        </w:rPr>
-      </w:pPr>
-      <w:r>
-        <w:rPr>
-          <w:sz w:val="24"/>
-          <w:szCs w:val="24"/>
-        </w:rPr>
-        <w:t xml:space="preserve">The system should allow users to quickly change the availability of the entry via a ‘loan entry’ button. This will allow them to change the estimated availability date, and optionally provide the name of the person they are loaning the media to. </w:t>
-      </w:r>
-    </w:p>
-    <w:p>
-      <w:pPr>
-        <w:pStyle w:val="ListParagraph"/>
-        <w:numPr>
-          <w:ilvl w:val="0"/>
-          <w:numId w:val="3"/>
-        </w:numPr>
-        <w:rPr>
-          <w:sz w:val="24"/>
-          <w:szCs w:val="24"/>
-        </w:rPr>
-      </w:pPr>
-      <w:r>
-        <w:rPr>
-          <w:sz w:val="24"/>
-          <w:szCs w:val="24"/>
-        </w:rPr>
-        <w:t>Search</w:t>
-      </w:r>
-      <w:r>
-        <w:rPr>
-          <w:sz w:val="24"/>
-          <w:szCs w:val="24"/>
-        </w:rPr>
-        <w:t xml:space="preserve"> and Request</w:t>
-      </w:r>
-      <w:r>
-        <w:rPr>
-          <w:sz w:val="24"/>
-          <w:szCs w:val="24"/>
-        </w:rPr>
-        <w:t xml:space="preserve"> Function</w:t>
-      </w:r>
-    </w:p>
-    <w:p>
-      <w:pPr>
-        <w:pStyle w:val="ListParagraph"/>
-        <w:numPr>
-          <w:ilvl w:val="1"/>
-          <w:numId w:val="3"/>
-        </w:numPr>
-        <w:rPr>
-          <w:sz w:val="24"/>
-          <w:szCs w:val="24"/>
-        </w:rPr>
-      </w:pPr>
-      <w:r>
-        <w:rPr>
-          <w:sz w:val="24"/>
-          <w:szCs w:val="24"/>
-        </w:rPr>
-        <w:t xml:space="preserve">The system should allow users to browse </w:t>
-      </w:r>
-      <w:r>
-        <w:rPr>
-          <w:sz w:val="24"/>
-          <w:szCs w:val="24"/>
-        </w:rPr>
-        <w:t>other user’s libraries.</w:t>
-      </w:r>
-    </w:p>
-    <w:p>
-      <w:pPr>
-        <w:pStyle w:val="ListParagraph"/>
-        <w:numPr>
-          <w:ilvl w:val="2"/>
-          <w:numId w:val="3"/>
-        </w:numPr>
-        <w:rPr>
-          <w:sz w:val="24"/>
-          <w:szCs w:val="24"/>
-        </w:rPr>
-      </w:pPr>
-      <w:r>
-        <w:rPr>
-          <w:sz w:val="24"/>
-          <w:szCs w:val="24"/>
-        </w:rPr>
-        <w:t xml:space="preserve">Users should be able to </w:t>
-      </w:r>
-      <w:r>
-        <w:rPr>
-          <w:sz w:val="24"/>
-          <w:szCs w:val="24"/>
-        </w:rPr>
-        <w:t>browse libraries by user.</w:t>
-      </w:r>
-    </w:p>
-    <w:p>
-      <w:pPr>
-        <w:pStyle w:val="ListParagraph"/>
-        <w:numPr>
-          <w:ilvl w:val="2"/>
-          <w:numId w:val="3"/>
-        </w:numPr>
-        <w:rPr>
-          <w:sz w:val="24"/>
-          <w:szCs w:val="24"/>
-        </w:rPr>
-      </w:pPr>
-      <w:r>
-        <w:rPr>
-          <w:sz w:val="24"/>
-          <w:szCs w:val="24"/>
-        </w:rPr>
-        <w:t>Users should be able to search all libraries by title and media format.</w:t>
-      </w:r>
-    </w:p>
-    <w:p>
-      <w:pPr>
-        <w:pStyle w:val="ListParagraph"/>
-        <w:numPr>
-          <w:ilvl w:val="2"/>
-          <w:numId w:val="3"/>
-        </w:numPr>
-        <w:rPr>
-          <w:sz w:val="24"/>
-          <w:szCs w:val="24"/>
-        </w:rPr>
-      </w:pPr>
-      <w:r>
-        <w:rPr>
-          <w:sz w:val="24"/>
-          <w:szCs w:val="24"/>
-        </w:rPr>
-        <w:t>Users should be able to filter search results by availability.</w:t>
-      </w:r>
-    </w:p>
-    <w:p>
-      <w:pPr>
-        <w:pStyle w:val="ListParagraph"/>
-        <w:numPr>
-          <w:ilvl w:val="2"/>
-          <w:numId w:val="3"/>
-        </w:numPr>
-        <w:rPr>
-          <w:sz w:val="24"/>
-          <w:szCs w:val="24"/>
-        </w:rPr>
-      </w:pPr>
-      <w:r>
-        <w:rPr>
-          <w:sz w:val="24"/>
-          <w:szCs w:val="24"/>
-        </w:rPr>
-        <w:t xml:space="preserve">Searches should show all information stored in the media entry in a search. </w:t>
-      </w:r>
-    </w:p>
-    <w:p>
-      <w:pPr>
-        <w:pStyle w:val="ListParagraph"/>
-        <w:numPr>
-          <w:ilvl w:val="1"/>
-          <w:numId w:val="3"/>
-        </w:numPr>
-        <w:rPr>
-          <w:sz w:val="24"/>
-          <w:szCs w:val="24"/>
-        </w:rPr>
-      </w:pPr>
-      <w:r>
-        <w:rPr>
-          <w:sz w:val="24"/>
-          <w:szCs w:val="24"/>
-        </w:rPr>
-        <w:t>The system should allow users to ‘request’ a title from another user.</w:t>
-      </w:r>
-    </w:p>
-    <w:p>
-      <w:pPr>
-        <w:pStyle w:val="ListParagraph"/>
-        <w:numPr>
-          <w:ilvl w:val="2"/>
-          <w:numId w:val="3"/>
-        </w:numPr>
-        <w:rPr>
-          <w:sz w:val="24"/>
-          <w:szCs w:val="24"/>
-        </w:rPr>
-      </w:pPr>
-      <w:r>
-        <w:rPr>
-          <w:sz w:val="24"/>
-          <w:szCs w:val="24"/>
-        </w:rPr>
-        <w:t>When requesting a title, the requester will be prompted to enter a date range and a message.</w:t>
-      </w:r>
-    </w:p>
-    <w:p>
-      <w:pPr>
-        <w:pStyle w:val="ListParagraph"/>
-        <w:numPr>
-          <w:ilvl w:val="2"/>
-          <w:numId w:val="3"/>
-        </w:numPr>
-        <w:rPr>
-          <w:sz w:val="24"/>
-          <w:szCs w:val="24"/>
-        </w:rPr>
-      </w:pPr>
-      <w:r>
-        <w:rPr>
-          <w:sz w:val="24"/>
-          <w:szCs w:val="24"/>
-        </w:rPr>
-        <w:t>The media owner should receive a</w:t>
-      </w:r>
-      <w:r>
-        <w:rPr>
-          <w:sz w:val="24"/>
-          <w:szCs w:val="24"/>
-        </w:rPr>
-        <w:t xml:space="preserve">n alert </w:t>
-      </w:r>
-      <w:r>
-        <w:rPr>
-          <w:sz w:val="24"/>
-          <w:szCs w:val="24"/>
-        </w:rPr>
-        <w:t>containing the date range and the message entered by the requester.</w:t>
-      </w:r>
-    </w:p>
-    <w:p>
-      <w:pPr>
-        <w:pStyle w:val="ListParagraph"/>
-        <w:numPr>
-          <w:ilvl w:val="4"/>
-          <w:numId w:val="3"/>
-        </w:numPr>
-        <w:rPr>
-          <w:sz w:val="24"/>
-          <w:szCs w:val="24"/>
-        </w:rPr>
-      </w:pPr>
-      <w:r>
-        <w:rPr>
-          <w:sz w:val="24"/>
-          <w:szCs w:val="24"/>
-        </w:rPr>
-        <w:t>The media owner should be able to accept or deny the request.</w:t>
-      </w:r>
-    </w:p>
-    <w:p>
-      <w:pPr>
-        <w:pStyle w:val="ListParagraph"/>
-        <w:numPr>
-          <w:ilvl w:val="5"/>
-          <w:numId w:val="3"/>
-        </w:numPr>
-        <w:rPr>
-          <w:sz w:val="24"/>
-          <w:szCs w:val="24"/>
-        </w:rPr>
-      </w:pPr>
-      <w:r>
-        <w:rPr>
-          <w:sz w:val="24"/>
-          <w:szCs w:val="24"/>
-        </w:rPr>
-        <w:t>If the request is accepted, the system should add the date range to the ‘scheduled loans’ category of the requested media.</w:t>
-      </w:r>
-    </w:p>
-    <w:p>
-      <w:pPr>
-        <w:pStyle w:val="ListParagraph"/>
-        <w:numPr>
-          <w:ilvl w:val="4"/>
-          <w:numId w:val="3"/>
-        </w:numPr>
-        <w:rPr>
-          <w:sz w:val="24"/>
-          <w:szCs w:val="24"/>
-        </w:rPr>
-      </w:pPr>
-      <w:r>
-        <w:rPr>
-          <w:sz w:val="24"/>
-          <w:szCs w:val="24"/>
-        </w:rPr>
-        <w:t>The system should send an alert to the requester informing them whether the owner refused or denied their request.</w:t>
-      </w:r>
-    </w:p>
-    <w:p>
-      <w:pPr>
-        <w:numPr>
-          <w:ilvl w:val="0"/>
-          <w:numId w:val="1"/>
-        </w:numPr>
-        <w:ind w:left="360"/>
-        <w:rPr>
-          <w:b/>
-          <w:sz w:val="24"/>
-          <w:szCs w:val="24"/>
-        </w:rPr>
-      </w:pPr>
-      <w:r>
-        <w:rPr>
-          <w:b/>
-          <w:sz w:val="24"/>
-          <w:szCs w:val="24"/>
-        </w:rPr>
-        <w:t>Non-functional Requirements</w:t>
-      </w:r>
-    </w:p>
-    <w:p>
-      <w:pPr>
-        <w:pStyle w:val="ListParagraph"/>
-        <w:numPr>
-          <w:ilvl w:val="0"/>
-          <w:numId w:val="5"/>
-        </w:numPr>
-        <w:rPr>
-          <w:sz w:val="24"/>
-          <w:szCs w:val="24"/>
-        </w:rPr>
-      </w:pPr>
-      <w:r>
-        <w:rPr>
-          <w:sz w:val="24"/>
-          <w:szCs w:val="24"/>
-        </w:rPr>
-        <w:t xml:space="preserve">Development will follow an Agile/Scrum-like process, a Scrum board and Sprints lasting roughly a month. Scrum meetings will occur on Mondays, Wednesdays, and Fridays after class. </w:t>
-      </w:r>
-      <w:r>
-        <w:rPr>
-          <w:sz w:val="24"/>
-          <w:szCs w:val="24"/>
-        </w:rPr>
-        <w:t xml:space="preserve">There will also be weekly iteration meetings. </w:t>
-      </w:r>
-    </w:p>
-    <w:p>
-      <w:pPr>
-        <w:pStyle w:val="ListParagraph"/>
-        <w:numPr>
-          <w:ilvl w:val="0"/>
-          <w:numId w:val="5"/>
-        </w:numPr>
-        <w:rPr>
-          <w:sz w:val="24"/>
-          <w:szCs w:val="24"/>
-        </w:rPr>
-      </w:pPr>
-      <w:r>
-        <w:rPr>
-          <w:sz w:val="24"/>
-          <w:szCs w:val="24"/>
-        </w:rPr>
-        <w:t xml:space="preserve">Team members will use Slack to communicate in-between scrum meetings. </w:t>
-      </w:r>
-    </w:p>
-    <w:p>
-      <w:pPr>
-        <w:pStyle w:val="ListParagraph"/>
-        <w:numPr>
-          <w:ilvl w:val="0"/>
-          <w:numId w:val="5"/>
-        </w:numPr>
-        <w:rPr>
-          <w:sz w:val="24"/>
-          <w:szCs w:val="24"/>
-        </w:rPr>
-      </w:pPr>
-      <w:r>
-        <w:rPr>
-          <w:sz w:val="24"/>
-          <w:szCs w:val="24"/>
-        </w:rPr>
-        <w:t xml:space="preserve">Git will be used for version control. Pushing directly to the master branch is strictly forbidden. </w:t>
-      </w:r>
-    </w:p>
-    <w:p>
-      <w:pPr>
-        <w:pStyle w:val="ListParagraph"/>
-        <w:numPr>
-          <w:ilvl w:val="0"/>
-          <w:numId w:val="5"/>
-        </w:numPr>
-        <w:rPr>
-          <w:sz w:val="24"/>
-          <w:szCs w:val="24"/>
-        </w:rPr>
-      </w:pPr>
-      <w:r>
-        <w:rPr>
-          <w:sz w:val="24"/>
-          <w:szCs w:val="24"/>
-        </w:rPr>
-        <w:t xml:space="preserve">The project will be built using Django in a Docker container. </w:t>
-      </w:r>
-    </w:p>
-    <w:p>
-      <w:pPr>
-        <w:pStyle w:val="ListParagraph"/>
-        <w:numPr>
-          <w:ilvl w:val="0"/>
-          <w:numId w:val="5"/>
-        </w:numPr>
-        <w:rPr>
-          <w:sz w:val="24"/>
-          <w:szCs w:val="24"/>
-        </w:rPr>
-      </w:pPr>
-      <w:proofErr w:type="spellStart"/>
-      <w:r>
-        <w:rPr>
-          <w:sz w:val="24"/>
-          <w:szCs w:val="24"/>
-        </w:rPr>
-        <w:lastRenderedPageBreak/>
-        <w:t>CircleCI</w:t>
-      </w:r>
-      <w:proofErr w:type="spellEnd"/>
-      <w:r>
-        <w:rPr>
-          <w:sz w:val="24"/>
-          <w:szCs w:val="24"/>
-        </w:rPr>
-        <w:t xml:space="preserve"> will be used to run test cases. </w:t>
+      <w:r>
+        <w:rPr>
+          <w:sz w:val="24"/>
+          <w:szCs w:val="24"/>
+        </w:rPr>
+        <w:t xml:space="preserve"> integration testing.</w:t>
+      </w:r>
+      <w:r>
+        <w:rPr>
+          <w:sz w:val="24"/>
+          <w:szCs w:val="24"/>
+        </w:rPr>
+        <w:t xml:space="preserve"> </w:t>
       </w:r>
     </w:p>
     <w:p>
@@ -2858,7 +2900,7 @@
 </file>
 
 <file path=customXml/itemProps1.xml><?xml version="1.0" encoding="utf-8"?>
-<ds:datastoreItem xmlns:ds="http://schemas.openxmlformats.org/officeDocument/2006/customXml" ds:itemID="{93FAD521-31CE-4DD6-AA80-D699F199B0DB}">
+<ds:datastoreItem xmlns:ds="http://schemas.openxmlformats.org/officeDocument/2006/customXml" ds:itemID="{C2960FF3-24E1-4EDC-AB2D-9A39B312D698}">
   <ds:schemaRefs>
     <ds:schemaRef ds:uri="http://schemas.openxmlformats.org/officeDocument/2006/bibliography"/>
   </ds:schemaRefs>

</xml_diff>